<commit_message>
Reviewed aerch doc, added seq diagram and formatted manual
</commit_message>
<xml_diff>
--- a/Updated Documentation/Let's Quiz Architecture.docx
+++ b/Updated Documentation/Let's Quiz Architecture.docx
@@ -1,6 +1,6 @@
 
 <file path=word/document.xml><?xml version="1.0" encoding="utf-8"?>
-<w:document xmlns:wpc="http://schemas.microsoft.com/office/word/2010/wordprocessingCanvas" xmlns:mo="http://schemas.microsoft.com/office/mac/office/2008/main" xmlns:mc="http://schemas.openxmlformats.org/markup-compatibility/2006" xmlns:mv="urn:schemas-microsoft-com:mac:vml" xmlns:o="urn:schemas-microsoft-com:office:office" xmlns:r="http://schemas.openxmlformats.org/officeDocument/2006/relationships" xmlns:m="http://schemas.openxmlformats.org/officeDocument/2006/math" xmlns:v="urn:schemas-microsoft-com:vml" xmlns:wp14="http://schemas.microsoft.com/office/word/2010/wordprocessingDrawing" xmlns:wp="http://schemas.openxmlformats.org/drawingml/2006/wordprocessingDrawing" xmlns:w10="urn:schemas-microsoft-com:office:word" xmlns:w="http://schemas.openxmlformats.org/wordprocessingml/2006/main" xmlns:w14="http://schemas.microsoft.com/office/word/2010/wordml" xmlns:w15="http://schemas.microsoft.com/office/word/2012/wordml" xmlns:wpg="http://schemas.microsoft.com/office/word/2010/wordprocessingGroup" xmlns:wpi="http://schemas.microsoft.com/office/word/2010/wordprocessingInk" xmlns:wne="http://schemas.microsoft.com/office/word/2006/wordml" xmlns:wps="http://schemas.microsoft.com/office/word/2010/wordprocessingShape" mc:Ignorable="w14 w15 wp14">
+<w:document xmlns:wpc="http://schemas.microsoft.com/office/word/2010/wordprocessingCanvas" xmlns:mc="http://schemas.openxmlformats.org/markup-compatibility/2006" xmlns:o="urn:schemas-microsoft-com:office:office" xmlns:r="http://schemas.openxmlformats.org/officeDocument/2006/relationships" xmlns:m="http://schemas.openxmlformats.org/officeDocument/2006/math" xmlns:v="urn:schemas-microsoft-com:vml" xmlns:wp14="http://schemas.microsoft.com/office/word/2010/wordprocessingDrawing" xmlns:wp="http://schemas.openxmlformats.org/drawingml/2006/wordprocessingDrawing" xmlns:w10="urn:schemas-microsoft-com:office:word" xmlns:w="http://schemas.openxmlformats.org/wordprocessingml/2006/main" xmlns:w14="http://schemas.microsoft.com/office/word/2010/wordml" xmlns:w15="http://schemas.microsoft.com/office/word/2012/wordml" xmlns:wpg="http://schemas.microsoft.com/office/word/2010/wordprocessingGroup" xmlns:wpi="http://schemas.microsoft.com/office/word/2010/wordprocessingInk" xmlns:wne="http://schemas.microsoft.com/office/word/2006/wordml" xmlns:wps="http://schemas.microsoft.com/office/word/2010/wordprocessingShape" mc:Ignorable="w14 w15 wp14">
   <w:body>
     <w:bookmarkStart w:id="0" w:name="_Hlk515440011" w:displacedByCustomXml="next"/>
     <w:sdt>
@@ -275,6 +275,16 @@
           </w:pPr>
           <w:r>
             <w:rPr>
+              <w:rStyle w:val="CommentReference"/>
+              <w:rFonts w:eastAsiaTheme="minorHAnsi"/>
+              <w:lang w:eastAsia="en-US"/>
+            </w:rPr>
+            <w:commentReference w:id="1"/>
+          </w:r>
+          <w:bookmarkStart w:id="2" w:name="_GoBack"/>
+          <w:bookmarkEnd w:id="2"/>
+          <w:r>
+            <w:rPr>
               <w:b/>
             </w:rPr>
             <w:br w:type="page"/>
@@ -5180,8 +5190,8 @@
       <w:pPr>
         <w:spacing w:after="0"/>
         <w:sectPr>
-          <w:headerReference w:type="default" r:id="rId7"/>
-          <w:footerReference w:type="default" r:id="rId8"/>
+          <w:headerReference w:type="default" r:id="rId9"/>
+          <w:footerReference w:type="default" r:id="rId10"/>
           <w:pgSz w:w="12240" w:h="15840"/>
           <w:pgMar w:top="1440" w:right="1440" w:bottom="1440" w:left="1440" w:header="720" w:footer="720" w:gutter="0"/>
           <w:pgNumType w:fmt="lowerRoman" w:start="0"/>
@@ -5200,13 +5210,13 @@
         </w:numPr>
         <w:spacing w:line="256" w:lineRule="auto"/>
       </w:pPr>
-      <w:bookmarkStart w:id="1" w:name="_Toc526781024"/>
+      <w:bookmarkStart w:id="3" w:name="_Toc526781024"/>
       <w:bookmarkEnd w:id="0"/>
       <w:r>
         <w:lastRenderedPageBreak/>
         <w:t>Purpose</w:t>
       </w:r>
-      <w:bookmarkEnd w:id="1"/>
+      <w:bookmarkEnd w:id="3"/>
     </w:p>
     <w:p>
       <w:pPr>
@@ -5227,11 +5237,11 @@
       <w:pPr>
         <w:pStyle w:val="Heading1"/>
       </w:pPr>
-      <w:bookmarkStart w:id="2" w:name="_Toc526781025"/>
+      <w:bookmarkStart w:id="4" w:name="_Toc526781025"/>
       <w:r>
         <w:t>Architectural Goals and Philosophies</w:t>
       </w:r>
-      <w:bookmarkEnd w:id="2"/>
+      <w:bookmarkEnd w:id="4"/>
     </w:p>
     <w:p>
       <w:pPr>
@@ -5422,11 +5432,11 @@
       <w:pPr>
         <w:pStyle w:val="Heading2"/>
       </w:pPr>
-      <w:bookmarkStart w:id="3" w:name="_Toc526781026"/>
+      <w:bookmarkStart w:id="5" w:name="_Toc526781026"/>
       <w:r>
         <w:t>Usability</w:t>
       </w:r>
-      <w:bookmarkEnd w:id="3"/>
+      <w:bookmarkEnd w:id="5"/>
     </w:p>
     <w:p>
       <w:r>
@@ -5443,11 +5453,11 @@
       <w:pPr>
         <w:pStyle w:val="Heading2"/>
       </w:pPr>
-      <w:bookmarkStart w:id="4" w:name="_Toc526781027"/>
+      <w:bookmarkStart w:id="6" w:name="_Toc526781027"/>
       <w:r>
         <w:t>Reliability</w:t>
       </w:r>
-      <w:bookmarkEnd w:id="4"/>
+      <w:bookmarkEnd w:id="6"/>
     </w:p>
     <w:p>
       <w:r>
@@ -5464,12 +5474,12 @@
       <w:pPr>
         <w:pStyle w:val="Heading2"/>
       </w:pPr>
-      <w:bookmarkStart w:id="5" w:name="_Toc526781028"/>
+      <w:bookmarkStart w:id="7" w:name="_Toc526781028"/>
       <w:r>
         <w:lastRenderedPageBreak/>
         <w:t>Performance</w:t>
       </w:r>
-      <w:bookmarkEnd w:id="5"/>
+      <w:bookmarkEnd w:id="7"/>
     </w:p>
     <w:p>
       <w:r>
@@ -5495,11 +5505,11 @@
       <w:pPr>
         <w:pStyle w:val="Heading2"/>
       </w:pPr>
-      <w:bookmarkStart w:id="6" w:name="_Toc526781029"/>
+      <w:bookmarkStart w:id="8" w:name="_Toc526781029"/>
       <w:r>
         <w:t>Maintainability</w:t>
       </w:r>
-      <w:bookmarkEnd w:id="6"/>
+      <w:bookmarkEnd w:id="8"/>
     </w:p>
     <w:p>
       <w:r>
@@ -5513,21 +5523,21 @@
       <w:pPr>
         <w:pStyle w:val="Heading1"/>
       </w:pPr>
-      <w:bookmarkStart w:id="7" w:name="_Toc526781030"/>
+      <w:bookmarkStart w:id="9" w:name="_Toc526781030"/>
       <w:r>
         <w:t>Assumptions and Dependencies</w:t>
       </w:r>
-      <w:bookmarkEnd w:id="7"/>
+      <w:bookmarkEnd w:id="9"/>
     </w:p>
     <w:p>
       <w:pPr>
         <w:pStyle w:val="Heading2"/>
       </w:pPr>
-      <w:bookmarkStart w:id="8" w:name="_Toc526781031"/>
+      <w:bookmarkStart w:id="10" w:name="_Toc526781031"/>
       <w:r>
         <w:t>Assumptions</w:t>
       </w:r>
-      <w:bookmarkEnd w:id="8"/>
+      <w:bookmarkEnd w:id="10"/>
     </w:p>
     <w:p>
       <w:pPr>
@@ -5545,11 +5555,11 @@
       <w:pPr>
         <w:pStyle w:val="Heading2"/>
       </w:pPr>
-      <w:bookmarkStart w:id="9" w:name="_Toc526781032"/>
+      <w:bookmarkStart w:id="11" w:name="_Toc526781032"/>
       <w:r>
         <w:t>Dependencies</w:t>
       </w:r>
-      <w:bookmarkEnd w:id="9"/>
+      <w:bookmarkEnd w:id="11"/>
     </w:p>
     <w:p>
       <w:pPr>
@@ -5724,22 +5734,22 @@
       <w:pPr>
         <w:pStyle w:val="Heading1"/>
       </w:pPr>
-      <w:bookmarkStart w:id="10" w:name="_Toc526781033"/>
+      <w:bookmarkStart w:id="12" w:name="_Toc526781033"/>
       <w:r>
         <w:lastRenderedPageBreak/>
         <w:t>Architecturally Significant Requirements</w:t>
       </w:r>
-      <w:bookmarkEnd w:id="10"/>
+      <w:bookmarkEnd w:id="12"/>
     </w:p>
     <w:p>
       <w:pPr>
         <w:pStyle w:val="Heading2"/>
       </w:pPr>
-      <w:bookmarkStart w:id="11" w:name="_Toc526781034"/>
+      <w:bookmarkStart w:id="13" w:name="_Toc526781034"/>
       <w:r>
         <w:t>Functional Requirements</w:t>
       </w:r>
-      <w:bookmarkEnd w:id="11"/>
+      <w:bookmarkEnd w:id="13"/>
     </w:p>
     <w:p>
       <w:pPr>
@@ -5921,11 +5931,11 @@
       <w:pPr>
         <w:pStyle w:val="Heading2"/>
       </w:pPr>
-      <w:bookmarkStart w:id="12" w:name="_Toc526781035"/>
+      <w:bookmarkStart w:id="14" w:name="_Toc526781035"/>
       <w:r>
         <w:t>Architecture Realisation</w:t>
       </w:r>
-      <w:bookmarkEnd w:id="12"/>
+      <w:bookmarkEnd w:id="14"/>
     </w:p>
     <w:p>
       <w:pPr>
@@ -6144,22 +6154,22 @@
       <w:pPr>
         <w:pStyle w:val="Heading1"/>
       </w:pPr>
-      <w:bookmarkStart w:id="13" w:name="_Toc526781036"/>
+      <w:bookmarkStart w:id="15" w:name="_Toc526781036"/>
       <w:r>
         <w:lastRenderedPageBreak/>
         <w:t>Decisions, Constraints &amp; Justifications</w:t>
       </w:r>
-      <w:bookmarkEnd w:id="13"/>
+      <w:bookmarkEnd w:id="15"/>
     </w:p>
     <w:p>
       <w:pPr>
         <w:pStyle w:val="Heading2"/>
       </w:pPr>
-      <w:bookmarkStart w:id="14" w:name="_Toc526781037"/>
+      <w:bookmarkStart w:id="16" w:name="_Toc526781037"/>
       <w:r>
         <w:t>Decisions</w:t>
       </w:r>
-      <w:bookmarkEnd w:id="14"/>
+      <w:bookmarkEnd w:id="16"/>
     </w:p>
     <w:p>
       <w:pPr>
@@ -6284,11 +6294,11 @@
       <w:pPr>
         <w:pStyle w:val="Heading2"/>
       </w:pPr>
-      <w:bookmarkStart w:id="15" w:name="_Toc526781038"/>
+      <w:bookmarkStart w:id="17" w:name="_Toc526781038"/>
       <w:r>
         <w:t>Constraints</w:t>
       </w:r>
-      <w:bookmarkEnd w:id="15"/>
+      <w:bookmarkEnd w:id="17"/>
     </w:p>
     <w:p>
       <w:pPr>
@@ -6378,11 +6388,11 @@
       <w:pPr>
         <w:pStyle w:val="Heading2"/>
       </w:pPr>
-      <w:bookmarkStart w:id="16" w:name="_Toc526781039"/>
+      <w:bookmarkStart w:id="18" w:name="_Toc526781039"/>
       <w:r>
         <w:t>Justifications</w:t>
       </w:r>
-      <w:bookmarkEnd w:id="16"/>
+      <w:bookmarkEnd w:id="18"/>
     </w:p>
     <w:p>
       <w:pPr>
@@ -6587,21 +6597,21 @@
       <w:pPr>
         <w:pStyle w:val="Heading1"/>
       </w:pPr>
-      <w:bookmarkStart w:id="17" w:name="_Toc526781040"/>
+      <w:bookmarkStart w:id="19" w:name="_Toc526781040"/>
       <w:r>
         <w:t>Architectural Mechanisms</w:t>
       </w:r>
-      <w:bookmarkEnd w:id="17"/>
+      <w:bookmarkEnd w:id="19"/>
     </w:p>
     <w:p>
       <w:pPr>
         <w:pStyle w:val="Heading2"/>
       </w:pPr>
-      <w:bookmarkStart w:id="18" w:name="_Toc526781041"/>
+      <w:bookmarkStart w:id="20" w:name="_Toc526781041"/>
       <w:r>
         <w:t>Play Game</w:t>
       </w:r>
-      <w:bookmarkEnd w:id="18"/>
+      <w:bookmarkEnd w:id="20"/>
     </w:p>
     <w:p>
       <w:pPr>
@@ -6622,11 +6632,11 @@
       <w:pPr>
         <w:pStyle w:val="Heading3"/>
       </w:pPr>
-      <w:bookmarkStart w:id="19" w:name="_Toc526781042"/>
+      <w:bookmarkStart w:id="21" w:name="_Toc526781042"/>
       <w:r>
         <w:t>Single Player</w:t>
       </w:r>
-      <w:bookmarkEnd w:id="19"/>
+      <w:bookmarkEnd w:id="21"/>
     </w:p>
     <w:p>
       <w:r>
@@ -6643,11 +6653,11 @@
       <w:pPr>
         <w:pStyle w:val="Heading3"/>
       </w:pPr>
-      <w:bookmarkStart w:id="20" w:name="_Toc526781043"/>
+      <w:bookmarkStart w:id="22" w:name="_Toc526781043"/>
       <w:r>
         <w:t>Multiplayer</w:t>
       </w:r>
-      <w:bookmarkEnd w:id="20"/>
+      <w:bookmarkEnd w:id="22"/>
     </w:p>
     <w:p>
       <w:r>
@@ -6658,11 +6668,11 @@
       <w:pPr>
         <w:pStyle w:val="Heading2"/>
       </w:pPr>
-      <w:bookmarkStart w:id="21" w:name="_Toc526781044"/>
+      <w:bookmarkStart w:id="23" w:name="_Toc526781044"/>
       <w:r>
         <w:t>Submit Question</w:t>
       </w:r>
-      <w:bookmarkEnd w:id="21"/>
+      <w:bookmarkEnd w:id="23"/>
     </w:p>
     <w:p>
       <w:pPr>
@@ -6683,21 +6693,21 @@
       <w:pPr>
         <w:pStyle w:val="Heading2"/>
       </w:pPr>
-      <w:bookmarkStart w:id="22" w:name="_Toc526781045"/>
+      <w:bookmarkStart w:id="24" w:name="_Toc526781045"/>
       <w:r>
         <w:t>Social Media Integration</w:t>
       </w:r>
-      <w:bookmarkEnd w:id="22"/>
+      <w:bookmarkEnd w:id="24"/>
     </w:p>
     <w:p>
       <w:pPr>
         <w:pStyle w:val="Heading3"/>
       </w:pPr>
-      <w:bookmarkStart w:id="23" w:name="_Toc526781046"/>
+      <w:bookmarkStart w:id="25" w:name="_Toc526781046"/>
       <w:r>
         <w:t>Facebook</w:t>
       </w:r>
-      <w:bookmarkEnd w:id="23"/>
+      <w:bookmarkEnd w:id="25"/>
     </w:p>
     <w:p>
       <w:r>
@@ -6708,11 +6718,11 @@
       <w:pPr>
         <w:pStyle w:val="Heading2"/>
       </w:pPr>
-      <w:bookmarkStart w:id="24" w:name="_Toc526781047"/>
+      <w:bookmarkStart w:id="26" w:name="_Toc526781047"/>
       <w:r>
         <w:t>GUI</w:t>
       </w:r>
-      <w:bookmarkEnd w:id="24"/>
+      <w:bookmarkEnd w:id="26"/>
     </w:p>
     <w:p>
       <w:pPr>
@@ -6781,12 +6791,12 @@
       <w:pPr>
         <w:pStyle w:val="Heading1"/>
       </w:pPr>
-      <w:bookmarkStart w:id="25" w:name="_Toc526781048"/>
+      <w:bookmarkStart w:id="27" w:name="_Toc526781048"/>
       <w:r>
         <w:lastRenderedPageBreak/>
         <w:t>Layers or Architectural Framework</w:t>
       </w:r>
-      <w:bookmarkEnd w:id="25"/>
+      <w:bookmarkEnd w:id="27"/>
     </w:p>
     <w:p>
       <w:pPr>
@@ -6836,37 +6846,37 @@
       <w:pPr>
         <w:pStyle w:val="Heading1"/>
       </w:pPr>
-      <w:bookmarkStart w:id="26" w:name="_Toc526781049"/>
+      <w:bookmarkStart w:id="28" w:name="_Toc526781049"/>
       <w:r>
         <w:t>Architectural View</w:t>
       </w:r>
       <w:r>
         <w:t>s</w:t>
       </w:r>
-      <w:bookmarkEnd w:id="26"/>
+      <w:bookmarkEnd w:id="28"/>
     </w:p>
     <w:p>
       <w:pPr>
         <w:pStyle w:val="Heading2"/>
       </w:pPr>
-      <w:bookmarkStart w:id="27" w:name="_Toc526781050"/>
+      <w:bookmarkStart w:id="29" w:name="_Toc526781050"/>
       <w:r>
         <w:t>Use Case Descriptions</w:t>
       </w:r>
-      <w:bookmarkEnd w:id="27"/>
+      <w:bookmarkEnd w:id="29"/>
     </w:p>
     <w:p>
       <w:pPr>
         <w:pStyle w:val="Heading3"/>
       </w:pPr>
-      <w:bookmarkStart w:id="28" w:name="_Toc526781051"/>
+      <w:bookmarkStart w:id="30" w:name="_Toc526781051"/>
       <w:r>
         <w:t xml:space="preserve">Use Case: End Goal: </w:t>
       </w:r>
       <w:r>
         <w:t>Register</w:t>
       </w:r>
-      <w:bookmarkEnd w:id="28"/>
+      <w:bookmarkEnd w:id="30"/>
     </w:p>
     <w:p>
       <w:r>
@@ -6887,11 +6897,11 @@
       <w:pPr>
         <w:pStyle w:val="Heading3"/>
       </w:pPr>
-      <w:bookmarkStart w:id="29" w:name="_Toc526781052"/>
+      <w:bookmarkStart w:id="31" w:name="_Toc526781052"/>
       <w:r>
         <w:t>Use Case: End Goal: Login</w:t>
       </w:r>
-      <w:bookmarkEnd w:id="29"/>
+      <w:bookmarkEnd w:id="31"/>
     </w:p>
     <w:p>
       <w:r>
@@ -6923,11 +6933,11 @@
       <w:pPr>
         <w:pStyle w:val="Heading3"/>
       </w:pPr>
-      <w:bookmarkStart w:id="30" w:name="_Toc526781053"/>
+      <w:bookmarkStart w:id="32" w:name="_Toc526781053"/>
       <w:r>
         <w:t>Use Case: Login Registered Users – Sub-Function: End Goal: Login</w:t>
       </w:r>
-      <w:bookmarkEnd w:id="30"/>
+      <w:bookmarkEnd w:id="32"/>
     </w:p>
     <w:p>
       <w:r>
@@ -6972,8 +6982,8 @@
       <w:pPr>
         <w:pStyle w:val="Heading3"/>
       </w:pPr>
-      <w:bookmarkStart w:id="31" w:name="_Toc510647820"/>
-      <w:bookmarkStart w:id="32" w:name="_Toc526781054"/>
+      <w:bookmarkStart w:id="33" w:name="_Toc526781054"/>
+      <w:bookmarkStart w:id="34" w:name="_Toc510647820"/>
       <w:r>
         <w:t>Use Case: Login with</w:t>
       </w:r>
@@ -6989,7 +6999,7 @@
       <w:r>
         <w:t>End Goal: Login</w:t>
       </w:r>
-      <w:bookmarkEnd w:id="32"/>
+      <w:bookmarkEnd w:id="33"/>
     </w:p>
     <w:p>
       <w:r>
@@ -7015,9 +7025,9 @@
       <w:pPr>
         <w:pStyle w:val="Heading3"/>
       </w:pPr>
-      <w:bookmarkStart w:id="33" w:name="_Toc510647821"/>
-      <w:bookmarkStart w:id="34" w:name="_Toc526781055"/>
-      <w:bookmarkEnd w:id="31"/>
+      <w:bookmarkStart w:id="35" w:name="_Toc510647821"/>
+      <w:bookmarkStart w:id="36" w:name="_Toc526781055"/>
+      <w:bookmarkEnd w:id="34"/>
       <w:r>
         <w:t>Use Case: Play as G</w:t>
       </w:r>
@@ -7036,8 +7046,8 @@
       <w:r>
         <w:t>End Goal: Login</w:t>
       </w:r>
-      <w:bookmarkEnd w:id="33"/>
-      <w:bookmarkEnd w:id="34"/>
+      <w:bookmarkEnd w:id="35"/>
+      <w:bookmarkEnd w:id="36"/>
     </w:p>
     <w:p>
       <w:r>
@@ -7058,7 +7068,7 @@
       <w:pPr>
         <w:pStyle w:val="Heading3"/>
       </w:pPr>
-      <w:bookmarkStart w:id="35" w:name="_Toc526781056"/>
+      <w:bookmarkStart w:id="37" w:name="_Toc526781056"/>
       <w:r>
         <w:t xml:space="preserve">Use Case: End Goal: </w:t>
       </w:r>
@@ -7068,7 +7078,7 @@
       <w:r>
         <w:t>User Submit Question</w:t>
       </w:r>
-      <w:bookmarkEnd w:id="35"/>
+      <w:bookmarkEnd w:id="37"/>
     </w:p>
     <w:p>
       <w:r>
@@ -7092,7 +7102,7 @@
       <w:pPr>
         <w:pStyle w:val="Heading3"/>
       </w:pPr>
-      <w:bookmarkStart w:id="36" w:name="_Toc526781057"/>
+      <w:bookmarkStart w:id="38" w:name="_Toc526781057"/>
       <w:r>
         <w:lastRenderedPageBreak/>
         <w:t xml:space="preserve">Use Case:  </w:t>
@@ -7109,7 +7119,7 @@
       <w:r>
         <w:t>Game</w:t>
       </w:r>
-      <w:bookmarkEnd w:id="36"/>
+      <w:bookmarkEnd w:id="38"/>
     </w:p>
     <w:p>
       <w:r>
@@ -7135,7 +7145,7 @@
       <w:pPr>
         <w:pStyle w:val="Heading3"/>
       </w:pPr>
-      <w:bookmarkStart w:id="37" w:name="_Toc526781058"/>
+      <w:bookmarkStart w:id="39" w:name="_Toc526781058"/>
       <w:r>
         <w:t xml:space="preserve">Use Case: Choose Game Mode – </w:t>
       </w:r>
@@ -7148,7 +7158,7 @@
       <w:r>
         <w:t>End Goal: Start A Game</w:t>
       </w:r>
-      <w:bookmarkEnd w:id="37"/>
+      <w:bookmarkEnd w:id="39"/>
     </w:p>
     <w:p>
       <w:r>
@@ -7184,7 +7194,7 @@
       <w:pPr>
         <w:pStyle w:val="Heading3"/>
       </w:pPr>
-      <w:bookmarkStart w:id="38" w:name="_Toc526781059"/>
+      <w:bookmarkStart w:id="40" w:name="_Toc526781059"/>
       <w:r>
         <w:t>Use Case:</w:t>
       </w:r>
@@ -7194,7 +7204,7 @@
       <w:r>
         <w:t xml:space="preserve"> Answer Question</w:t>
       </w:r>
-      <w:bookmarkEnd w:id="38"/>
+      <w:bookmarkEnd w:id="40"/>
     </w:p>
     <w:p>
       <w:r>
@@ -7215,7 +7225,7 @@
       <w:pPr>
         <w:pStyle w:val="Heading3"/>
       </w:pPr>
-      <w:bookmarkStart w:id="39" w:name="_Toc526781060"/>
+      <w:bookmarkStart w:id="41" w:name="_Toc526781060"/>
       <w:r>
         <w:t>Use Case</w:t>
       </w:r>
@@ -7228,7 +7238,7 @@
       <w:r>
         <w:t>Check Leader Board</w:t>
       </w:r>
-      <w:bookmarkEnd w:id="39"/>
+      <w:bookmarkEnd w:id="41"/>
     </w:p>
     <w:p>
       <w:r>
@@ -7264,7 +7274,7 @@
       <w:pPr>
         <w:pStyle w:val="Heading3"/>
       </w:pPr>
-      <w:bookmarkStart w:id="40" w:name="_Toc526781061"/>
+      <w:bookmarkStart w:id="42" w:name="_Toc526781061"/>
       <w:r>
         <w:t>Use Case</w:t>
       </w:r>
@@ -7280,7 +7290,7 @@
       <w:r>
         <w:t>Submit Score</w:t>
       </w:r>
-      <w:bookmarkEnd w:id="40"/>
+      <w:bookmarkEnd w:id="42"/>
     </w:p>
     <w:p>
       <w:r>
@@ -7301,12 +7311,12 @@
       <w:pPr>
         <w:pStyle w:val="Heading2"/>
       </w:pPr>
-      <w:bookmarkStart w:id="41" w:name="_Toc526781062"/>
+      <w:bookmarkStart w:id="43" w:name="_Toc526781062"/>
       <w:r>
         <w:lastRenderedPageBreak/>
         <w:t>Full Use Came Diagram</w:t>
       </w:r>
-      <w:bookmarkEnd w:id="41"/>
+      <w:bookmarkEnd w:id="43"/>
     </w:p>
     <w:p>
       <w:r>
@@ -7332,7 +7342,7 @@
                     </pic:cNvPicPr>
                   </pic:nvPicPr>
                   <pic:blipFill>
-                    <a:blip r:embed="rId9">
+                    <a:blip r:embed="rId11">
                       <a:extLst>
                         <a:ext uri="{28A0092B-C50C-407E-A947-70E740481C1C}">
                           <a14:useLocalDpi xmlns:a14="http://schemas.microsoft.com/office/drawing/2010/main" val="0"/>
@@ -7368,21 +7378,21 @@
       <w:pPr>
         <w:pStyle w:val="Heading2"/>
       </w:pPr>
-      <w:bookmarkStart w:id="42" w:name="_Toc526781063"/>
+      <w:bookmarkStart w:id="44" w:name="_Toc526781063"/>
       <w:r>
         <w:t>Activity Diagrams</w:t>
       </w:r>
-      <w:bookmarkEnd w:id="42"/>
+      <w:bookmarkEnd w:id="44"/>
     </w:p>
     <w:p>
       <w:pPr>
         <w:pStyle w:val="Heading3"/>
       </w:pPr>
-      <w:bookmarkStart w:id="43" w:name="_Toc526781064"/>
+      <w:bookmarkStart w:id="45" w:name="_Toc526781064"/>
       <w:r>
         <w:t>Register</w:t>
       </w:r>
-      <w:bookmarkEnd w:id="43"/>
+      <w:bookmarkEnd w:id="45"/>
     </w:p>
     <w:p>
       <w:r>
@@ -7408,7 +7418,7 @@
                     </pic:cNvPicPr>
                   </pic:nvPicPr>
                   <pic:blipFill>
-                    <a:blip r:embed="rId10">
+                    <a:blip r:embed="rId12">
                       <a:extLst>
                         <a:ext uri="{28A0092B-C50C-407E-A947-70E740481C1C}">
                           <a14:useLocalDpi xmlns:a14="http://schemas.microsoft.com/office/drawing/2010/main" val="0"/>
@@ -7444,12 +7454,12 @@
       <w:pPr>
         <w:pStyle w:val="Heading3"/>
       </w:pPr>
-      <w:bookmarkStart w:id="44" w:name="_Toc526781065"/>
+      <w:bookmarkStart w:id="46" w:name="_Toc526781065"/>
       <w:r>
         <w:lastRenderedPageBreak/>
         <w:t>Login</w:t>
       </w:r>
-      <w:bookmarkEnd w:id="44"/>
+      <w:bookmarkEnd w:id="46"/>
     </w:p>
     <w:p>
       <w:r>
@@ -7457,65 +7467,41 @@
           <w:noProof/>
           <w:lang w:eastAsia="en-AU"/>
         </w:rPr>
-        <w:drawing>
-          <wp:inline distT="0" distB="0" distL="0" distR="0" wp14:anchorId="07DF22E4" wp14:editId="164A46C5">
-            <wp:extent cx="5727700" cy="3213100"/>
-            <wp:effectExtent l="0" t="0" r="12700" b="12700"/>
-            <wp:docPr id="13" name="Picture 13" descr="Activity Diagram1"/>
-            <wp:cNvGraphicFramePr>
-              <a:graphicFrameLocks xmlns:a="http://schemas.openxmlformats.org/drawingml/2006/main" noChangeAspect="1"/>
-            </wp:cNvGraphicFramePr>
-            <a:graphic xmlns:a="http://schemas.openxmlformats.org/drawingml/2006/main">
-              <a:graphicData uri="http://schemas.openxmlformats.org/drawingml/2006/picture">
-                <pic:pic xmlns:pic="http://schemas.openxmlformats.org/drawingml/2006/picture">
-                  <pic:nvPicPr>
-                    <pic:cNvPr id="0" name="Picture 7" descr="Activity Diagram1"/>
-                    <pic:cNvPicPr>
-                      <a:picLocks noChangeAspect="1" noChangeArrowheads="1"/>
-                    </pic:cNvPicPr>
-                  </pic:nvPicPr>
-                  <pic:blipFill>
-                    <a:blip r:embed="rId11">
-                      <a:extLst>
-                        <a:ext uri="{28A0092B-C50C-407E-A947-70E740481C1C}">
-                          <a14:useLocalDpi xmlns:a14="http://schemas.microsoft.com/office/drawing/2010/main" val="0"/>
-                        </a:ext>
-                      </a:extLst>
-                    </a:blip>
-                    <a:srcRect/>
-                    <a:stretch>
-                      <a:fillRect/>
-                    </a:stretch>
-                  </pic:blipFill>
-                  <pic:spPr bwMode="auto">
-                    <a:xfrm>
-                      <a:off x="0" y="0"/>
-                      <a:ext cx="5727700" cy="3213100"/>
-                    </a:xfrm>
-                    <a:prstGeom prst="rect">
-                      <a:avLst/>
-                    </a:prstGeom>
-                    <a:noFill/>
-                    <a:ln>
-                      <a:noFill/>
-                    </a:ln>
-                  </pic:spPr>
-                </pic:pic>
-              </a:graphicData>
-            </a:graphic>
-          </wp:inline>
-        </w:drawing>
+        <w:pict w14:anchorId="76887B2A">
+          <v:shapetype id="_x0000_t75" coordsize="21600,21600" o:spt="75" o:preferrelative="t" path="m@4@5l@4@11@9@11@9@5xe" filled="f" stroked="f">
+            <v:stroke joinstyle="miter"/>
+            <v:formulas>
+              <v:f eqn="if lineDrawn pixelLineWidth 0"/>
+              <v:f eqn="sum @0 1 0"/>
+              <v:f eqn="sum 0 0 @1"/>
+              <v:f eqn="prod @2 1 2"/>
+              <v:f eqn="prod @3 21600 pixelWidth"/>
+              <v:f eqn="prod @3 21600 pixelHeight"/>
+              <v:f eqn="sum @0 0 1"/>
+              <v:f eqn="prod @6 1 2"/>
+              <v:f eqn="prod @7 21600 pixelWidth"/>
+              <v:f eqn="sum @8 21600 0"/>
+              <v:f eqn="prod @7 21600 pixelHeight"/>
+              <v:f eqn="sum @10 21600 0"/>
+            </v:formulas>
+            <v:path o:extrusionok="f" gradientshapeok="t" o:connecttype="rect"/>
+            <o:lock v:ext="edit" aspectratio="t"/>
+          </v:shapetype>
+          <v:shape id="_x0000_i1025" type="#_x0000_t75" style="width:441.75pt;height:240pt">
+            <v:imagedata r:id="rId13" o:title="Activity Diagram1"/>
+          </v:shape>
+        </w:pict>
       </w:r>
     </w:p>
     <w:p>
       <w:pPr>
         <w:pStyle w:val="Heading3"/>
       </w:pPr>
-      <w:bookmarkStart w:id="45" w:name="_Toc526781066"/>
+      <w:bookmarkStart w:id="47" w:name="_Toc526781066"/>
       <w:r>
         <w:t>Start Game</w:t>
       </w:r>
-      <w:bookmarkEnd w:id="45"/>
+      <w:bookmarkEnd w:id="47"/>
     </w:p>
     <w:p>
       <w:r>
@@ -7541,7 +7527,7 @@
                     </pic:cNvPicPr>
                   </pic:nvPicPr>
                   <pic:blipFill>
-                    <a:blip r:embed="rId12">
+                    <a:blip r:embed="rId14">
                       <a:extLst>
                         <a:ext uri="{28A0092B-C50C-407E-A947-70E740481C1C}">
                           <a14:useLocalDpi xmlns:a14="http://schemas.microsoft.com/office/drawing/2010/main" val="0"/>
@@ -7577,12 +7563,12 @@
       <w:pPr>
         <w:pStyle w:val="Heading3"/>
       </w:pPr>
-      <w:bookmarkStart w:id="46" w:name="_Toc526781067"/>
+      <w:bookmarkStart w:id="48" w:name="_Toc526781067"/>
       <w:r>
         <w:lastRenderedPageBreak/>
         <w:t>Answer Question</w:t>
       </w:r>
-      <w:bookmarkEnd w:id="46"/>
+      <w:bookmarkEnd w:id="48"/>
     </w:p>
     <w:p>
       <w:r>
@@ -7608,7 +7594,7 @@
                     </pic:cNvPicPr>
                   </pic:nvPicPr>
                   <pic:blipFill>
-                    <a:blip r:embed="rId13">
+                    <a:blip r:embed="rId15">
                       <a:extLst>
                         <a:ext uri="{28A0092B-C50C-407E-A947-70E740481C1C}">
                           <a14:useLocalDpi xmlns:a14="http://schemas.microsoft.com/office/drawing/2010/main" val="0"/>
@@ -7644,11 +7630,11 @@
       <w:pPr>
         <w:pStyle w:val="Heading3"/>
       </w:pPr>
-      <w:bookmarkStart w:id="47" w:name="_Toc526781068"/>
+      <w:bookmarkStart w:id="49" w:name="_Toc526781068"/>
       <w:r>
         <w:t>Play Round</w:t>
       </w:r>
-      <w:bookmarkEnd w:id="47"/>
+      <w:bookmarkEnd w:id="49"/>
     </w:p>
     <w:p>
       <w:r>
@@ -7672,7 +7658,7 @@
                     <pic:cNvPicPr/>
                   </pic:nvPicPr>
                   <pic:blipFill>
-                    <a:blip r:embed="rId14"/>
+                    <a:blip r:embed="rId16"/>
                     <a:stretch>
                       <a:fillRect/>
                     </a:stretch>
@@ -7697,12 +7683,12 @@
       <w:pPr>
         <w:pStyle w:val="Heading2"/>
       </w:pPr>
-      <w:bookmarkStart w:id="48" w:name="_Toc526781069"/>
+      <w:bookmarkStart w:id="50" w:name="_Toc526781069"/>
       <w:r>
         <w:lastRenderedPageBreak/>
         <w:t>Domain Model</w:t>
       </w:r>
-      <w:bookmarkEnd w:id="48"/>
+      <w:bookmarkEnd w:id="50"/>
     </w:p>
     <w:p>
       <w:r>
@@ -7728,7 +7714,7 @@
                     </pic:cNvPicPr>
                   </pic:nvPicPr>
                   <pic:blipFill>
-                    <a:blip r:embed="rId15">
+                    <a:blip r:embed="rId17">
                       <a:extLst>
                         <a:ext uri="{28A0092B-C50C-407E-A947-70E740481C1C}">
                           <a14:useLocalDpi xmlns:a14="http://schemas.microsoft.com/office/drawing/2010/main" val="0"/>
@@ -7764,21 +7750,21 @@
       <w:pPr>
         <w:pStyle w:val="Heading2"/>
       </w:pPr>
-      <w:bookmarkStart w:id="49" w:name="_Toc526781070"/>
+      <w:bookmarkStart w:id="51" w:name="_Toc526781070"/>
       <w:r>
         <w:t>Logical View</w:t>
       </w:r>
-      <w:bookmarkEnd w:id="49"/>
+      <w:bookmarkEnd w:id="51"/>
     </w:p>
     <w:p>
       <w:pPr>
         <w:pStyle w:val="Heading3"/>
       </w:pPr>
-      <w:bookmarkStart w:id="50" w:name="_Toc526781071"/>
+      <w:bookmarkStart w:id="52" w:name="_Toc526781071"/>
       <w:r>
         <w:t>Important Classes</w:t>
       </w:r>
-      <w:bookmarkEnd w:id="50"/>
+      <w:bookmarkEnd w:id="52"/>
     </w:p>
     <w:p>
       <w:r>
@@ -7806,12 +7792,12 @@
       <w:pPr>
         <w:pStyle w:val="Heading2"/>
       </w:pPr>
-      <w:bookmarkStart w:id="51" w:name="_Toc526781072"/>
+      <w:bookmarkStart w:id="53" w:name="_Toc526781072"/>
       <w:r>
         <w:lastRenderedPageBreak/>
         <w:t>Deployment Diagram</w:t>
       </w:r>
-      <w:bookmarkEnd w:id="51"/>
+      <w:bookmarkEnd w:id="53"/>
     </w:p>
     <w:p>
       <w:r>
@@ -7837,7 +7823,7 @@
                     </pic:cNvPicPr>
                   </pic:nvPicPr>
                   <pic:blipFill>
-                    <a:blip r:embed="rId16">
+                    <a:blip r:embed="rId18">
                       <a:extLst>
                         <a:ext uri="{28A0092B-C50C-407E-A947-70E740481C1C}">
                           <a14:useLocalDpi xmlns:a14="http://schemas.microsoft.com/office/drawing/2010/main" val="0"/>
@@ -7879,30 +7865,27 @@
     <w:p/>
     <w:p/>
     <w:p/>
-    <w:p>
-      <w:bookmarkStart w:id="52" w:name="_GoBack"/>
-      <w:bookmarkEnd w:id="52"/>
-    </w:p>
+    <w:p/>
     <w:p>
       <w:pPr>
         <w:pStyle w:val="Heading1"/>
       </w:pPr>
-      <w:bookmarkStart w:id="53" w:name="_Toc526781073"/>
+      <w:bookmarkStart w:id="54" w:name="_Toc526781073"/>
       <w:r>
         <w:lastRenderedPageBreak/>
         <w:t>Implementation of CCRD</w:t>
       </w:r>
-      <w:bookmarkEnd w:id="53"/>
+      <w:bookmarkEnd w:id="54"/>
     </w:p>
     <w:p>
       <w:pPr>
         <w:pStyle w:val="Heading2"/>
       </w:pPr>
-      <w:bookmarkStart w:id="54" w:name="_Toc526781074"/>
+      <w:bookmarkStart w:id="55" w:name="_Toc526781074"/>
       <w:r>
         <w:t>Implementation</w:t>
       </w:r>
-      <w:bookmarkEnd w:id="54"/>
+      <w:bookmarkEnd w:id="55"/>
     </w:p>
     <w:p>
       <w:r>
@@ -7919,11 +7902,11 @@
       <w:pPr>
         <w:pStyle w:val="Heading3"/>
       </w:pPr>
-      <w:bookmarkStart w:id="55" w:name="_Toc526781075"/>
+      <w:bookmarkStart w:id="56" w:name="_Toc526781075"/>
       <w:r>
         <w:t>Register</w:t>
       </w:r>
-      <w:bookmarkEnd w:id="55"/>
+      <w:bookmarkEnd w:id="56"/>
     </w:p>
     <w:p>
       <w:r>
@@ -7934,11 +7917,11 @@
       <w:pPr>
         <w:pStyle w:val="Heading3"/>
       </w:pPr>
-      <w:bookmarkStart w:id="56" w:name="_Toc526781076"/>
+      <w:bookmarkStart w:id="57" w:name="_Toc526781076"/>
       <w:r>
         <w:t>Login</w:t>
       </w:r>
-      <w:bookmarkEnd w:id="56"/>
+      <w:bookmarkEnd w:id="57"/>
     </w:p>
     <w:p>
       <w:r>
@@ -7960,11 +7943,11 @@
       <w:pPr>
         <w:pStyle w:val="Heading3"/>
       </w:pPr>
-      <w:bookmarkStart w:id="57" w:name="_Toc526781077"/>
+      <w:bookmarkStart w:id="58" w:name="_Toc526781077"/>
       <w:r>
         <w:t>Answer Question</w:t>
       </w:r>
-      <w:bookmarkEnd w:id="57"/>
+      <w:bookmarkEnd w:id="58"/>
     </w:p>
     <w:p>
       <w:r>
@@ -7983,12 +7966,30 @@
     </w:p>
     <w:p>
       <w:r>
-        <w:t xml:space="preserve">Before questions are shown they are randomised inside the questionPool array to ensure the player does not receive the same set of questions each time they PlayGame. The order of answers is also randomised. </w:t>
-      </w:r>
-    </w:p>
-    <w:p>
-      <w:r>
-        <w:t xml:space="preserve">Inside the Game scene the player is presented with a UI containing the questionText and the four answers. When a user selects an answer the Game Controller determines if the selected answer is correct and changes the colour of the button, green or red, to reflect the response. </w:t>
+        <w:t xml:space="preserve">Before questions are shown they are randomised inside the </w:t>
+      </w:r>
+      <w:r>
+        <w:t>question Pool</w:t>
+      </w:r>
+      <w:r>
+        <w:t xml:space="preserve"> array to ensure the player does not receive the same set of questions each time they </w:t>
+      </w:r>
+      <w:r>
+        <w:t>Play Game</w:t>
+      </w:r>
+      <w:r>
+        <w:t xml:space="preserve">. The order of answers is also randomised. </w:t>
+      </w:r>
+    </w:p>
+    <w:p>
+      <w:r>
+        <w:t xml:space="preserve">Inside the Game scene the player is presented with a UI containing the </w:t>
+      </w:r>
+      <w:r>
+        <w:t>question Text</w:t>
+      </w:r>
+      <w:r>
+        <w:t xml:space="preserve"> and the four answers. When a user selects an answer the Game Controller determines if the selected answer is correct and changes the colour of the button, green or red, to reflect the response. </w:t>
       </w:r>
     </w:p>
     <w:p>
@@ -8000,11 +8001,11 @@
       <w:pPr>
         <w:pStyle w:val="Heading3"/>
       </w:pPr>
-      <w:bookmarkStart w:id="58" w:name="_Toc526781078"/>
+      <w:bookmarkStart w:id="59" w:name="_Toc526781078"/>
       <w:r>
         <w:t>Submit Score</w:t>
       </w:r>
-      <w:bookmarkEnd w:id="58"/>
+      <w:bookmarkEnd w:id="59"/>
     </w:p>
     <w:p>
       <w:r>
@@ -8024,7 +8025,7 @@
       </w:r>
     </w:p>
     <w:sectPr>
-      <w:footerReference w:type="default" r:id="rId17"/>
+      <w:footerReference w:type="default" r:id="rId19"/>
       <w:pgSz w:w="11906" w:h="16838"/>
       <w:pgMar w:top="1440" w:right="1440" w:bottom="1440" w:left="1440" w:header="708" w:footer="708" w:gutter="0"/>
       <w:pgNumType w:start="1"/>
@@ -8035,8 +8036,35 @@
 </w:document>
 </file>
 
+<file path=word/comments.xml><?xml version="1.0" encoding="utf-8"?>
+<w:comments xmlns:wpc="http://schemas.microsoft.com/office/word/2010/wordprocessingCanvas" xmlns:mc="http://schemas.openxmlformats.org/markup-compatibility/2006" xmlns:o="urn:schemas-microsoft-com:office:office" xmlns:r="http://schemas.openxmlformats.org/officeDocument/2006/relationships" xmlns:m="http://schemas.openxmlformats.org/officeDocument/2006/math" xmlns:v="urn:schemas-microsoft-com:vml" xmlns:wp14="http://schemas.microsoft.com/office/word/2010/wordprocessingDrawing" xmlns:wp="http://schemas.openxmlformats.org/drawingml/2006/wordprocessingDrawing" xmlns:w10="urn:schemas-microsoft-com:office:word" xmlns:w="http://schemas.openxmlformats.org/wordprocessingml/2006/main" xmlns:w14="http://schemas.microsoft.com/office/word/2010/wordml" xmlns:w15="http://schemas.microsoft.com/office/word/2012/wordml" xmlns:wpg="http://schemas.microsoft.com/office/word/2010/wordprocessingGroup" xmlns:wpi="http://schemas.microsoft.com/office/word/2010/wordprocessingInk" xmlns:wne="http://schemas.microsoft.com/office/word/2006/wordml" xmlns:wps="http://schemas.microsoft.com/office/word/2010/wordprocessingShape" mc:Ignorable="w14 w15 wp14">
+  <w:comment w:id="1" w:author="Michelle Vinall" w:date="2018-10-09T19:43:00Z" w:initials="MV">
+    <w:p>
+      <w:pPr>
+        <w:pStyle w:val="CommentText"/>
+      </w:pPr>
+      <w:r>
+        <w:rPr>
+          <w:rStyle w:val="CommentReference"/>
+        </w:rPr>
+        <w:annotationRef/>
+      </w:r>
+      <w:r>
+        <w:t>Looks good there are a couple of use cases missing and I added some to the req doc voting category and submit question otherwise it covers everything are you going to add the sequence diagram to it</w:t>
+      </w:r>
+    </w:p>
+  </w:comment>
+</w:comments>
+</file>
+
+<file path=word/commentsExtended.xml><?xml version="1.0" encoding="utf-8"?>
+<w15:commentsEx xmlns:wpc="http://schemas.microsoft.com/office/word/2010/wordprocessingCanvas" xmlns:mc="http://schemas.openxmlformats.org/markup-compatibility/2006" xmlns:o="urn:schemas-microsoft-com:office:office" xmlns:r="http://schemas.openxmlformats.org/officeDocument/2006/relationships" xmlns:m="http://schemas.openxmlformats.org/officeDocument/2006/math" xmlns:v="urn:schemas-microsoft-com:vml" xmlns:wp14="http://schemas.microsoft.com/office/word/2010/wordprocessingDrawing" xmlns:wp="http://schemas.openxmlformats.org/drawingml/2006/wordprocessingDrawing" xmlns:w10="urn:schemas-microsoft-com:office:word" xmlns:w="http://schemas.openxmlformats.org/wordprocessingml/2006/main" xmlns:w14="http://schemas.microsoft.com/office/word/2010/wordml" xmlns:w15="http://schemas.microsoft.com/office/word/2012/wordml" xmlns:wpg="http://schemas.microsoft.com/office/word/2010/wordprocessingGroup" xmlns:wpi="http://schemas.microsoft.com/office/word/2010/wordprocessingInk" xmlns:wne="http://schemas.microsoft.com/office/word/2006/wordml" xmlns:wps="http://schemas.microsoft.com/office/word/2010/wordprocessingShape" mc:Ignorable="w14 w15 wp14">
+  <w15:commentEx w15:paraId="650CABB4" w15:done="0"/>
+</w15:commentsEx>
+</file>
+
 <file path=word/endnotes.xml><?xml version="1.0" encoding="utf-8"?>
-<w:endnotes xmlns:wpc="http://schemas.microsoft.com/office/word/2010/wordprocessingCanvas" xmlns:mo="http://schemas.microsoft.com/office/mac/office/2008/main" xmlns:mc="http://schemas.openxmlformats.org/markup-compatibility/2006" xmlns:mv="urn:schemas-microsoft-com:mac:vml" xmlns:o="urn:schemas-microsoft-com:office:office" xmlns:r="http://schemas.openxmlformats.org/officeDocument/2006/relationships" xmlns:m="http://schemas.openxmlformats.org/officeDocument/2006/math" xmlns:v="urn:schemas-microsoft-com:vml" xmlns:wp14="http://schemas.microsoft.com/office/word/2010/wordprocessingDrawing" xmlns:wp="http://schemas.openxmlformats.org/drawingml/2006/wordprocessingDrawing" xmlns:w10="urn:schemas-microsoft-com:office:word" xmlns:w="http://schemas.openxmlformats.org/wordprocessingml/2006/main" xmlns:w14="http://schemas.microsoft.com/office/word/2010/wordml" xmlns:w15="http://schemas.microsoft.com/office/word/2012/wordml" xmlns:wpg="http://schemas.microsoft.com/office/word/2010/wordprocessingGroup" xmlns:wpi="http://schemas.microsoft.com/office/word/2010/wordprocessingInk" xmlns:wne="http://schemas.microsoft.com/office/word/2006/wordml" xmlns:wps="http://schemas.microsoft.com/office/word/2010/wordprocessingShape" mc:Ignorable="w14 w15 wp14">
+<w:endnotes xmlns:wpc="http://schemas.microsoft.com/office/word/2010/wordprocessingCanvas" xmlns:mc="http://schemas.openxmlformats.org/markup-compatibility/2006" xmlns:o="urn:schemas-microsoft-com:office:office" xmlns:r="http://schemas.openxmlformats.org/officeDocument/2006/relationships" xmlns:m="http://schemas.openxmlformats.org/officeDocument/2006/math" xmlns:v="urn:schemas-microsoft-com:vml" xmlns:wp14="http://schemas.microsoft.com/office/word/2010/wordprocessingDrawing" xmlns:wp="http://schemas.openxmlformats.org/drawingml/2006/wordprocessingDrawing" xmlns:w10="urn:schemas-microsoft-com:office:word" xmlns:w="http://schemas.openxmlformats.org/wordprocessingml/2006/main" xmlns:w14="http://schemas.microsoft.com/office/word/2010/wordml" xmlns:w15="http://schemas.microsoft.com/office/word/2012/wordml" xmlns:wpg="http://schemas.microsoft.com/office/word/2010/wordprocessingGroup" xmlns:wpi="http://schemas.microsoft.com/office/word/2010/wordprocessingInk" xmlns:wne="http://schemas.microsoft.com/office/word/2006/wordml" xmlns:wps="http://schemas.microsoft.com/office/word/2010/wordprocessingShape" mc:Ignorable="w14 w15 wp14">
   <w:endnote w:type="separator" w:id="-1">
     <w:p>
       <w:pPr>
@@ -8061,7 +8089,7 @@
 </file>
 
 <file path=word/footer1.xml><?xml version="1.0" encoding="utf-8"?>
-<w:ftr xmlns:wpc="http://schemas.microsoft.com/office/word/2010/wordprocessingCanvas" xmlns:mo="http://schemas.microsoft.com/office/mac/office/2008/main" xmlns:mc="http://schemas.openxmlformats.org/markup-compatibility/2006" xmlns:mv="urn:schemas-microsoft-com:mac:vml" xmlns:o="urn:schemas-microsoft-com:office:office" xmlns:r="http://schemas.openxmlformats.org/officeDocument/2006/relationships" xmlns:m="http://schemas.openxmlformats.org/officeDocument/2006/math" xmlns:v="urn:schemas-microsoft-com:vml" xmlns:wp14="http://schemas.microsoft.com/office/word/2010/wordprocessingDrawing" xmlns:wp="http://schemas.openxmlformats.org/drawingml/2006/wordprocessingDrawing" xmlns:w10="urn:schemas-microsoft-com:office:word" xmlns:w="http://schemas.openxmlformats.org/wordprocessingml/2006/main" xmlns:w14="http://schemas.microsoft.com/office/word/2010/wordml" xmlns:w15="http://schemas.microsoft.com/office/word/2012/wordml" xmlns:wpg="http://schemas.microsoft.com/office/word/2010/wordprocessingGroup" xmlns:wpi="http://schemas.microsoft.com/office/word/2010/wordprocessingInk" xmlns:wne="http://schemas.microsoft.com/office/word/2006/wordml" xmlns:wps="http://schemas.microsoft.com/office/word/2010/wordprocessingShape" mc:Ignorable="w14 w15 wp14">
+<w:ftr xmlns:wpc="http://schemas.microsoft.com/office/word/2010/wordprocessingCanvas" xmlns:mc="http://schemas.openxmlformats.org/markup-compatibility/2006" xmlns:o="urn:schemas-microsoft-com:office:office" xmlns:r="http://schemas.openxmlformats.org/officeDocument/2006/relationships" xmlns:m="http://schemas.openxmlformats.org/officeDocument/2006/math" xmlns:v="urn:schemas-microsoft-com:vml" xmlns:wp14="http://schemas.microsoft.com/office/word/2010/wordprocessingDrawing" xmlns:wp="http://schemas.openxmlformats.org/drawingml/2006/wordprocessingDrawing" xmlns:w10="urn:schemas-microsoft-com:office:word" xmlns:w="http://schemas.openxmlformats.org/wordprocessingml/2006/main" xmlns:w14="http://schemas.microsoft.com/office/word/2010/wordml" xmlns:w15="http://schemas.microsoft.com/office/word/2012/wordml" xmlns:wpg="http://schemas.microsoft.com/office/word/2010/wordprocessingGroup" xmlns:wpi="http://schemas.microsoft.com/office/word/2010/wordprocessingInk" xmlns:wne="http://schemas.microsoft.com/office/word/2006/wordml" xmlns:wps="http://schemas.microsoft.com/office/word/2010/wordprocessingShape" mc:Ignorable="w14 w15 wp14">
   <w:sdt>
     <w:sdtPr>
       <w:id w:val="1829014878"/>
@@ -8114,7 +8142,7 @@
 </file>
 
 <file path=word/footer2.xml><?xml version="1.0" encoding="utf-8"?>
-<w:ftr xmlns:wpc="http://schemas.microsoft.com/office/word/2010/wordprocessingCanvas" xmlns:mo="http://schemas.microsoft.com/office/mac/office/2008/main" xmlns:mc="http://schemas.openxmlformats.org/markup-compatibility/2006" xmlns:mv="urn:schemas-microsoft-com:mac:vml" xmlns:o="urn:schemas-microsoft-com:office:office" xmlns:r="http://schemas.openxmlformats.org/officeDocument/2006/relationships" xmlns:m="http://schemas.openxmlformats.org/officeDocument/2006/math" xmlns:v="urn:schemas-microsoft-com:vml" xmlns:wp14="http://schemas.microsoft.com/office/word/2010/wordprocessingDrawing" xmlns:wp="http://schemas.openxmlformats.org/drawingml/2006/wordprocessingDrawing" xmlns:w10="urn:schemas-microsoft-com:office:word" xmlns:w="http://schemas.openxmlformats.org/wordprocessingml/2006/main" xmlns:w14="http://schemas.microsoft.com/office/word/2010/wordml" xmlns:w15="http://schemas.microsoft.com/office/word/2012/wordml" xmlns:wpg="http://schemas.microsoft.com/office/word/2010/wordprocessingGroup" xmlns:wpi="http://schemas.microsoft.com/office/word/2010/wordprocessingInk" xmlns:wne="http://schemas.microsoft.com/office/word/2006/wordml" xmlns:wps="http://schemas.microsoft.com/office/word/2010/wordprocessingShape" mc:Ignorable="w14 w15 wp14">
+<w:ftr xmlns:wpc="http://schemas.microsoft.com/office/word/2010/wordprocessingCanvas" xmlns:mc="http://schemas.openxmlformats.org/markup-compatibility/2006" xmlns:o="urn:schemas-microsoft-com:office:office" xmlns:r="http://schemas.openxmlformats.org/officeDocument/2006/relationships" xmlns:m="http://schemas.openxmlformats.org/officeDocument/2006/math" xmlns:v="urn:schemas-microsoft-com:vml" xmlns:wp14="http://schemas.microsoft.com/office/word/2010/wordprocessingDrawing" xmlns:wp="http://schemas.openxmlformats.org/drawingml/2006/wordprocessingDrawing" xmlns:w10="urn:schemas-microsoft-com:office:word" xmlns:w="http://schemas.openxmlformats.org/wordprocessingml/2006/main" xmlns:w14="http://schemas.microsoft.com/office/word/2010/wordml" xmlns:w15="http://schemas.microsoft.com/office/word/2012/wordml" xmlns:wpg="http://schemas.microsoft.com/office/word/2010/wordprocessingGroup" xmlns:wpi="http://schemas.microsoft.com/office/word/2010/wordprocessingInk" xmlns:wne="http://schemas.microsoft.com/office/word/2006/wordml" xmlns:wps="http://schemas.microsoft.com/office/word/2010/wordprocessingShape" mc:Ignorable="w14 w15 wp14">
   <w:sdt>
     <w:sdtPr>
       <w:id w:val="-1057925505"/>
@@ -8167,7 +8195,7 @@
 </file>
 
 <file path=word/footnotes.xml><?xml version="1.0" encoding="utf-8"?>
-<w:footnotes xmlns:wpc="http://schemas.microsoft.com/office/word/2010/wordprocessingCanvas" xmlns:mo="http://schemas.microsoft.com/office/mac/office/2008/main" xmlns:mc="http://schemas.openxmlformats.org/markup-compatibility/2006" xmlns:mv="urn:schemas-microsoft-com:mac:vml" xmlns:o="urn:schemas-microsoft-com:office:office" xmlns:r="http://schemas.openxmlformats.org/officeDocument/2006/relationships" xmlns:m="http://schemas.openxmlformats.org/officeDocument/2006/math" xmlns:v="urn:schemas-microsoft-com:vml" xmlns:wp14="http://schemas.microsoft.com/office/word/2010/wordprocessingDrawing" xmlns:wp="http://schemas.openxmlformats.org/drawingml/2006/wordprocessingDrawing" xmlns:w10="urn:schemas-microsoft-com:office:word" xmlns:w="http://schemas.openxmlformats.org/wordprocessingml/2006/main" xmlns:w14="http://schemas.microsoft.com/office/word/2010/wordml" xmlns:w15="http://schemas.microsoft.com/office/word/2012/wordml" xmlns:wpg="http://schemas.microsoft.com/office/word/2010/wordprocessingGroup" xmlns:wpi="http://schemas.microsoft.com/office/word/2010/wordprocessingInk" xmlns:wne="http://schemas.microsoft.com/office/word/2006/wordml" xmlns:wps="http://schemas.microsoft.com/office/word/2010/wordprocessingShape" mc:Ignorable="w14 w15 wp14">
+<w:footnotes xmlns:wpc="http://schemas.microsoft.com/office/word/2010/wordprocessingCanvas" xmlns:mc="http://schemas.openxmlformats.org/markup-compatibility/2006" xmlns:o="urn:schemas-microsoft-com:office:office" xmlns:r="http://schemas.openxmlformats.org/officeDocument/2006/relationships" xmlns:m="http://schemas.openxmlformats.org/officeDocument/2006/math" xmlns:v="urn:schemas-microsoft-com:vml" xmlns:wp14="http://schemas.microsoft.com/office/word/2010/wordprocessingDrawing" xmlns:wp="http://schemas.openxmlformats.org/drawingml/2006/wordprocessingDrawing" xmlns:w10="urn:schemas-microsoft-com:office:word" xmlns:w="http://schemas.openxmlformats.org/wordprocessingml/2006/main" xmlns:w14="http://schemas.microsoft.com/office/word/2010/wordml" xmlns:w15="http://schemas.microsoft.com/office/word/2012/wordml" xmlns:wpg="http://schemas.microsoft.com/office/word/2010/wordprocessingGroup" xmlns:wpi="http://schemas.microsoft.com/office/word/2010/wordprocessingInk" xmlns:wne="http://schemas.microsoft.com/office/word/2006/wordml" xmlns:wps="http://schemas.microsoft.com/office/word/2010/wordprocessingShape" mc:Ignorable="w14 w15 wp14">
   <w:footnote w:type="separator" w:id="-1">
     <w:p>
       <w:pPr>
@@ -8192,7 +8220,7 @@
 </file>
 
 <file path=word/header1.xml><?xml version="1.0" encoding="utf-8"?>
-<w:hdr xmlns:wpc="http://schemas.microsoft.com/office/word/2010/wordprocessingCanvas" xmlns:mo="http://schemas.microsoft.com/office/mac/office/2008/main" xmlns:mc="http://schemas.openxmlformats.org/markup-compatibility/2006" xmlns:mv="urn:schemas-microsoft-com:mac:vml" xmlns:o="urn:schemas-microsoft-com:office:office" xmlns:r="http://schemas.openxmlformats.org/officeDocument/2006/relationships" xmlns:m="http://schemas.openxmlformats.org/officeDocument/2006/math" xmlns:v="urn:schemas-microsoft-com:vml" xmlns:wp14="http://schemas.microsoft.com/office/word/2010/wordprocessingDrawing" xmlns:wp="http://schemas.openxmlformats.org/drawingml/2006/wordprocessingDrawing" xmlns:w10="urn:schemas-microsoft-com:office:word" xmlns:w="http://schemas.openxmlformats.org/wordprocessingml/2006/main" xmlns:w14="http://schemas.microsoft.com/office/word/2010/wordml" xmlns:w15="http://schemas.microsoft.com/office/word/2012/wordml" xmlns:wpg="http://schemas.microsoft.com/office/word/2010/wordprocessingGroup" xmlns:wpi="http://schemas.microsoft.com/office/word/2010/wordprocessingInk" xmlns:wne="http://schemas.microsoft.com/office/word/2006/wordml" xmlns:wps="http://schemas.microsoft.com/office/word/2010/wordprocessingShape" mc:Ignorable="w14 w15 wp14">
+<w:hdr xmlns:wpc="http://schemas.microsoft.com/office/word/2010/wordprocessingCanvas" xmlns:mc="http://schemas.openxmlformats.org/markup-compatibility/2006" xmlns:o="urn:schemas-microsoft-com:office:office" xmlns:r="http://schemas.openxmlformats.org/officeDocument/2006/relationships" xmlns:m="http://schemas.openxmlformats.org/officeDocument/2006/math" xmlns:v="urn:schemas-microsoft-com:vml" xmlns:wp14="http://schemas.microsoft.com/office/word/2010/wordprocessingDrawing" xmlns:wp="http://schemas.openxmlformats.org/drawingml/2006/wordprocessingDrawing" xmlns:w10="urn:schemas-microsoft-com:office:word" xmlns:w="http://schemas.openxmlformats.org/wordprocessingml/2006/main" xmlns:w14="http://schemas.microsoft.com/office/word/2010/wordml" xmlns:w15="http://schemas.microsoft.com/office/word/2012/wordml" xmlns:wpg="http://schemas.microsoft.com/office/word/2010/wordprocessingGroup" xmlns:wpi="http://schemas.microsoft.com/office/word/2010/wordprocessingInk" xmlns:wne="http://schemas.microsoft.com/office/word/2006/wordml" xmlns:wps="http://schemas.microsoft.com/office/word/2010/wordprocessingShape" mc:Ignorable="w14 w15 wp14">
   <w:p>
     <w:pPr>
       <w:pStyle w:val="Header"/>
@@ -8277,8 +8305,8 @@
 </file>
 
 <file path=word/numbering.xml><?xml version="1.0" encoding="utf-8"?>
-<w:numbering xmlns:wpc="http://schemas.microsoft.com/office/word/2010/wordprocessingCanvas" xmlns:mo="http://schemas.microsoft.com/office/mac/office/2008/main" xmlns:mc="http://schemas.openxmlformats.org/markup-compatibility/2006" xmlns:mv="urn:schemas-microsoft-com:mac:vml" xmlns:o="urn:schemas-microsoft-com:office:office" xmlns:r="http://schemas.openxmlformats.org/officeDocument/2006/relationships" xmlns:m="http://schemas.openxmlformats.org/officeDocument/2006/math" xmlns:v="urn:schemas-microsoft-com:vml" xmlns:wp14="http://schemas.microsoft.com/office/word/2010/wordprocessingDrawing" xmlns:wp="http://schemas.openxmlformats.org/drawingml/2006/wordprocessingDrawing" xmlns:w10="urn:schemas-microsoft-com:office:word" xmlns:w="http://schemas.openxmlformats.org/wordprocessingml/2006/main" xmlns:w14="http://schemas.microsoft.com/office/word/2010/wordml" xmlns:w15="http://schemas.microsoft.com/office/word/2012/wordml" xmlns:wpg="http://schemas.microsoft.com/office/word/2010/wordprocessingGroup" xmlns:wpi="http://schemas.microsoft.com/office/word/2010/wordprocessingInk" xmlns:wne="http://schemas.microsoft.com/office/word/2006/wordml" xmlns:wps="http://schemas.microsoft.com/office/word/2010/wordprocessingShape" mc:Ignorable="w14 w15 wp14">
-  <w:abstractNum w:abstractNumId="0">
+<w:numbering xmlns:wpc="http://schemas.microsoft.com/office/word/2010/wordprocessingCanvas" xmlns:mc="http://schemas.openxmlformats.org/markup-compatibility/2006" xmlns:o="urn:schemas-microsoft-com:office:office" xmlns:r="http://schemas.openxmlformats.org/officeDocument/2006/relationships" xmlns:m="http://schemas.openxmlformats.org/officeDocument/2006/math" xmlns:v="urn:schemas-microsoft-com:vml" xmlns:wp14="http://schemas.microsoft.com/office/word/2010/wordprocessingDrawing" xmlns:wp="http://schemas.openxmlformats.org/drawingml/2006/wordprocessingDrawing" xmlns:w10="urn:schemas-microsoft-com:office:word" xmlns:w="http://schemas.openxmlformats.org/wordprocessingml/2006/main" xmlns:w14="http://schemas.microsoft.com/office/word/2010/wordml" xmlns:w15="http://schemas.microsoft.com/office/word/2012/wordml" xmlns:wpg="http://schemas.microsoft.com/office/word/2010/wordprocessingGroup" xmlns:wpi="http://schemas.microsoft.com/office/word/2010/wordprocessingInk" xmlns:wne="http://schemas.microsoft.com/office/word/2006/wordml" xmlns:wps="http://schemas.microsoft.com/office/word/2010/wordprocessingShape" mc:Ignorable="w14 w15 wp14">
+  <w:abstractNum w:abstractNumId="0" w15:restartNumberingAfterBreak="0">
     <w:nsid w:val="05E719AE"/>
     <w:multiLevelType w:val="hybridMultilevel"/>
     <w:tmpl w:val="8F8A108A"/>
@@ -8390,7 +8418,7 @@
       </w:rPr>
     </w:lvl>
   </w:abstractNum>
-  <w:abstractNum w:abstractNumId="1">
+  <w:abstractNum w:abstractNumId="1" w15:restartNumberingAfterBreak="0">
     <w:nsid w:val="064B1279"/>
     <w:multiLevelType w:val="hybridMultilevel"/>
     <w:tmpl w:val="581A4CCC"/>
@@ -8502,7 +8530,7 @@
       </w:rPr>
     </w:lvl>
   </w:abstractNum>
-  <w:abstractNum w:abstractNumId="2">
+  <w:abstractNum w:abstractNumId="2" w15:restartNumberingAfterBreak="0">
     <w:nsid w:val="104C55AB"/>
     <w:multiLevelType w:val="hybridMultilevel"/>
     <w:tmpl w:val="A4748310"/>
@@ -8614,7 +8642,7 @@
       </w:rPr>
     </w:lvl>
   </w:abstractNum>
-  <w:abstractNum w:abstractNumId="3">
+  <w:abstractNum w:abstractNumId="3" w15:restartNumberingAfterBreak="0">
     <w:nsid w:val="1482775B"/>
     <w:multiLevelType w:val="multilevel"/>
     <w:tmpl w:val="D172A1F4"/>
@@ -8709,7 +8737,7 @@
       </w:pPr>
     </w:lvl>
   </w:abstractNum>
-  <w:abstractNum w:abstractNumId="4">
+  <w:abstractNum w:abstractNumId="4" w15:restartNumberingAfterBreak="0">
     <w:nsid w:val="6B2359C1"/>
     <w:multiLevelType w:val="hybridMultilevel"/>
     <w:tmpl w:val="94B21618"/>
@@ -8896,6 +8924,14 @@
 </w:numbering>
 </file>
 
+<file path=word/people.xml><?xml version="1.0" encoding="utf-8"?>
+<w15:people xmlns:wpc="http://schemas.microsoft.com/office/word/2010/wordprocessingCanvas" xmlns:mc="http://schemas.openxmlformats.org/markup-compatibility/2006" xmlns:o="urn:schemas-microsoft-com:office:office" xmlns:r="http://schemas.openxmlformats.org/officeDocument/2006/relationships" xmlns:m="http://schemas.openxmlformats.org/officeDocument/2006/math" xmlns:v="urn:schemas-microsoft-com:vml" xmlns:wp14="http://schemas.microsoft.com/office/word/2010/wordprocessingDrawing" xmlns:wp="http://schemas.openxmlformats.org/drawingml/2006/wordprocessingDrawing" xmlns:w10="urn:schemas-microsoft-com:office:word" xmlns:w="http://schemas.openxmlformats.org/wordprocessingml/2006/main" xmlns:w14="http://schemas.microsoft.com/office/word/2010/wordml" xmlns:w15="http://schemas.microsoft.com/office/word/2012/wordml" xmlns:wpg="http://schemas.microsoft.com/office/word/2010/wordprocessingGroup" xmlns:wpi="http://schemas.microsoft.com/office/word/2010/wordprocessingInk" xmlns:wne="http://schemas.microsoft.com/office/word/2006/wordml" xmlns:wps="http://schemas.microsoft.com/office/word/2010/wordprocessingShape" mc:Ignorable="w14 w15 wp14">
+  <w15:person w15:author="Michelle Vinall">
+    <w15:presenceInfo w15:providerId="Windows Live" w15:userId="9d56696d303c8ffa"/>
+  </w15:person>
+</w15:people>
+</file>
+
 <file path=word/styles.xml><?xml version="1.0" encoding="utf-8"?>
 <w:styles xmlns:mc="http://schemas.openxmlformats.org/markup-compatibility/2006" xmlns:r="http://schemas.openxmlformats.org/officeDocument/2006/relationships" xmlns:w="http://schemas.openxmlformats.org/wordprocessingml/2006/main" xmlns:w14="http://schemas.microsoft.com/office/word/2010/wordml" xmlns:w15="http://schemas.microsoft.com/office/word/2012/wordml" mc:Ignorable="w14 w15">
   <w:docDefaults>
@@ -8913,7 +8949,7 @@
       </w:pPr>
     </w:pPrDefault>
   </w:docDefaults>
-  <w:latentStyles w:defLockedState="0" w:defUIPriority="99" w:defSemiHidden="0" w:defUnhideWhenUsed="0" w:defQFormat="0" w:count="380">
+  <w:latentStyles w:defLockedState="0" w:defUIPriority="99" w:defSemiHidden="0" w:defUnhideWhenUsed="0" w:defQFormat="0" w:count="371">
     <w:lsdException w:name="Normal" w:uiPriority="0" w:qFormat="1"/>
     <w:lsdException w:name="heading 1" w:uiPriority="9" w:qFormat="1"/>
     <w:lsdException w:name="heading 2" w:semiHidden="1" w:uiPriority="9" w:unhideWhenUsed="1" w:qFormat="1"/>
@@ -10166,6 +10202,38 @@
       <w:lang w:eastAsia="ja-JP"/>
     </w:rPr>
   </w:style>
+  <w:style w:type="paragraph" w:styleId="CommentSubject">
+    <w:name w:val="annotation subject"/>
+    <w:basedOn w:val="CommentText"/>
+    <w:next w:val="CommentText"/>
+    <w:link w:val="CommentSubjectChar"/>
+    <w:uiPriority w:val="99"/>
+    <w:semiHidden/>
+    <w:unhideWhenUsed/>
+    <w:rsid w:val="009D4B98"/>
+    <w:rPr>
+      <w:rFonts w:eastAsiaTheme="minorEastAsia"/>
+      <w:b/>
+      <w:bCs/>
+      <w:lang w:eastAsia="ja-JP"/>
+    </w:rPr>
+  </w:style>
+  <w:style w:type="character" w:customStyle="1" w:styleId="CommentSubjectChar">
+    <w:name w:val="Comment Subject Char"/>
+    <w:basedOn w:val="CommentTextChar"/>
+    <w:link w:val="CommentSubject"/>
+    <w:uiPriority w:val="99"/>
+    <w:semiHidden/>
+    <w:rsid w:val="009D4B98"/>
+    <w:rPr>
+      <w:rFonts w:eastAsiaTheme="minorEastAsia"/>
+      <w:b/>
+      <w:bCs/>
+      <w:sz w:val="20"/>
+      <w:szCs w:val="20"/>
+      <w:lang w:eastAsia="ja-JP"/>
+    </w:rPr>
+  </w:style>
 </w:styles>
 </file>
 

</xml_diff>

<commit_message>
updated architecture doc with diagrams
updated architecture docs with erd and full sequence diagram
</commit_message>
<xml_diff>
--- a/Updated Documentation/Let's Quiz Architecture.docx
+++ b/Updated Documentation/Let's Quiz Architecture.docx
@@ -1,6 +1,6 @@
 
 <file path=word/document.xml><?xml version="1.0" encoding="utf-8"?>
-<w:document xmlns:wpc="http://schemas.microsoft.com/office/word/2010/wordprocessingCanvas" xmlns:mc="http://schemas.openxmlformats.org/markup-compatibility/2006" xmlns:o="urn:schemas-microsoft-com:office:office" xmlns:r="http://schemas.openxmlformats.org/officeDocument/2006/relationships" xmlns:m="http://schemas.openxmlformats.org/officeDocument/2006/math" xmlns:v="urn:schemas-microsoft-com:vml" xmlns:wp14="http://schemas.microsoft.com/office/word/2010/wordprocessingDrawing" xmlns:wp="http://schemas.openxmlformats.org/drawingml/2006/wordprocessingDrawing" xmlns:w10="urn:schemas-microsoft-com:office:word" xmlns:w="http://schemas.openxmlformats.org/wordprocessingml/2006/main" xmlns:w14="http://schemas.microsoft.com/office/word/2010/wordml" xmlns:w15="http://schemas.microsoft.com/office/word/2012/wordml" xmlns:wpg="http://schemas.microsoft.com/office/word/2010/wordprocessingGroup" xmlns:wpi="http://schemas.microsoft.com/office/word/2010/wordprocessingInk" xmlns:wne="http://schemas.microsoft.com/office/word/2006/wordml" xmlns:wps="http://schemas.microsoft.com/office/word/2010/wordprocessingShape" mc:Ignorable="w14 w15 wp14">
+<w:document xmlns:wpc="http://schemas.microsoft.com/office/word/2010/wordprocessingCanvas" xmlns:mo="http://schemas.microsoft.com/office/mac/office/2008/main" xmlns:mc="http://schemas.openxmlformats.org/markup-compatibility/2006" xmlns:mv="urn:schemas-microsoft-com:mac:vml" xmlns:o="urn:schemas-microsoft-com:office:office" xmlns:r="http://schemas.openxmlformats.org/officeDocument/2006/relationships" xmlns:m="http://schemas.openxmlformats.org/officeDocument/2006/math" xmlns:v="urn:schemas-microsoft-com:vml" xmlns:wp14="http://schemas.microsoft.com/office/word/2010/wordprocessingDrawing" xmlns:wp="http://schemas.openxmlformats.org/drawingml/2006/wordprocessingDrawing" xmlns:w10="urn:schemas-microsoft-com:office:word" xmlns:w="http://schemas.openxmlformats.org/wordprocessingml/2006/main" xmlns:w14="http://schemas.microsoft.com/office/word/2010/wordml" xmlns:w15="http://schemas.microsoft.com/office/word/2012/wordml" xmlns:wpg="http://schemas.microsoft.com/office/word/2010/wordprocessingGroup" xmlns:wpi="http://schemas.microsoft.com/office/word/2010/wordprocessingInk" xmlns:wne="http://schemas.microsoft.com/office/word/2006/wordml" xmlns:wps="http://schemas.microsoft.com/office/word/2010/wordprocessingShape" mc:Ignorable="w14 w15 wp14">
   <w:body>
     <w:bookmarkStart w:id="0" w:name="_Hlk515440011" w:displacedByCustomXml="next"/>
     <w:sdt>
@@ -281,8 +281,6 @@
             </w:rPr>
             <w:commentReference w:id="1"/>
           </w:r>
-          <w:bookmarkStart w:id="2" w:name="_GoBack"/>
-          <w:bookmarkEnd w:id="2"/>
           <w:r>
             <w:rPr>
               <w:b/>
@@ -5210,275 +5208,305 @@
         </w:numPr>
         <w:spacing w:line="256" w:lineRule="auto"/>
       </w:pPr>
-      <w:bookmarkStart w:id="3" w:name="_Toc526781024"/>
+      <w:bookmarkStart w:id="2" w:name="_Toc526781024"/>
       <w:bookmarkEnd w:id="0"/>
       <w:r>
         <w:lastRenderedPageBreak/>
         <w:t>Purpose</w:t>
       </w:r>
+      <w:bookmarkEnd w:id="2"/>
+    </w:p>
+    <w:p>
+      <w:pPr>
+        <w:rPr>
+          <w:color w:val="000000" w:themeColor="text1"/>
+          <w:lang w:val="en-US"/>
+        </w:rPr>
+      </w:pPr>
+      <w:r>
+        <w:rPr>
+          <w:color w:val="000000" w:themeColor="text1"/>
+          <w:lang w:val="en-US"/>
+        </w:rPr>
+        <w:t xml:space="preserve">This document outlines the overall architecturally significant requirements for this project. Based upon the main NFR’s and the system assumptions/dependencies this document will justify the decisions made and the constraints that come with them. It will also show the overall system view in many forms including class diagrams, activity diagrams and deployment diagram. Basic architectural frameworks are also mentioned to aid in visualizing how this project will be implemented. </w:t>
+      </w:r>
+    </w:p>
+    <w:p>
+      <w:pPr>
+        <w:pStyle w:val="Heading1"/>
+      </w:pPr>
+      <w:bookmarkStart w:id="3" w:name="_Toc526781025"/>
+      <w:r>
+        <w:t>Architectural Goals and Philosophies</w:t>
+      </w:r>
       <w:bookmarkEnd w:id="3"/>
     </w:p>
     <w:p>
       <w:pPr>
         <w:rPr>
-          <w:color w:val="000000" w:themeColor="text1"/>
-          <w:lang w:val="en-US"/>
-        </w:rPr>
-      </w:pPr>
-      <w:r>
-        <w:rPr>
-          <w:color w:val="000000" w:themeColor="text1"/>
-          <w:lang w:val="en-US"/>
-        </w:rPr>
-        <w:t xml:space="preserve">This document outlines the overall architecturally significant requirements for this project. Based upon the main NFR’s and the system assumptions/dependencies this document will justify the decisions made and the constraints that come with them. It will also show the overall system view in many forms including class diagrams, activity diagrams and deployment diagram. Basic architectural frameworks are also mentioned to aid in visualizing how this project will be implemented. </w:t>
-      </w:r>
-    </w:p>
-    <w:p>
-      <w:pPr>
-        <w:pStyle w:val="Heading1"/>
-      </w:pPr>
-      <w:bookmarkStart w:id="4" w:name="_Toc526781025"/>
-      <w:r>
-        <w:t>Architectural Goals and Philosophies</w:t>
+          <w:lang w:val="en-US"/>
+        </w:rPr>
+      </w:pPr>
+      <w:r>
+        <w:rPr>
+          <w:lang w:val="en-US"/>
+        </w:rPr>
+        <w:t xml:space="preserve">The application we wish to develop, as found in the vision document, is a </w:t>
+      </w:r>
+      <w:r>
+        <w:rPr>
+          <w:lang w:val="en-US"/>
+        </w:rPr>
+        <w:t>text-based</w:t>
+      </w:r>
+      <w:r>
+        <w:rPr>
+          <w:lang w:val="en-US"/>
+        </w:rPr>
+        <w:t xml:space="preserve"> trivia game. </w:t>
+      </w:r>
+      <w:r>
+        <w:rPr>
+          <w:lang w:val="en-US"/>
+        </w:rPr>
+        <w:t>The difference between our game to others on the market already, is Let’s Quiz will be targeted towards specific topics and genres.</w:t>
+      </w:r>
+      <w:r>
+        <w:rPr>
+          <w:lang w:val="en-US"/>
+        </w:rPr>
+        <w:t xml:space="preserve"> These would be </w:t>
+      </w:r>
+      <w:r>
+        <w:rPr>
+          <w:lang w:val="en-US"/>
+        </w:rPr>
+        <w:t xml:space="preserve">based around Science Fiction and Fantasy </w:t>
+      </w:r>
+      <w:r>
+        <w:rPr>
+          <w:lang w:val="en-US"/>
+        </w:rPr>
+        <w:t xml:space="preserve">and will try to encapsulate that specific demographic of people. </w:t>
+      </w:r>
+      <w:r>
+        <w:rPr>
+          <w:lang w:val="en-US"/>
+        </w:rPr>
+        <w:t xml:space="preserve">The game will be multiplayer, have live leaderboards and supply push notifications to the user. </w:t>
+      </w:r>
+    </w:p>
+    <w:p>
+      <w:pPr>
+        <w:rPr>
+          <w:lang w:val="en-US"/>
+        </w:rPr>
+      </w:pPr>
+      <w:r>
+        <w:rPr>
+          <w:lang w:val="en-US"/>
+        </w:rPr>
+        <w:t xml:space="preserve">In order to support multiplayer, we will use a MySQL database to store user, game and question data that will be updated at the end of each round. Firebase will be used to monitor updates to the database and update game data for clients. </w:t>
+      </w:r>
+      <w:r>
+        <w:rPr>
+          <w:lang w:val="en-US"/>
+        </w:rPr>
+        <w:t xml:space="preserve"> </w:t>
+      </w:r>
+    </w:p>
+    <w:p>
+      <w:pPr>
+        <w:rPr>
+          <w:lang w:val="en-US"/>
+        </w:rPr>
+      </w:pPr>
+      <w:r>
+        <w:rPr>
+          <w:lang w:val="en-US"/>
+        </w:rPr>
+        <w:t xml:space="preserve">The game will be delivered to the Google Play store, opening it up to a wide demographic of people. A iOS version will also be developed but this will not be placed on the Apple App Store by the end of this project. </w:t>
+      </w:r>
+      <w:r>
+        <w:rPr>
+          <w:lang w:val="en-US"/>
+        </w:rPr>
+        <w:t xml:space="preserve"> </w:t>
+      </w:r>
+    </w:p>
+    <w:p>
+      <w:pPr>
+        <w:rPr>
+          <w:lang w:val="en-US"/>
+        </w:rPr>
+      </w:pPr>
+      <w:r>
+        <w:rPr>
+          <w:lang w:val="en-US"/>
+        </w:rPr>
+        <w:t>The intent of Let’s Quiz</w:t>
+      </w:r>
+      <w:r>
+        <w:rPr>
+          <w:lang w:val="en-US"/>
+        </w:rPr>
+        <w:t xml:space="preserve"> will </w:t>
+      </w:r>
+      <w:r>
+        <w:rPr>
+          <w:lang w:val="en-US"/>
+        </w:rPr>
+        <w:t xml:space="preserve">be to </w:t>
+      </w:r>
+      <w:r>
+        <w:rPr>
+          <w:lang w:val="en-US"/>
+        </w:rPr>
+        <w:t xml:space="preserve">have two players play online in a </w:t>
+      </w:r>
+      <w:r>
+        <w:rPr>
+          <w:lang w:val="en-US"/>
+        </w:rPr>
+        <w:t xml:space="preserve">multiple </w:t>
+      </w:r>
+      <w:r>
+        <w:rPr>
+          <w:lang w:val="en-US"/>
+        </w:rPr>
+        <w:t>choice quiz game against each other. As well as having a global leaderboard and a multitude of available questions. The game will determine a winner and then update their individual</w:t>
+      </w:r>
+      <w:r>
+        <w:rPr>
+          <w:lang w:val="en-US"/>
+        </w:rPr>
+        <w:t xml:space="preserve"> high score, player stats</w:t>
+      </w:r>
+      <w:r>
+        <w:rPr>
+          <w:lang w:val="en-US"/>
+        </w:rPr>
+        <w:t xml:space="preserve"> and worldwide leader board. The game also allows players to be a part of multiple games simultaneously, allowing players to start new games or continue existing ones. Additionally, users will be able to play in a single player version of this game. </w:t>
+      </w:r>
+    </w:p>
+    <w:p>
+      <w:pPr>
+        <w:rPr>
+          <w:lang w:val="en-US"/>
+        </w:rPr>
+      </w:pPr>
+      <w:r>
+        <w:rPr>
+          <w:lang w:val="en-US"/>
+        </w:rPr>
+        <w:t>Based on the overall goals set out in the vision document the fol</w:t>
+      </w:r>
+      <w:r>
+        <w:rPr>
+          <w:lang w:val="en-US"/>
+        </w:rPr>
+        <w:t>lowing are the high priority Non Functional Requirement</w:t>
+      </w:r>
+      <w:r>
+        <w:rPr>
+          <w:lang w:val="en-US"/>
+        </w:rPr>
+        <w:t>s</w:t>
+      </w:r>
+      <w:r>
+        <w:rPr>
+          <w:lang w:val="en-US"/>
+        </w:rPr>
+        <w:t xml:space="preserve"> (NFR’s)</w:t>
+      </w:r>
+      <w:r>
+        <w:rPr>
+          <w:lang w:val="en-US"/>
+        </w:rPr>
+        <w:t xml:space="preserve">. Usability, Reliability, Performance and Maintainability. </w:t>
+      </w:r>
+    </w:p>
+    <w:p>
+      <w:pPr>
+        <w:pStyle w:val="Heading2"/>
+      </w:pPr>
+      <w:bookmarkStart w:id="4" w:name="_Toc526781026"/>
+      <w:r>
+        <w:t>Usability</w:t>
       </w:r>
       <w:bookmarkEnd w:id="4"/>
     </w:p>
     <w:p>
-      <w:pPr>
-        <w:rPr>
-          <w:lang w:val="en-US"/>
-        </w:rPr>
-      </w:pPr>
-      <w:r>
-        <w:rPr>
-          <w:lang w:val="en-US"/>
-        </w:rPr>
-        <w:t xml:space="preserve">The application we wish to develop, as found in the vision document, is a </w:t>
-      </w:r>
-      <w:r>
-        <w:rPr>
-          <w:lang w:val="en-US"/>
-        </w:rPr>
-        <w:t>text-based</w:t>
-      </w:r>
-      <w:r>
-        <w:rPr>
-          <w:lang w:val="en-US"/>
-        </w:rPr>
-        <w:t xml:space="preserve"> trivia game. </w:t>
-      </w:r>
-      <w:r>
-        <w:rPr>
-          <w:lang w:val="en-US"/>
-        </w:rPr>
-        <w:t>The difference between our game to others on the market already, is Let’s Quiz will be targeted towards specific topics and genres.</w:t>
-      </w:r>
-      <w:r>
-        <w:rPr>
-          <w:lang w:val="en-US"/>
-        </w:rPr>
-        <w:t xml:space="preserve"> These would be </w:t>
-      </w:r>
-      <w:r>
-        <w:rPr>
-          <w:lang w:val="en-US"/>
-        </w:rPr>
-        <w:t xml:space="preserve">based around Science Fiction and Fantasy </w:t>
-      </w:r>
-      <w:r>
-        <w:rPr>
-          <w:lang w:val="en-US"/>
-        </w:rPr>
-        <w:t xml:space="preserve">and will try to encapsulate that specific demographic of people. </w:t>
-      </w:r>
-      <w:r>
-        <w:rPr>
-          <w:lang w:val="en-US"/>
-        </w:rPr>
-        <w:t xml:space="preserve">The game will be multiplayer, have live leaderboards and supply push notifications to the user. </w:t>
-      </w:r>
-    </w:p>
-    <w:p>
-      <w:pPr>
-        <w:rPr>
-          <w:lang w:val="en-US"/>
-        </w:rPr>
-      </w:pPr>
-      <w:r>
-        <w:rPr>
-          <w:lang w:val="en-US"/>
-        </w:rPr>
-        <w:t xml:space="preserve">In order to support multiplayer, we will use a MySQL database to store user, game and question data that will be updated at the end of each round. Firebase will be used to monitor updates to the database and update game data for clients. </w:t>
-      </w:r>
-      <w:r>
-        <w:rPr>
-          <w:lang w:val="en-US"/>
-        </w:rPr>
-        <w:t xml:space="preserve"> </w:t>
-      </w:r>
-    </w:p>
-    <w:p>
-      <w:pPr>
-        <w:rPr>
-          <w:lang w:val="en-US"/>
-        </w:rPr>
-      </w:pPr>
-      <w:r>
-        <w:rPr>
-          <w:lang w:val="en-US"/>
-        </w:rPr>
-        <w:t xml:space="preserve">The game will be delivered to the Google Play store, opening it up to a wide demographic of people. A iOS version will also be developed but this will not be placed on the Apple App Store by the end of this project. </w:t>
-      </w:r>
-      <w:r>
-        <w:rPr>
-          <w:lang w:val="en-US"/>
-        </w:rPr>
-        <w:t xml:space="preserve"> </w:t>
-      </w:r>
-    </w:p>
-    <w:p>
-      <w:pPr>
-        <w:rPr>
-          <w:lang w:val="en-US"/>
-        </w:rPr>
-      </w:pPr>
-      <w:r>
-        <w:rPr>
-          <w:lang w:val="en-US"/>
-        </w:rPr>
-        <w:t>The intent of Let’s Quiz</w:t>
-      </w:r>
-      <w:r>
-        <w:rPr>
-          <w:lang w:val="en-US"/>
-        </w:rPr>
-        <w:t xml:space="preserve"> will </w:t>
-      </w:r>
-      <w:r>
-        <w:rPr>
-          <w:lang w:val="en-US"/>
-        </w:rPr>
-        <w:t xml:space="preserve">be to </w:t>
-      </w:r>
-      <w:r>
-        <w:rPr>
-          <w:lang w:val="en-US"/>
-        </w:rPr>
-        <w:t xml:space="preserve">have two players play online in a </w:t>
-      </w:r>
-      <w:r>
-        <w:rPr>
-          <w:lang w:val="en-US"/>
-        </w:rPr>
-        <w:t xml:space="preserve">multiple </w:t>
-      </w:r>
-      <w:r>
-        <w:rPr>
-          <w:lang w:val="en-US"/>
-        </w:rPr>
-        <w:t>choice quiz game against each other. As well as having a global leaderboard and a multitude of available questions. The game will determine a winner and then update their individual</w:t>
-      </w:r>
-      <w:r>
-        <w:rPr>
-          <w:lang w:val="en-US"/>
-        </w:rPr>
-        <w:t xml:space="preserve"> high score, player stats</w:t>
-      </w:r>
-      <w:r>
-        <w:rPr>
-          <w:lang w:val="en-US"/>
-        </w:rPr>
-        <w:t xml:space="preserve"> and worldwide leader board. The game also allows players to be a part of multiple games simultaneously, allowing players to start new games or continue existing ones. Additionally, users will be able to play in a single player version of this game. </w:t>
-      </w:r>
-    </w:p>
-    <w:p>
-      <w:pPr>
-        <w:rPr>
-          <w:lang w:val="en-US"/>
-        </w:rPr>
-      </w:pPr>
-      <w:r>
-        <w:rPr>
-          <w:lang w:val="en-US"/>
-        </w:rPr>
-        <w:t>Based on the overall goals set out in the vision document the fol</w:t>
-      </w:r>
-      <w:r>
-        <w:rPr>
-          <w:lang w:val="en-US"/>
-        </w:rPr>
-        <w:t>lowing are the high priority Non Functional Requirement</w:t>
-      </w:r>
-      <w:r>
-        <w:rPr>
-          <w:lang w:val="en-US"/>
-        </w:rPr>
-        <w:t>s</w:t>
-      </w:r>
-      <w:r>
-        <w:rPr>
-          <w:lang w:val="en-US"/>
-        </w:rPr>
-        <w:t xml:space="preserve"> (NFR’s)</w:t>
-      </w:r>
-      <w:r>
-        <w:rPr>
-          <w:lang w:val="en-US"/>
-        </w:rPr>
-        <w:t xml:space="preserve">. Usability, Reliability, Performance and Maintainability. </w:t>
+      <w:r>
+        <w:t xml:space="preserve">Usability </w:t>
+      </w:r>
+      <w:r>
+        <w:rPr>
+          <w:lang w:val="en-US"/>
+        </w:rPr>
+        <w:t>is the most important NFR as without a usable system all other NFR’s can’t even be considered. The game is intended to be run on mobile devices and have a UI catered to those users. The game must be intuitive and self-explanatory in all degrees of operation.</w:t>
       </w:r>
     </w:p>
     <w:p>
       <w:pPr>
         <w:pStyle w:val="Heading2"/>
       </w:pPr>
-      <w:bookmarkStart w:id="5" w:name="_Toc526781026"/>
-      <w:r>
-        <w:t>Usability</w:t>
+      <w:bookmarkStart w:id="5" w:name="_Toc526781027"/>
+      <w:r>
+        <w:t>Reliability</w:t>
       </w:r>
       <w:bookmarkEnd w:id="5"/>
     </w:p>
     <w:p>
       <w:r>
-        <w:t xml:space="preserve">Usability </w:t>
-      </w:r>
-      <w:r>
-        <w:rPr>
-          <w:lang w:val="en-US"/>
-        </w:rPr>
-        <w:t>is the most important NFR as without a usable system all other NFR’s can’t even be considered. The game is intended to be run on mobile devices and have a UI catered to those users. The game must be intuitive and self-explanatory in all degrees of operation.</w:t>
+        <w:t>Reliability is important as the majority of the game runs from the server. In order to complete multi-player games a connection to the server is required. Without a reliable connection</w:t>
+      </w:r>
+      <w:r>
+        <w:t>,</w:t>
+      </w:r>
+      <w:r>
+        <w:t xml:space="preserve"> users will not be able to complete multi-player functionality. </w:t>
       </w:r>
     </w:p>
     <w:p>
       <w:pPr>
         <w:pStyle w:val="Heading2"/>
       </w:pPr>
-      <w:bookmarkStart w:id="6" w:name="_Toc526781027"/>
-      <w:r>
-        <w:t>Reliability</w:t>
-      </w:r>
-      <w:bookmarkEnd w:id="6"/>
-    </w:p>
-    <w:p>
-      <w:r>
-        <w:t>Reliability is important as the majority of the game runs from the server. In order to complete multi-player games a connection to the server is required. Without a reliable connection</w:t>
-      </w:r>
-      <w:r>
-        <w:t>,</w:t>
-      </w:r>
-      <w:r>
-        <w:t xml:space="preserve"> users will not be able to complete multi-player functionality. </w:t>
-      </w:r>
-    </w:p>
-    <w:p>
-      <w:pPr>
-        <w:pStyle w:val="Heading2"/>
-      </w:pPr>
-      <w:bookmarkStart w:id="7" w:name="_Toc526781028"/>
+      <w:bookmarkStart w:id="6" w:name="_Toc526781028"/>
       <w:r>
         <w:lastRenderedPageBreak/>
         <w:t>Performance</w:t>
       </w:r>
+      <w:bookmarkEnd w:id="6"/>
+    </w:p>
+    <w:p>
+      <w:r>
+        <w:rPr>
+          <w:lang w:val="en-US"/>
+        </w:rPr>
+        <w:t xml:space="preserve">Performance is still important </w:t>
+      </w:r>
+      <w:r>
+        <w:rPr>
+          <w:lang w:val="en-US"/>
+        </w:rPr>
+        <w:t>regarding</w:t>
+      </w:r>
+      <w:r>
+        <w:rPr>
+          <w:lang w:val="en-US"/>
+        </w:rPr>
+        <w:t xml:space="preserve"> this being a mobile application. The app must be tailored to mobile use and be quick to respond to inputs from the user. It must also have quick response times from the server as delays longer than 1-2 seconds is enough for mobile users to stop using the application. Mobile users expect everything to happen instantly.  </w:t>
+      </w:r>
+    </w:p>
+    <w:p>
+      <w:pPr>
+        <w:pStyle w:val="Heading2"/>
+      </w:pPr>
+      <w:bookmarkStart w:id="7" w:name="_Toc526781029"/>
+      <w:r>
+        <w:t>Maintainability</w:t>
+      </w:r>
       <w:bookmarkEnd w:id="7"/>
     </w:p>
     <w:p>
@@ -5486,58 +5514,28 @@
         <w:rPr>
           <w:lang w:val="en-US"/>
         </w:rPr>
-        <w:t xml:space="preserve">Performance is still important </w:t>
-      </w:r>
-      <w:r>
-        <w:rPr>
-          <w:lang w:val="en-US"/>
-        </w:rPr>
-        <w:t>regarding</w:t>
-      </w:r>
-      <w:r>
-        <w:rPr>
-          <w:lang w:val="en-US"/>
-        </w:rPr>
-        <w:t xml:space="preserve"> this being a mobile application. The app must be tailored to mobile use and be quick to respond to inputs from the user. It must also have quick response times from the server as delays longer than 1-2 seconds is enough for mobile users to stop using the application. Mobile users expect everything to happen instantly.  </w:t>
-      </w:r>
+        <w:t>Maintainability is important as the game must be able to be continued to be upgraded and bugs fixed without hindering the overall functionality of the game. Without being maintainable users could experience large downtimes. By focusing on making the game maintainable the server can be kept up for as much time as possible.</w:t>
+      </w:r>
+    </w:p>
+    <w:p>
+      <w:pPr>
+        <w:pStyle w:val="Heading1"/>
+      </w:pPr>
+      <w:bookmarkStart w:id="8" w:name="_Toc526781030"/>
+      <w:r>
+        <w:t>Assumptions and Dependencies</w:t>
+      </w:r>
+      <w:bookmarkEnd w:id="8"/>
     </w:p>
     <w:p>
       <w:pPr>
         <w:pStyle w:val="Heading2"/>
       </w:pPr>
-      <w:bookmarkStart w:id="8" w:name="_Toc526781029"/>
-      <w:r>
-        <w:t>Maintainability</w:t>
-      </w:r>
-      <w:bookmarkEnd w:id="8"/>
-    </w:p>
-    <w:p>
-      <w:r>
-        <w:rPr>
-          <w:lang w:val="en-US"/>
-        </w:rPr>
-        <w:t>Maintainability is important as the game must be able to be continued to be upgraded and bugs fixed without hindering the overall functionality of the game. Without being maintainable users could experience large downtimes. By focusing on making the game maintainable the server can be kept up for as much time as possible.</w:t>
-      </w:r>
-    </w:p>
-    <w:p>
-      <w:pPr>
-        <w:pStyle w:val="Heading1"/>
-      </w:pPr>
-      <w:bookmarkStart w:id="9" w:name="_Toc526781030"/>
-      <w:r>
-        <w:t>Assumptions and Dependencies</w:t>
+      <w:bookmarkStart w:id="9" w:name="_Toc526781031"/>
+      <w:r>
+        <w:t>Assumptions</w:t>
       </w:r>
       <w:bookmarkEnd w:id="9"/>
-    </w:p>
-    <w:p>
-      <w:pPr>
-        <w:pStyle w:val="Heading2"/>
-      </w:pPr>
-      <w:bookmarkStart w:id="10" w:name="_Toc526781031"/>
-      <w:r>
-        <w:t>Assumptions</w:t>
-      </w:r>
-      <w:bookmarkEnd w:id="10"/>
     </w:p>
     <w:p>
       <w:pPr>
@@ -5555,11 +5553,11 @@
       <w:pPr>
         <w:pStyle w:val="Heading2"/>
       </w:pPr>
-      <w:bookmarkStart w:id="11" w:name="_Toc526781032"/>
+      <w:bookmarkStart w:id="10" w:name="_Toc526781032"/>
       <w:r>
         <w:t>Dependencies</w:t>
       </w:r>
-      <w:bookmarkEnd w:id="11"/>
+      <w:bookmarkEnd w:id="10"/>
     </w:p>
     <w:p>
       <w:pPr>
@@ -5734,22 +5732,22 @@
       <w:pPr>
         <w:pStyle w:val="Heading1"/>
       </w:pPr>
-      <w:bookmarkStart w:id="12" w:name="_Toc526781033"/>
+      <w:bookmarkStart w:id="11" w:name="_Toc526781033"/>
       <w:r>
         <w:lastRenderedPageBreak/>
         <w:t>Architecturally Significant Requirements</w:t>
       </w:r>
+      <w:bookmarkEnd w:id="11"/>
+    </w:p>
+    <w:p>
+      <w:pPr>
+        <w:pStyle w:val="Heading2"/>
+      </w:pPr>
+      <w:bookmarkStart w:id="12" w:name="_Toc526781034"/>
+      <w:r>
+        <w:t>Functional Requirements</w:t>
+      </w:r>
       <w:bookmarkEnd w:id="12"/>
-    </w:p>
-    <w:p>
-      <w:pPr>
-        <w:pStyle w:val="Heading2"/>
-      </w:pPr>
-      <w:bookmarkStart w:id="13" w:name="_Toc526781034"/>
-      <w:r>
-        <w:t>Functional Requirements</w:t>
-      </w:r>
-      <w:bookmarkEnd w:id="13"/>
     </w:p>
     <w:p>
       <w:pPr>
@@ -5931,11 +5929,11 @@
       <w:pPr>
         <w:pStyle w:val="Heading2"/>
       </w:pPr>
-      <w:bookmarkStart w:id="14" w:name="_Toc526781035"/>
+      <w:bookmarkStart w:id="13" w:name="_Toc526781035"/>
       <w:r>
         <w:t>Architecture Realisation</w:t>
       </w:r>
-      <w:bookmarkEnd w:id="14"/>
+      <w:bookmarkEnd w:id="13"/>
     </w:p>
     <w:p>
       <w:pPr>
@@ -6154,22 +6152,22 @@
       <w:pPr>
         <w:pStyle w:val="Heading1"/>
       </w:pPr>
-      <w:bookmarkStart w:id="15" w:name="_Toc526781036"/>
+      <w:bookmarkStart w:id="14" w:name="_Toc526781036"/>
       <w:r>
         <w:lastRenderedPageBreak/>
         <w:t>Decisions, Constraints &amp; Justifications</w:t>
       </w:r>
+      <w:bookmarkEnd w:id="14"/>
+    </w:p>
+    <w:p>
+      <w:pPr>
+        <w:pStyle w:val="Heading2"/>
+      </w:pPr>
+      <w:bookmarkStart w:id="15" w:name="_Toc526781037"/>
+      <w:r>
+        <w:t>Decisions</w:t>
+      </w:r>
       <w:bookmarkEnd w:id="15"/>
-    </w:p>
-    <w:p>
-      <w:pPr>
-        <w:pStyle w:val="Heading2"/>
-      </w:pPr>
-      <w:bookmarkStart w:id="16" w:name="_Toc526781037"/>
-      <w:r>
-        <w:t>Decisions</w:t>
-      </w:r>
-      <w:bookmarkEnd w:id="16"/>
     </w:p>
     <w:p>
       <w:pPr>
@@ -6294,11 +6292,11 @@
       <w:pPr>
         <w:pStyle w:val="Heading2"/>
       </w:pPr>
-      <w:bookmarkStart w:id="17" w:name="_Toc526781038"/>
+      <w:bookmarkStart w:id="16" w:name="_Toc526781038"/>
       <w:r>
         <w:t>Constraints</w:t>
       </w:r>
-      <w:bookmarkEnd w:id="17"/>
+      <w:bookmarkEnd w:id="16"/>
     </w:p>
     <w:p>
       <w:pPr>
@@ -6388,11 +6386,11 @@
       <w:pPr>
         <w:pStyle w:val="Heading2"/>
       </w:pPr>
-      <w:bookmarkStart w:id="18" w:name="_Toc526781039"/>
+      <w:bookmarkStart w:id="17" w:name="_Toc526781039"/>
       <w:r>
         <w:t>Justifications</w:t>
       </w:r>
-      <w:bookmarkEnd w:id="18"/>
+      <w:bookmarkEnd w:id="17"/>
     </w:p>
     <w:p>
       <w:pPr>
@@ -6597,21 +6595,82 @@
       <w:pPr>
         <w:pStyle w:val="Heading1"/>
       </w:pPr>
-      <w:bookmarkStart w:id="19" w:name="_Toc526781040"/>
+      <w:bookmarkStart w:id="18" w:name="_Toc526781040"/>
       <w:r>
         <w:t>Architectural Mechanisms</w:t>
       </w:r>
+      <w:bookmarkEnd w:id="18"/>
+    </w:p>
+    <w:p>
+      <w:pPr>
+        <w:pStyle w:val="Heading2"/>
+      </w:pPr>
+      <w:bookmarkStart w:id="19" w:name="_Toc526781041"/>
+      <w:r>
+        <w:t>Play Game</w:t>
+      </w:r>
       <w:bookmarkEnd w:id="19"/>
     </w:p>
     <w:p>
       <w:pPr>
+        <w:rPr>
+          <w:color w:val="000000" w:themeColor="text1"/>
+          <w:lang w:val="en-US"/>
+        </w:rPr>
+      </w:pPr>
+      <w:r>
+        <w:rPr>
+          <w:color w:val="000000" w:themeColor="text1"/>
+          <w:lang w:val="en-US"/>
+        </w:rPr>
+        <w:t xml:space="preserve">Two options from this button push. The user can either start a new game or select from an ongoing one. Both options require a connection to the internet. </w:t>
+      </w:r>
+    </w:p>
+    <w:p>
+      <w:pPr>
+        <w:pStyle w:val="Heading3"/>
+      </w:pPr>
+      <w:bookmarkStart w:id="20" w:name="_Toc526781042"/>
+      <w:r>
+        <w:t>Single Player</w:t>
+      </w:r>
+      <w:bookmarkEnd w:id="20"/>
+    </w:p>
+    <w:p>
+      <w:r>
+        <w:t xml:space="preserve">Single Player refers to offline gameplay not requiring an internet connection and </w:t>
+      </w:r>
+      <w:r>
+        <w:t>playing a game simply for practice</w:t>
+      </w:r>
+      <w:r>
+        <w:t xml:space="preserve"> and not competing against any other player or bot. </w:t>
+      </w:r>
+    </w:p>
+    <w:p>
+      <w:pPr>
+        <w:pStyle w:val="Heading3"/>
+      </w:pPr>
+      <w:bookmarkStart w:id="21" w:name="_Toc526781043"/>
+      <w:r>
+        <w:t>Multiplayer</w:t>
+      </w:r>
+      <w:bookmarkEnd w:id="21"/>
+    </w:p>
+    <w:p>
+      <w:r>
+        <w:t xml:space="preserve">Multiplayer refers to the online gameplay where players play games against other real players. </w:t>
+      </w:r>
+    </w:p>
+    <w:p>
+      <w:pPr>
         <w:pStyle w:val="Heading2"/>
       </w:pPr>
-      <w:bookmarkStart w:id="20" w:name="_Toc526781041"/>
-      <w:r>
-        <w:t>Play Game</w:t>
-      </w:r>
-      <w:bookmarkEnd w:id="20"/>
+      <w:bookmarkStart w:id="22" w:name="_Toc526781044"/>
+      <w:r>
+        <w:t>Submit Question</w:t>
+      </w:r>
+      <w:bookmarkEnd w:id="22"/>
     </w:p>
     <w:p>
       <w:pPr>
@@ -6625,54 +6684,43 @@
           <w:color w:val="000000" w:themeColor="text1"/>
           <w:lang w:val="en-US"/>
         </w:rPr>
-        <w:t xml:space="preserve">Two options from this button push. The user can either start a new game or select from an ongoing one. Both options require a connection to the internet. </w:t>
-      </w:r>
+        <w:t xml:space="preserve">Users will be able to submit their own questions to become part of the normal game question rotation. </w:t>
+      </w:r>
+    </w:p>
+    <w:p>
+      <w:pPr>
+        <w:pStyle w:val="Heading2"/>
+      </w:pPr>
+      <w:bookmarkStart w:id="23" w:name="_Toc526781045"/>
+      <w:r>
+        <w:t>Social Media Integration</w:t>
+      </w:r>
+      <w:bookmarkEnd w:id="23"/>
     </w:p>
     <w:p>
       <w:pPr>
         <w:pStyle w:val="Heading3"/>
       </w:pPr>
-      <w:bookmarkStart w:id="21" w:name="_Toc526781042"/>
-      <w:r>
-        <w:t>Single Player</w:t>
-      </w:r>
-      <w:bookmarkEnd w:id="21"/>
-    </w:p>
-    <w:p>
-      <w:r>
-        <w:t xml:space="preserve">Single Player refers to offline gameplay not requiring an internet connection and </w:t>
-      </w:r>
-      <w:r>
-        <w:t>playing a game simply for practice</w:t>
-      </w:r>
-      <w:r>
-        <w:t xml:space="preserve"> and not competing against any other player or bot. </w:t>
-      </w:r>
-    </w:p>
-    <w:p>
-      <w:pPr>
-        <w:pStyle w:val="Heading3"/>
-      </w:pPr>
-      <w:bookmarkStart w:id="22" w:name="_Toc526781043"/>
-      <w:r>
-        <w:t>Multiplayer</w:t>
-      </w:r>
-      <w:bookmarkEnd w:id="22"/>
-    </w:p>
-    <w:p>
-      <w:r>
-        <w:t xml:space="preserve">Multiplayer refers to the online gameplay where players play games against other real players. </w:t>
+      <w:bookmarkStart w:id="24" w:name="_Toc526781046"/>
+      <w:r>
+        <w:t>Facebook</w:t>
+      </w:r>
+      <w:bookmarkEnd w:id="24"/>
+    </w:p>
+    <w:p>
+      <w:r>
+        <w:t xml:space="preserve">Facebook integration refers to the players Facebook accounts linking to the Let’s Quiz game and accessing certain personal data for registration as well as then playing games against other friends. </w:t>
       </w:r>
     </w:p>
     <w:p>
       <w:pPr>
         <w:pStyle w:val="Heading2"/>
       </w:pPr>
-      <w:bookmarkStart w:id="23" w:name="_Toc526781044"/>
-      <w:r>
-        <w:t>Submit Question</w:t>
-      </w:r>
-      <w:bookmarkEnd w:id="23"/>
+      <w:bookmarkStart w:id="25" w:name="_Toc526781047"/>
+      <w:r>
+        <w:t>GUI</w:t>
+      </w:r>
+      <w:bookmarkEnd w:id="25"/>
     </w:p>
     <w:p>
       <w:pPr>
@@ -6686,43 +6734,8 @@
           <w:color w:val="000000" w:themeColor="text1"/>
           <w:lang w:val="en-US"/>
         </w:rPr>
-        <w:t xml:space="preserve">Users will be able to submit their own questions to become part of the normal game question rotation. </w:t>
-      </w:r>
-    </w:p>
-    <w:p>
-      <w:pPr>
-        <w:pStyle w:val="Heading2"/>
-      </w:pPr>
-      <w:bookmarkStart w:id="24" w:name="_Toc526781045"/>
-      <w:r>
-        <w:t>Social Media Integration</w:t>
-      </w:r>
-      <w:bookmarkEnd w:id="24"/>
-    </w:p>
-    <w:p>
-      <w:pPr>
-        <w:pStyle w:val="Heading3"/>
-      </w:pPr>
-      <w:bookmarkStart w:id="25" w:name="_Toc526781046"/>
-      <w:r>
-        <w:t>Facebook</w:t>
-      </w:r>
-      <w:bookmarkEnd w:id="25"/>
-    </w:p>
-    <w:p>
-      <w:r>
-        <w:t xml:space="preserve">Facebook integration refers to the players Facebook accounts linking to the Let’s Quiz game and accessing certain personal data for registration as well as then playing games against other friends. </w:t>
-      </w:r>
-    </w:p>
-    <w:p>
-      <w:pPr>
-        <w:pStyle w:val="Heading2"/>
-      </w:pPr>
-      <w:bookmarkStart w:id="26" w:name="_Toc526781047"/>
-      <w:r>
-        <w:t>GUI</w:t>
-      </w:r>
-      <w:bookmarkEnd w:id="26"/>
+        <w:t xml:space="preserve">We will use Unity to design the GUI for display on mobile devices. Will follow standard design principles and not be too dissimilar to other applications of the same nature. </w:t>
+      </w:r>
     </w:p>
     <w:p>
       <w:pPr>
@@ -6731,13 +6744,14 @@
           <w:lang w:val="en-US"/>
         </w:rPr>
       </w:pPr>
-      <w:r>
+    </w:p>
+    <w:p>
+      <w:pPr>
         <w:rPr>
           <w:color w:val="000000" w:themeColor="text1"/>
           <w:lang w:val="en-US"/>
         </w:rPr>
-        <w:t xml:space="preserve">We will use Unity to design the GUI for display on mobile devices. Will follow standard design principles and not be too dissimilar to other applications of the same nature. </w:t>
-      </w:r>
+      </w:pPr>
     </w:p>
     <w:p>
       <w:pPr>
@@ -6773,110 +6787,296 @@
     </w:p>
     <w:p>
       <w:pPr>
-        <w:rPr>
-          <w:color w:val="000000" w:themeColor="text1"/>
-          <w:lang w:val="en-US"/>
-        </w:rPr>
-      </w:pPr>
-    </w:p>
-    <w:p>
-      <w:pPr>
-        <w:rPr>
-          <w:color w:val="000000" w:themeColor="text1"/>
-          <w:lang w:val="en-US"/>
-        </w:rPr>
-      </w:pPr>
-    </w:p>
-    <w:p>
-      <w:pPr>
         <w:pStyle w:val="Heading1"/>
       </w:pPr>
-      <w:bookmarkStart w:id="27" w:name="_Toc526781048"/>
+      <w:bookmarkStart w:id="26" w:name="_Toc526781048"/>
       <w:r>
         <w:lastRenderedPageBreak/>
         <w:t>Layers or Architectural Framework</w:t>
       </w:r>
+      <w:bookmarkEnd w:id="26"/>
+    </w:p>
+    <w:p>
+      <w:pPr>
+        <w:rPr>
+          <w:color w:val="000000" w:themeColor="text1"/>
+          <w:lang w:val="en-US"/>
+        </w:rPr>
+      </w:pPr>
+      <w:r>
+        <w:rPr>
+          <w:color w:val="000000" w:themeColor="text1"/>
+          <w:lang w:val="en-US"/>
+        </w:rPr>
+        <w:t xml:space="preserve">The majority of the application will follow a mobile architecture pattern. Meaning it will be designed specifically for mobile. The GUI will be </w:t>
+      </w:r>
+      <w:r>
+        <w:rPr>
+          <w:color w:val="000000" w:themeColor="text1"/>
+          <w:lang w:val="en-US"/>
+        </w:rPr>
+        <w:t xml:space="preserve">relevant and use touch input to move through the application. </w:t>
+      </w:r>
+      <w:r>
+        <w:rPr>
+          <w:color w:val="000000" w:themeColor="text1"/>
+          <w:lang w:val="en-US"/>
+        </w:rPr>
+        <w:t xml:space="preserve">The application will also be optimized to run on a mobile device. </w:t>
+      </w:r>
+    </w:p>
+    <w:p>
+      <w:pPr>
+        <w:rPr>
+          <w:color w:val="000000" w:themeColor="text1"/>
+          <w:lang w:val="en-US"/>
+        </w:rPr>
+      </w:pPr>
+      <w:r>
+        <w:rPr>
+          <w:color w:val="000000" w:themeColor="text1"/>
+          <w:lang w:val="en-US"/>
+        </w:rPr>
+        <w:t xml:space="preserve">The application will use a server-oriented architecture model. This model describes application components connecting together through a communication protocol over a wireless network. </w:t>
+      </w:r>
+    </w:p>
+    <w:p>
+      <w:pPr>
+        <w:pStyle w:val="Heading1"/>
+      </w:pPr>
+      <w:bookmarkStart w:id="27" w:name="_Toc526781049"/>
+      <w:r>
+        <w:t>Architectural View</w:t>
+      </w:r>
+      <w:r>
+        <w:t>s</w:t>
+      </w:r>
       <w:bookmarkEnd w:id="27"/>
     </w:p>
     <w:p>
       <w:pPr>
-        <w:rPr>
-          <w:color w:val="000000" w:themeColor="text1"/>
-          <w:lang w:val="en-US"/>
-        </w:rPr>
-      </w:pPr>
-      <w:r>
-        <w:rPr>
-          <w:color w:val="000000" w:themeColor="text1"/>
-          <w:lang w:val="en-US"/>
-        </w:rPr>
-        <w:t xml:space="preserve">The majority of the application will follow a mobile architecture pattern. Meaning it will be designed specifically for mobile. The GUI will be </w:t>
-      </w:r>
-      <w:r>
-        <w:rPr>
-          <w:color w:val="000000" w:themeColor="text1"/>
-          <w:lang w:val="en-US"/>
-        </w:rPr>
-        <w:t xml:space="preserve">relevant and use touch input to move through the application. </w:t>
-      </w:r>
-      <w:r>
-        <w:rPr>
-          <w:color w:val="000000" w:themeColor="text1"/>
-          <w:lang w:val="en-US"/>
-        </w:rPr>
-        <w:t xml:space="preserve">The application will also be optimized to run on a mobile device. </w:t>
-      </w:r>
-    </w:p>
-    <w:p>
-      <w:pPr>
-        <w:rPr>
-          <w:color w:val="000000" w:themeColor="text1"/>
-          <w:lang w:val="en-US"/>
-        </w:rPr>
-      </w:pPr>
-      <w:r>
-        <w:rPr>
-          <w:color w:val="000000" w:themeColor="text1"/>
-          <w:lang w:val="en-US"/>
-        </w:rPr>
-        <w:t xml:space="preserve">The application will use a server-oriented architecture model. This model describes application components connecting together through a communication protocol over a wireless network. </w:t>
-      </w:r>
-    </w:p>
-    <w:p>
-      <w:pPr>
-        <w:pStyle w:val="Heading1"/>
-      </w:pPr>
-      <w:bookmarkStart w:id="28" w:name="_Toc526781049"/>
-      <w:r>
-        <w:t>Architectural View</w:t>
-      </w:r>
-      <w:r>
-        <w:t>s</w:t>
+        <w:pStyle w:val="Heading2"/>
+      </w:pPr>
+      <w:bookmarkStart w:id="28" w:name="_Toc526781050"/>
+      <w:r>
+        <w:t>Use Case Descriptions</w:t>
       </w:r>
       <w:bookmarkEnd w:id="28"/>
     </w:p>
     <w:p>
       <w:pPr>
-        <w:pStyle w:val="Heading2"/>
-      </w:pPr>
-      <w:bookmarkStart w:id="29" w:name="_Toc526781050"/>
-      <w:r>
-        <w:t>Use Case Descriptions</w:t>
+        <w:pStyle w:val="Heading3"/>
+      </w:pPr>
+      <w:bookmarkStart w:id="29" w:name="_Toc526781051"/>
+      <w:r>
+        <w:t xml:space="preserve">Use Case: End Goal: </w:t>
+      </w:r>
+      <w:r>
+        <w:t>Register</w:t>
       </w:r>
       <w:bookmarkEnd w:id="29"/>
     </w:p>
     <w:p>
+      <w:r>
+        <w:t>When the user</w:t>
+      </w:r>
+    </w:p>
+    <w:p>
+      <w:r>
+        <w:t xml:space="preserve">Wants to register a Let’s Quiz account, they must input user details and click register </w:t>
+      </w:r>
+    </w:p>
+    <w:p>
+      <w:r>
+        <w:t>So that the application creates an account for them</w:t>
+      </w:r>
+    </w:p>
+    <w:p>
       <w:pPr>
         <w:pStyle w:val="Heading3"/>
       </w:pPr>
-      <w:bookmarkStart w:id="30" w:name="_Toc526781051"/>
+      <w:bookmarkStart w:id="30" w:name="_Toc526781052"/>
+      <w:r>
+        <w:t>Use Case: End Goal: Login</w:t>
+      </w:r>
+      <w:bookmarkEnd w:id="30"/>
+    </w:p>
+    <w:p>
+      <w:r>
+        <w:t xml:space="preserve">When the user </w:t>
+      </w:r>
+    </w:p>
+    <w:p>
+      <w:r>
+        <w:t xml:space="preserve">Wants to login, they </w:t>
+      </w:r>
+      <w:r>
+        <w:t>must choose login option</w:t>
+      </w:r>
+    </w:p>
+    <w:p>
+      <w:pPr>
+        <w:rPr>
+          <w:color w:val="7030A0"/>
+        </w:rPr>
+      </w:pPr>
+      <w:r>
+        <w:t xml:space="preserve">So that that the application </w:t>
+      </w:r>
+      <w:r>
+        <w:t>allows login and displays pregame screen</w:t>
+      </w:r>
+    </w:p>
+    <w:p>
+      <w:pPr>
+        <w:pStyle w:val="Heading3"/>
+      </w:pPr>
+      <w:bookmarkStart w:id="31" w:name="_Toc526781053"/>
+      <w:r>
+        <w:t>Use Case: Login Registered Users – Sub-Function: End Goal: Login</w:t>
+      </w:r>
+      <w:bookmarkEnd w:id="31"/>
+    </w:p>
+    <w:p>
+      <w:r>
+        <w:t>When</w:t>
+      </w:r>
+      <w:r>
+        <w:t xml:space="preserve"> the</w:t>
+      </w:r>
+      <w:r>
+        <w:t xml:space="preserve"> user </w:t>
+      </w:r>
+    </w:p>
+    <w:p>
+      <w:r>
+        <w:t xml:space="preserve">Wants to play </w:t>
+      </w:r>
+      <w:r>
+        <w:t>by logging in,</w:t>
+      </w:r>
+      <w:r>
+        <w:t xml:space="preserve"> they</w:t>
+      </w:r>
+      <w:r>
+        <w:t xml:space="preserve"> then</w:t>
+      </w:r>
+      <w:r>
+        <w:t xml:space="preserve"> press </w:t>
+      </w:r>
+      <w:r>
+        <w:t>login</w:t>
+      </w:r>
+    </w:p>
+    <w:p>
+      <w:r>
+        <w:t>So that th</w:t>
+      </w:r>
+      <w:r>
+        <w:t>at the application opens to the login screen</w:t>
+      </w:r>
+    </w:p>
+    <w:p>
+      <w:pPr>
+        <w:pStyle w:val="Heading3"/>
+      </w:pPr>
+      <w:bookmarkStart w:id="32" w:name="_Toc526781054"/>
+      <w:bookmarkStart w:id="33" w:name="_Toc510647820"/>
+      <w:r>
+        <w:t>Use Case: Login with</w:t>
+      </w:r>
+      <w:r>
+        <w:t xml:space="preserve"> Facebook – </w:t>
+      </w:r>
+      <w:r>
+        <w:t>Sub-Function</w:t>
+      </w:r>
+      <w:r>
+        <w:t xml:space="preserve">: </w:t>
+      </w:r>
+      <w:r>
+        <w:t>End Goal: Login</w:t>
+      </w:r>
+      <w:bookmarkEnd w:id="32"/>
+    </w:p>
+    <w:p>
+      <w:r>
+        <w:t xml:space="preserve">When the user </w:t>
+      </w:r>
+    </w:p>
+    <w:p>
+      <w:r>
+        <w:t>Wants to play by logging in with Facebook, they then press Facebook login</w:t>
+      </w:r>
+    </w:p>
+    <w:p>
+      <w:pPr>
+        <w:rPr>
+          <w:color w:val="7030A0"/>
+        </w:rPr>
+      </w:pPr>
+      <w:r>
+        <w:t>So that that the application connects to the Facebook Authentication server and allows login</w:t>
+      </w:r>
+    </w:p>
+    <w:p>
+      <w:pPr>
+        <w:pStyle w:val="Heading3"/>
+      </w:pPr>
+      <w:bookmarkStart w:id="34" w:name="_Toc510647821"/>
+      <w:bookmarkStart w:id="35" w:name="_Toc526781055"/>
+      <w:bookmarkEnd w:id="33"/>
+      <w:r>
+        <w:t>Use Case: Play as G</w:t>
+      </w:r>
+      <w:r>
+        <w:t>uest</w:t>
+      </w:r>
+      <w:r>
+        <w:t xml:space="preserve"> – </w:t>
+      </w:r>
+      <w:r>
+        <w:t>Sub-Function</w:t>
+      </w:r>
+      <w:r>
+        <w:t xml:space="preserve">: </w:t>
+      </w:r>
+      <w:r>
+        <w:t>End Goal: Login</w:t>
+      </w:r>
+      <w:bookmarkEnd w:id="34"/>
+      <w:bookmarkEnd w:id="35"/>
+    </w:p>
+    <w:p>
+      <w:r>
+        <w:t xml:space="preserve">When the user </w:t>
+      </w:r>
+    </w:p>
+    <w:p>
+      <w:r>
+        <w:t>Wants to play without logging in or first registering they press play as guest</w:t>
+      </w:r>
+    </w:p>
+    <w:p>
+      <w:r>
+        <w:t>So that the application opens to the pre-game screen</w:t>
+      </w:r>
+    </w:p>
+    <w:p>
+      <w:pPr>
+        <w:pStyle w:val="Heading3"/>
+      </w:pPr>
+      <w:bookmarkStart w:id="36" w:name="_Toc526781056"/>
       <w:r>
         <w:t xml:space="preserve">Use Case: End Goal: </w:t>
       </w:r>
       <w:r>
-        <w:t>Register</w:t>
-      </w:r>
-      <w:bookmarkEnd w:id="30"/>
+        <w:t xml:space="preserve"> </w:t>
+      </w:r>
+      <w:r>
+        <w:t>User Submit Question</w:t>
+      </w:r>
+      <w:bookmarkEnd w:id="36"/>
     </w:p>
     <w:p>
       <w:r>
@@ -6885,224 +7085,22 @@
     </w:p>
     <w:p>
       <w:r>
-        <w:t xml:space="preserve">Wants to register a Let’s Quiz account, they must input user details and click register </w:t>
-      </w:r>
-    </w:p>
-    <w:p>
-      <w:r>
-        <w:t>So that the application creates an account for them</w:t>
+        <w:t>Wants to submit a question they will press the submit question button</w:t>
+      </w:r>
+    </w:p>
+    <w:p>
+      <w:r>
+        <w:t xml:space="preserve">So that the application opens to the </w:t>
+      </w:r>
+      <w:r>
+        <w:t>submit question scene</w:t>
       </w:r>
     </w:p>
     <w:p>
       <w:pPr>
         <w:pStyle w:val="Heading3"/>
       </w:pPr>
-      <w:bookmarkStart w:id="31" w:name="_Toc526781052"/>
-      <w:r>
-        <w:t>Use Case: End Goal: Login</w:t>
-      </w:r>
-      <w:bookmarkEnd w:id="31"/>
-    </w:p>
-    <w:p>
-      <w:r>
-        <w:t xml:space="preserve">When the user </w:t>
-      </w:r>
-    </w:p>
-    <w:p>
-      <w:r>
-        <w:t xml:space="preserve">Wants to login, they </w:t>
-      </w:r>
-      <w:r>
-        <w:t>must choose login option</w:t>
-      </w:r>
-    </w:p>
-    <w:p>
-      <w:pPr>
-        <w:rPr>
-          <w:color w:val="7030A0"/>
-        </w:rPr>
-      </w:pPr>
-      <w:r>
-        <w:t xml:space="preserve">So that that the application </w:t>
-      </w:r>
-      <w:r>
-        <w:t>allows login and displays pregame screen</w:t>
-      </w:r>
-    </w:p>
-    <w:p>
-      <w:pPr>
-        <w:pStyle w:val="Heading3"/>
-      </w:pPr>
-      <w:bookmarkStart w:id="32" w:name="_Toc526781053"/>
-      <w:r>
-        <w:t>Use Case: Login Registered Users – Sub-Function: End Goal: Login</w:t>
-      </w:r>
-      <w:bookmarkEnd w:id="32"/>
-    </w:p>
-    <w:p>
-      <w:r>
-        <w:t>When</w:t>
-      </w:r>
-      <w:r>
-        <w:t xml:space="preserve"> the</w:t>
-      </w:r>
-      <w:r>
-        <w:t xml:space="preserve"> user </w:t>
-      </w:r>
-    </w:p>
-    <w:p>
-      <w:r>
-        <w:t xml:space="preserve">Wants to play </w:t>
-      </w:r>
-      <w:r>
-        <w:t>by logging in,</w:t>
-      </w:r>
-      <w:r>
-        <w:t xml:space="preserve"> they</w:t>
-      </w:r>
-      <w:r>
-        <w:t xml:space="preserve"> then</w:t>
-      </w:r>
-      <w:r>
-        <w:t xml:space="preserve"> press </w:t>
-      </w:r>
-      <w:r>
-        <w:t>login</w:t>
-      </w:r>
-    </w:p>
-    <w:p>
-      <w:r>
-        <w:t>So that th</w:t>
-      </w:r>
-      <w:r>
-        <w:t>at the application opens to the login screen</w:t>
-      </w:r>
-    </w:p>
-    <w:p>
-      <w:pPr>
-        <w:pStyle w:val="Heading3"/>
-      </w:pPr>
-      <w:bookmarkStart w:id="33" w:name="_Toc526781054"/>
-      <w:bookmarkStart w:id="34" w:name="_Toc510647820"/>
-      <w:r>
-        <w:t>Use Case: Login with</w:t>
-      </w:r>
-      <w:r>
-        <w:t xml:space="preserve"> Facebook – </w:t>
-      </w:r>
-      <w:r>
-        <w:t>Sub-Function</w:t>
-      </w:r>
-      <w:r>
-        <w:t xml:space="preserve">: </w:t>
-      </w:r>
-      <w:r>
-        <w:t>End Goal: Login</w:t>
-      </w:r>
-      <w:bookmarkEnd w:id="33"/>
-    </w:p>
-    <w:p>
-      <w:r>
-        <w:t xml:space="preserve">When the user </w:t>
-      </w:r>
-    </w:p>
-    <w:p>
-      <w:r>
-        <w:t>Wants to play by logging in with Facebook, they then press Facebook login</w:t>
-      </w:r>
-    </w:p>
-    <w:p>
-      <w:pPr>
-        <w:rPr>
-          <w:color w:val="7030A0"/>
-        </w:rPr>
-      </w:pPr>
-      <w:r>
-        <w:t>So that that the application connects to the Facebook Authentication server and allows login</w:t>
-      </w:r>
-    </w:p>
-    <w:p>
-      <w:pPr>
-        <w:pStyle w:val="Heading3"/>
-      </w:pPr>
-      <w:bookmarkStart w:id="35" w:name="_Toc510647821"/>
-      <w:bookmarkStart w:id="36" w:name="_Toc526781055"/>
-      <w:bookmarkEnd w:id="34"/>
-      <w:r>
-        <w:t>Use Case: Play as G</w:t>
-      </w:r>
-      <w:r>
-        <w:t>uest</w:t>
-      </w:r>
-      <w:r>
-        <w:t xml:space="preserve"> – </w:t>
-      </w:r>
-      <w:r>
-        <w:t>Sub-Function</w:t>
-      </w:r>
-      <w:r>
-        <w:t xml:space="preserve">: </w:t>
-      </w:r>
-      <w:r>
-        <w:t>End Goal: Login</w:t>
-      </w:r>
-      <w:bookmarkEnd w:id="35"/>
-      <w:bookmarkEnd w:id="36"/>
-    </w:p>
-    <w:p>
-      <w:r>
-        <w:t xml:space="preserve">When the user </w:t>
-      </w:r>
-    </w:p>
-    <w:p>
-      <w:r>
-        <w:t>Wants to play without logging in or first registering they press play as guest</w:t>
-      </w:r>
-    </w:p>
-    <w:p>
-      <w:r>
-        <w:t>So that the application opens to the pre-game screen</w:t>
-      </w:r>
-    </w:p>
-    <w:p>
-      <w:pPr>
-        <w:pStyle w:val="Heading3"/>
-      </w:pPr>
-      <w:bookmarkStart w:id="37" w:name="_Toc526781056"/>
-      <w:r>
-        <w:t xml:space="preserve">Use Case: End Goal: </w:t>
-      </w:r>
-      <w:r>
-        <w:t xml:space="preserve"> </w:t>
-      </w:r>
-      <w:r>
-        <w:t>User Submit Question</w:t>
-      </w:r>
-      <w:bookmarkEnd w:id="37"/>
-    </w:p>
-    <w:p>
-      <w:r>
-        <w:t>When the user</w:t>
-      </w:r>
-    </w:p>
-    <w:p>
-      <w:r>
-        <w:t>Wants to submit a question they will press the submit question button</w:t>
-      </w:r>
-    </w:p>
-    <w:p>
-      <w:r>
-        <w:t xml:space="preserve">So that the application opens to the </w:t>
-      </w:r>
-      <w:r>
-        <w:t>submit question scene</w:t>
-      </w:r>
-    </w:p>
-    <w:p>
-      <w:pPr>
-        <w:pStyle w:val="Heading3"/>
-      </w:pPr>
-      <w:bookmarkStart w:id="38" w:name="_Toc526781057"/>
+      <w:bookmarkStart w:id="37" w:name="_Toc526781057"/>
       <w:r>
         <w:lastRenderedPageBreak/>
         <w:t xml:space="preserve">Use Case:  </w:t>
@@ -7119,53 +7117,130 @@
       <w:r>
         <w:t>Game</w:t>
       </w:r>
+      <w:bookmarkEnd w:id="37"/>
+    </w:p>
+    <w:p>
+      <w:r>
+        <w:t xml:space="preserve">When the user </w:t>
+      </w:r>
+    </w:p>
+    <w:p>
+      <w:r>
+        <w:t>Wants to start a new game they will press the start new game button</w:t>
+      </w:r>
+    </w:p>
+    <w:p>
+      <w:pPr>
+        <w:rPr>
+          <w:color w:val="7030A0"/>
+        </w:rPr>
+      </w:pPr>
+      <w:r>
+        <w:t>So that the application will either start a new game or join an existing game.</w:t>
+      </w:r>
+    </w:p>
+    <w:p>
+      <w:pPr>
+        <w:pStyle w:val="Heading3"/>
+      </w:pPr>
+      <w:bookmarkStart w:id="38" w:name="_Toc526781058"/>
+      <w:r>
+        <w:t xml:space="preserve">Use Case: Choose Game Mode – </w:t>
+      </w:r>
+      <w:r>
+        <w:t>Sub-Function</w:t>
+      </w:r>
+      <w:r>
+        <w:t xml:space="preserve">: </w:t>
+      </w:r>
+      <w:r>
+        <w:t>End Goal: Start A Game</w:t>
+      </w:r>
       <w:bookmarkEnd w:id="38"/>
     </w:p>
     <w:p>
       <w:r>
+        <w:t xml:space="preserve">When </w:t>
+      </w:r>
+      <w:r>
+        <w:t xml:space="preserve">the user </w:t>
+      </w:r>
+    </w:p>
+    <w:p>
+      <w:r>
+        <w:t xml:space="preserve">Wants to </w:t>
+      </w:r>
+      <w:r>
+        <w:t>take their turn in a previously started game</w:t>
+      </w:r>
+      <w:r>
+        <w:t xml:space="preserve"> they </w:t>
+      </w:r>
+      <w:r>
+        <w:t xml:space="preserve">press the games description </w:t>
+      </w:r>
+    </w:p>
+    <w:p>
+      <w:r>
+        <w:t xml:space="preserve">So that </w:t>
+      </w:r>
+      <w:r>
+        <w:t>the application opens the correct game state</w:t>
+      </w:r>
+    </w:p>
+    <w:p>
+      <w:pPr>
+        <w:pStyle w:val="Heading3"/>
+      </w:pPr>
+      <w:bookmarkStart w:id="39" w:name="_Toc526781059"/>
+      <w:r>
+        <w:t>Use Case:</w:t>
+      </w:r>
+      <w:r>
+        <w:t xml:space="preserve"> End Goal:</w:t>
+      </w:r>
+      <w:r>
+        <w:t xml:space="preserve"> Answer Question</w:t>
+      </w:r>
+      <w:bookmarkEnd w:id="39"/>
+    </w:p>
+    <w:p>
+      <w:r>
         <w:t xml:space="preserve">When the user </w:t>
       </w:r>
     </w:p>
     <w:p>
       <w:r>
-        <w:t>Wants to start a new game they will press the start new game button</w:t>
-      </w:r>
-    </w:p>
-    <w:p>
-      <w:pPr>
-        <w:rPr>
-          <w:color w:val="7030A0"/>
-        </w:rPr>
-      </w:pPr>
-      <w:r>
-        <w:t>So that the application will either start a new game or join an existing game.</w:t>
+        <w:t>Wants to answer a question they select the correct answer</w:t>
+      </w:r>
+    </w:p>
+    <w:p>
+      <w:r>
+        <w:t>So that the game can check the answer for correctness</w:t>
       </w:r>
     </w:p>
     <w:p>
       <w:pPr>
         <w:pStyle w:val="Heading3"/>
       </w:pPr>
-      <w:bookmarkStart w:id="39" w:name="_Toc526781058"/>
-      <w:r>
-        <w:t xml:space="preserve">Use Case: Choose Game Mode – </w:t>
-      </w:r>
-      <w:r>
-        <w:t>Sub-Function</w:t>
+      <w:bookmarkStart w:id="40" w:name="_Toc526781060"/>
+      <w:r>
+        <w:t>Use Case</w:t>
       </w:r>
       <w:r>
         <w:t xml:space="preserve">: </w:t>
       </w:r>
       <w:r>
-        <w:t>End Goal: Start A Game</w:t>
-      </w:r>
-      <w:bookmarkEnd w:id="39"/>
-    </w:p>
-    <w:p>
-      <w:r>
-        <w:t xml:space="preserve">When </w:t>
-      </w:r>
-      <w:r>
-        <w:t xml:space="preserve">the user </w:t>
+        <w:t xml:space="preserve">End Goal: </w:t>
+      </w:r>
+      <w:r>
+        <w:t>Check Leader Board</w:t>
+      </w:r>
+      <w:bookmarkEnd w:id="40"/>
+    </w:p>
+    <w:p>
+      <w:r>
+        <w:t xml:space="preserve">When the user </w:t>
       </w:r>
     </w:p>
     <w:p>
@@ -7173,13 +7248,13 @@
         <w:t xml:space="preserve">Wants to </w:t>
       </w:r>
       <w:r>
-        <w:t>take their turn in a previously started game</w:t>
+        <w:t>check the leader board scores</w:t>
       </w:r>
       <w:r>
         <w:t xml:space="preserve"> they </w:t>
       </w:r>
       <w:r>
-        <w:t xml:space="preserve">press the games description </w:t>
+        <w:t xml:space="preserve">press the leader board button </w:t>
       </w:r>
     </w:p>
     <w:p>
@@ -7187,45 +7262,17 @@
         <w:t xml:space="preserve">So that </w:t>
       </w:r>
       <w:r>
-        <w:t>the application opens the correct game state</w:t>
+        <w:t xml:space="preserve">the application </w:t>
+      </w:r>
+      <w:r>
+        <w:t>connects to the database and updates the tables</w:t>
       </w:r>
     </w:p>
     <w:p>
       <w:pPr>
         <w:pStyle w:val="Heading3"/>
       </w:pPr>
-      <w:bookmarkStart w:id="40" w:name="_Toc526781059"/>
-      <w:r>
-        <w:t>Use Case:</w:t>
-      </w:r>
-      <w:r>
-        <w:t xml:space="preserve"> End Goal:</w:t>
-      </w:r>
-      <w:r>
-        <w:t xml:space="preserve"> Answer Question</w:t>
-      </w:r>
-      <w:bookmarkEnd w:id="40"/>
-    </w:p>
-    <w:p>
-      <w:r>
-        <w:t xml:space="preserve">When the user </w:t>
-      </w:r>
-    </w:p>
-    <w:p>
-      <w:r>
-        <w:t>Wants to answer a question they select the correct answer</w:t>
-      </w:r>
-    </w:p>
-    <w:p>
-      <w:r>
-        <w:t>So that the game can check the answer for correctness</w:t>
-      </w:r>
-    </w:p>
-    <w:p>
-      <w:pPr>
-        <w:pStyle w:val="Heading3"/>
-      </w:pPr>
-      <w:bookmarkStart w:id="41" w:name="_Toc526781060"/>
+      <w:bookmarkStart w:id="41" w:name="_Toc526781061"/>
       <w:r>
         <w:t>Use Case</w:t>
       </w:r>
@@ -7236,64 +7283,15 @@
         <w:t xml:space="preserve">End Goal: </w:t>
       </w:r>
       <w:r>
-        <w:t>Check Leader Board</w:t>
+        <w:t xml:space="preserve"> </w:t>
+      </w:r>
+      <w:r>
+        <w:t>Submit Score</w:t>
       </w:r>
       <w:bookmarkEnd w:id="41"/>
     </w:p>
     <w:p>
       <w:r>
-        <w:t xml:space="preserve">When the user </w:t>
-      </w:r>
-    </w:p>
-    <w:p>
-      <w:r>
-        <w:t xml:space="preserve">Wants to </w:t>
-      </w:r>
-      <w:r>
-        <w:t>check the leader board scores</w:t>
-      </w:r>
-      <w:r>
-        <w:t xml:space="preserve"> they </w:t>
-      </w:r>
-      <w:r>
-        <w:t xml:space="preserve">press the leader board button </w:t>
-      </w:r>
-    </w:p>
-    <w:p>
-      <w:r>
-        <w:t xml:space="preserve">So that </w:t>
-      </w:r>
-      <w:r>
-        <w:t xml:space="preserve">the application </w:t>
-      </w:r>
-      <w:r>
-        <w:t>connects to the database and updates the tables</w:t>
-      </w:r>
-    </w:p>
-    <w:p>
-      <w:pPr>
-        <w:pStyle w:val="Heading3"/>
-      </w:pPr>
-      <w:bookmarkStart w:id="42" w:name="_Toc526781061"/>
-      <w:r>
-        <w:t>Use Case</w:t>
-      </w:r>
-      <w:r>
-        <w:t xml:space="preserve">: </w:t>
-      </w:r>
-      <w:r>
-        <w:t xml:space="preserve">End Goal: </w:t>
-      </w:r>
-      <w:r>
-        <w:t xml:space="preserve"> </w:t>
-      </w:r>
-      <w:r>
-        <w:t>Submit Score</w:t>
-      </w:r>
-      <w:bookmarkEnd w:id="42"/>
-    </w:p>
-    <w:p>
-      <w:r>
         <w:t xml:space="preserve">When the system </w:t>
       </w:r>
     </w:p>
@@ -7311,12 +7309,12 @@
       <w:pPr>
         <w:pStyle w:val="Heading2"/>
       </w:pPr>
-      <w:bookmarkStart w:id="43" w:name="_Toc526781062"/>
+      <w:bookmarkStart w:id="42" w:name="_Toc526781062"/>
       <w:r>
         <w:lastRenderedPageBreak/>
         <w:t>Full Use Came Diagram</w:t>
       </w:r>
-      <w:bookmarkEnd w:id="43"/>
+      <w:bookmarkEnd w:id="42"/>
     </w:p>
     <w:p>
       <w:r>
@@ -7378,21 +7376,21 @@
       <w:pPr>
         <w:pStyle w:val="Heading2"/>
       </w:pPr>
-      <w:bookmarkStart w:id="44" w:name="_Toc526781063"/>
+      <w:bookmarkStart w:id="43" w:name="_Toc526781063"/>
       <w:r>
         <w:t>Activity Diagrams</w:t>
       </w:r>
+      <w:bookmarkEnd w:id="43"/>
+    </w:p>
+    <w:p>
+      <w:pPr>
+        <w:pStyle w:val="Heading3"/>
+      </w:pPr>
+      <w:bookmarkStart w:id="44" w:name="_Toc526781064"/>
+      <w:r>
+        <w:t>Register</w:t>
+      </w:r>
       <w:bookmarkEnd w:id="44"/>
-    </w:p>
-    <w:p>
-      <w:pPr>
-        <w:pStyle w:val="Heading3"/>
-      </w:pPr>
-      <w:bookmarkStart w:id="45" w:name="_Toc526781064"/>
-      <w:r>
-        <w:t>Register</w:t>
-      </w:r>
-      <w:bookmarkEnd w:id="45"/>
     </w:p>
     <w:p>
       <w:r>
@@ -7454,12 +7452,12 @@
       <w:pPr>
         <w:pStyle w:val="Heading3"/>
       </w:pPr>
-      <w:bookmarkStart w:id="46" w:name="_Toc526781065"/>
+      <w:bookmarkStart w:id="45" w:name="_Toc526781065"/>
       <w:r>
         <w:lastRenderedPageBreak/>
         <w:t>Login</w:t>
       </w:r>
-      <w:bookmarkEnd w:id="46"/>
+      <w:bookmarkEnd w:id="45"/>
     </w:p>
     <w:p>
       <w:r>
@@ -7487,7 +7485,7 @@
             <v:path o:extrusionok="f" gradientshapeok="t" o:connecttype="rect"/>
             <o:lock v:ext="edit" aspectratio="t"/>
           </v:shapetype>
-          <v:shape id="_x0000_i1025" type="#_x0000_t75" style="width:441.75pt;height:240pt">
+          <v:shape id="_x0000_i1025" type="#_x0000_t75" style="width:442pt;height:240pt">
             <v:imagedata r:id="rId13" o:title="Activity Diagram1"/>
           </v:shape>
         </w:pict>
@@ -7497,11 +7495,11 @@
       <w:pPr>
         <w:pStyle w:val="Heading3"/>
       </w:pPr>
-      <w:bookmarkStart w:id="47" w:name="_Toc526781066"/>
+      <w:bookmarkStart w:id="46" w:name="_Toc526781066"/>
       <w:r>
         <w:t>Start Game</w:t>
       </w:r>
-      <w:bookmarkEnd w:id="47"/>
+      <w:bookmarkEnd w:id="46"/>
     </w:p>
     <w:p>
       <w:r>
@@ -7563,12 +7561,12 @@
       <w:pPr>
         <w:pStyle w:val="Heading3"/>
       </w:pPr>
-      <w:bookmarkStart w:id="48" w:name="_Toc526781067"/>
+      <w:bookmarkStart w:id="47" w:name="_Toc526781067"/>
       <w:r>
         <w:lastRenderedPageBreak/>
         <w:t>Answer Question</w:t>
       </w:r>
-      <w:bookmarkEnd w:id="48"/>
+      <w:bookmarkEnd w:id="47"/>
     </w:p>
     <w:p>
       <w:r>
@@ -7630,11 +7628,11 @@
       <w:pPr>
         <w:pStyle w:val="Heading3"/>
       </w:pPr>
-      <w:bookmarkStart w:id="49" w:name="_Toc526781068"/>
+      <w:bookmarkStart w:id="48" w:name="_Toc526781068"/>
       <w:r>
         <w:t>Play Round</w:t>
       </w:r>
-      <w:bookmarkEnd w:id="49"/>
+      <w:bookmarkEnd w:id="48"/>
     </w:p>
     <w:p>
       <w:r>
@@ -7683,12 +7681,12 @@
       <w:pPr>
         <w:pStyle w:val="Heading2"/>
       </w:pPr>
-      <w:bookmarkStart w:id="50" w:name="_Toc526781069"/>
+      <w:bookmarkStart w:id="49" w:name="_Toc526781069"/>
       <w:r>
         <w:lastRenderedPageBreak/>
         <w:t>Domain Model</w:t>
       </w:r>
-      <w:bookmarkEnd w:id="50"/>
+      <w:bookmarkEnd w:id="49"/>
     </w:p>
     <w:p>
       <w:r>
@@ -7750,23 +7748,23 @@
       <w:pPr>
         <w:pStyle w:val="Heading2"/>
       </w:pPr>
-      <w:bookmarkStart w:id="51" w:name="_Toc526781070"/>
+      <w:bookmarkStart w:id="50" w:name="_Toc526781070"/>
       <w:r>
         <w:t>Logical View</w:t>
       </w:r>
+      <w:bookmarkEnd w:id="50"/>
+    </w:p>
+    <w:p>
+      <w:pPr>
+        <w:pStyle w:val="Heading3"/>
+      </w:pPr>
+      <w:bookmarkStart w:id="51" w:name="_Toc526781071"/>
+      <w:r>
+        <w:t>Important Classes</w:t>
+      </w:r>
       <w:bookmarkEnd w:id="51"/>
     </w:p>
     <w:p>
-      <w:pPr>
-        <w:pStyle w:val="Heading3"/>
-      </w:pPr>
-      <w:bookmarkStart w:id="52" w:name="_Toc526781071"/>
-      <w:r>
-        <w:t>Important Classes</w:t>
-      </w:r>
-      <w:bookmarkEnd w:id="52"/>
-    </w:p>
-    <w:p>
       <w:r>
         <w:t xml:space="preserve">The player class holds the name, email and login id for every user. A player can login, through the authentication services </w:t>
       </w:r>
@@ -7792,12 +7790,12 @@
       <w:pPr>
         <w:pStyle w:val="Heading2"/>
       </w:pPr>
-      <w:bookmarkStart w:id="53" w:name="_Toc526781072"/>
+      <w:bookmarkStart w:id="52" w:name="_Toc526781072"/>
       <w:r>
         <w:lastRenderedPageBreak/>
         <w:t>Deployment Diagram</w:t>
       </w:r>
-      <w:bookmarkEnd w:id="53"/>
+      <w:bookmarkEnd w:id="52"/>
     </w:p>
     <w:p>
       <w:r>
@@ -7857,15 +7855,144 @@
     </w:p>
     <w:p/>
     <w:p/>
+    <w:p>
+      <w:pPr>
+        <w:pStyle w:val="Heading2"/>
+      </w:pPr>
+      <w:r>
+        <w:t>Database ERD</w:t>
+      </w:r>
+    </w:p>
+    <w:p>
+      <w:r>
+        <w:rPr>
+          <w:noProof/>
+          <w:lang w:eastAsia="en-AU"/>
+        </w:rPr>
+        <w:drawing>
+          <wp:inline distT="0" distB="0" distL="0" distR="0" wp14:anchorId="61EA9771" wp14:editId="45464366">
+            <wp:extent cx="5715000" cy="2501900"/>
+            <wp:effectExtent l="0" t="0" r="0" b="12700"/>
+            <wp:docPr id="3" name="Picture 3" descr="../ERD%20diagram.jpg"/>
+            <wp:cNvGraphicFramePr>
+              <a:graphicFrameLocks xmlns:a="http://schemas.openxmlformats.org/drawingml/2006/main" noChangeAspect="1"/>
+            </wp:cNvGraphicFramePr>
+            <a:graphic xmlns:a="http://schemas.openxmlformats.org/drawingml/2006/main">
+              <a:graphicData uri="http://schemas.openxmlformats.org/drawingml/2006/picture">
+                <pic:pic xmlns:pic="http://schemas.openxmlformats.org/drawingml/2006/picture">
+                  <pic:nvPicPr>
+                    <pic:cNvPr id="0" name="Picture 2" descr="../ERD%20diagram.jpg"/>
+                    <pic:cNvPicPr>
+                      <a:picLocks noChangeAspect="1" noChangeArrowheads="1"/>
+                    </pic:cNvPicPr>
+                  </pic:nvPicPr>
+                  <pic:blipFill>
+                    <a:blip r:embed="rId19">
+                      <a:extLst>
+                        <a:ext uri="{28A0092B-C50C-407E-A947-70E740481C1C}">
+                          <a14:useLocalDpi xmlns:a14="http://schemas.microsoft.com/office/drawing/2010/main" val="0"/>
+                        </a:ext>
+                      </a:extLst>
+                    </a:blip>
+                    <a:srcRect/>
+                    <a:stretch>
+                      <a:fillRect/>
+                    </a:stretch>
+                  </pic:blipFill>
+                  <pic:spPr bwMode="auto">
+                    <a:xfrm>
+                      <a:off x="0" y="0"/>
+                      <a:ext cx="5715000" cy="2501900"/>
+                    </a:xfrm>
+                    <a:prstGeom prst="rect">
+                      <a:avLst/>
+                    </a:prstGeom>
+                    <a:noFill/>
+                    <a:ln>
+                      <a:noFill/>
+                    </a:ln>
+                  </pic:spPr>
+                </pic:pic>
+              </a:graphicData>
+            </a:graphic>
+          </wp:inline>
+        </w:drawing>
+      </w:r>
+    </w:p>
     <w:p/>
     <w:p/>
     <w:p/>
+    <w:p>
+      <w:pPr>
+        <w:pStyle w:val="Heading2"/>
+      </w:pPr>
+      <w:r>
+        <w:t>Full Sequence Diagram</w:t>
+      </w:r>
+    </w:p>
+    <w:p>
+      <w:r>
+        <w:rPr>
+          <w:noProof/>
+          <w:lang w:eastAsia="en-AU"/>
+        </w:rPr>
+        <w:drawing>
+          <wp:inline distT="0" distB="0" distL="0" distR="0" wp14:anchorId="2BB33E14" wp14:editId="7C5EFD8F">
+            <wp:extent cx="5995035" cy="6819186"/>
+            <wp:effectExtent l="0" t="0" r="0" b="0"/>
+            <wp:docPr id="7" name="Picture 7" descr="../Sequence%20Diagram.jpg"/>
+            <wp:cNvGraphicFramePr>
+              <a:graphicFrameLocks xmlns:a="http://schemas.openxmlformats.org/drawingml/2006/main" noChangeAspect="1"/>
+            </wp:cNvGraphicFramePr>
+            <a:graphic xmlns:a="http://schemas.openxmlformats.org/drawingml/2006/main">
+              <a:graphicData uri="http://schemas.openxmlformats.org/drawingml/2006/picture">
+                <pic:pic xmlns:pic="http://schemas.openxmlformats.org/drawingml/2006/picture">
+                  <pic:nvPicPr>
+                    <pic:cNvPr id="0" name="Picture 3" descr="../Sequence%20Diagram.jpg"/>
+                    <pic:cNvPicPr>
+                      <a:picLocks noChangeAspect="1" noChangeArrowheads="1"/>
+                    </pic:cNvPicPr>
+                  </pic:nvPicPr>
+                  <pic:blipFill>
+                    <a:blip r:embed="rId20" cstate="print">
+                      <a:extLst>
+                        <a:ext uri="{28A0092B-C50C-407E-A947-70E740481C1C}">
+                          <a14:useLocalDpi xmlns:a14="http://schemas.microsoft.com/office/drawing/2010/main" val="0"/>
+                        </a:ext>
+                      </a:extLst>
+                    </a:blip>
+                    <a:srcRect/>
+                    <a:stretch>
+                      <a:fillRect/>
+                    </a:stretch>
+                  </pic:blipFill>
+                  <pic:spPr bwMode="auto">
+                    <a:xfrm>
+                      <a:off x="0" y="0"/>
+                      <a:ext cx="5997703" cy="6822221"/>
+                    </a:xfrm>
+                    <a:prstGeom prst="rect">
+                      <a:avLst/>
+                    </a:prstGeom>
+                    <a:noFill/>
+                    <a:ln>
+                      <a:noFill/>
+                    </a:ln>
+                  </pic:spPr>
+                </pic:pic>
+              </a:graphicData>
+            </a:graphic>
+          </wp:inline>
+        </w:drawing>
+      </w:r>
+    </w:p>
     <w:p/>
     <w:p/>
     <w:p/>
-    <w:p/>
-    <w:p/>
-    <w:p/>
+    <w:p>
+      <w:bookmarkStart w:id="53" w:name="_GoBack"/>
+      <w:bookmarkEnd w:id="53"/>
+    </w:p>
     <w:p>
       <w:pPr>
         <w:pStyle w:val="Heading1"/>
@@ -8025,7 +8152,7 @@
       </w:r>
     </w:p>
     <w:sectPr>
-      <w:footerReference w:type="default" r:id="rId19"/>
+      <w:footerReference w:type="default" r:id="rId21"/>
       <w:pgSz w:w="11906" w:h="16838"/>
       <w:pgMar w:top="1440" w:right="1440" w:bottom="1440" w:left="1440" w:header="708" w:footer="708" w:gutter="0"/>
       <w:pgNumType w:start="1"/>
@@ -8037,7 +8164,7 @@
 </file>
 
 <file path=word/comments.xml><?xml version="1.0" encoding="utf-8"?>
-<w:comments xmlns:wpc="http://schemas.microsoft.com/office/word/2010/wordprocessingCanvas" xmlns:mc="http://schemas.openxmlformats.org/markup-compatibility/2006" xmlns:o="urn:schemas-microsoft-com:office:office" xmlns:r="http://schemas.openxmlformats.org/officeDocument/2006/relationships" xmlns:m="http://schemas.openxmlformats.org/officeDocument/2006/math" xmlns:v="urn:schemas-microsoft-com:vml" xmlns:wp14="http://schemas.microsoft.com/office/word/2010/wordprocessingDrawing" xmlns:wp="http://schemas.openxmlformats.org/drawingml/2006/wordprocessingDrawing" xmlns:w10="urn:schemas-microsoft-com:office:word" xmlns:w="http://schemas.openxmlformats.org/wordprocessingml/2006/main" xmlns:w14="http://schemas.microsoft.com/office/word/2010/wordml" xmlns:w15="http://schemas.microsoft.com/office/word/2012/wordml" xmlns:wpg="http://schemas.microsoft.com/office/word/2010/wordprocessingGroup" xmlns:wpi="http://schemas.microsoft.com/office/word/2010/wordprocessingInk" xmlns:wne="http://schemas.microsoft.com/office/word/2006/wordml" xmlns:wps="http://schemas.microsoft.com/office/word/2010/wordprocessingShape" mc:Ignorable="w14 w15 wp14">
+<w:comments xmlns:wpc="http://schemas.microsoft.com/office/word/2010/wordprocessingCanvas" xmlns:mo="http://schemas.microsoft.com/office/mac/office/2008/main" xmlns:mc="http://schemas.openxmlformats.org/markup-compatibility/2006" xmlns:mv="urn:schemas-microsoft-com:mac:vml" xmlns:o="urn:schemas-microsoft-com:office:office" xmlns:r="http://schemas.openxmlformats.org/officeDocument/2006/relationships" xmlns:m="http://schemas.openxmlformats.org/officeDocument/2006/math" xmlns:v="urn:schemas-microsoft-com:vml" xmlns:wp14="http://schemas.microsoft.com/office/word/2010/wordprocessingDrawing" xmlns:wp="http://schemas.openxmlformats.org/drawingml/2006/wordprocessingDrawing" xmlns:w10="urn:schemas-microsoft-com:office:word" xmlns:w="http://schemas.openxmlformats.org/wordprocessingml/2006/main" xmlns:w14="http://schemas.microsoft.com/office/word/2010/wordml" xmlns:w15="http://schemas.microsoft.com/office/word/2012/wordml" xmlns:wpg="http://schemas.microsoft.com/office/word/2010/wordprocessingGroup" xmlns:wpi="http://schemas.microsoft.com/office/word/2010/wordprocessingInk" xmlns:wne="http://schemas.microsoft.com/office/word/2006/wordml" xmlns:wps="http://schemas.microsoft.com/office/word/2010/wordprocessingShape" mc:Ignorable="w14 w15 wp14">
   <w:comment w:id="1" w:author="Michelle Vinall" w:date="2018-10-09T19:43:00Z" w:initials="MV">
     <w:p>
       <w:pPr>
@@ -8058,13 +8185,13 @@
 </file>
 
 <file path=word/commentsExtended.xml><?xml version="1.0" encoding="utf-8"?>
-<w15:commentsEx xmlns:wpc="http://schemas.microsoft.com/office/word/2010/wordprocessingCanvas" xmlns:mc="http://schemas.openxmlformats.org/markup-compatibility/2006" xmlns:o="urn:schemas-microsoft-com:office:office" xmlns:r="http://schemas.openxmlformats.org/officeDocument/2006/relationships" xmlns:m="http://schemas.openxmlformats.org/officeDocument/2006/math" xmlns:v="urn:schemas-microsoft-com:vml" xmlns:wp14="http://schemas.microsoft.com/office/word/2010/wordprocessingDrawing" xmlns:wp="http://schemas.openxmlformats.org/drawingml/2006/wordprocessingDrawing" xmlns:w10="urn:schemas-microsoft-com:office:word" xmlns:w="http://schemas.openxmlformats.org/wordprocessingml/2006/main" xmlns:w14="http://schemas.microsoft.com/office/word/2010/wordml" xmlns:w15="http://schemas.microsoft.com/office/word/2012/wordml" xmlns:wpg="http://schemas.microsoft.com/office/word/2010/wordprocessingGroup" xmlns:wpi="http://schemas.microsoft.com/office/word/2010/wordprocessingInk" xmlns:wne="http://schemas.microsoft.com/office/word/2006/wordml" xmlns:wps="http://schemas.microsoft.com/office/word/2010/wordprocessingShape" mc:Ignorable="w14 w15 wp14">
+<w15:commentsEx xmlns:wpc="http://schemas.microsoft.com/office/word/2010/wordprocessingCanvas" xmlns:mo="http://schemas.microsoft.com/office/mac/office/2008/main" xmlns:mc="http://schemas.openxmlformats.org/markup-compatibility/2006" xmlns:mv="urn:schemas-microsoft-com:mac:vml" xmlns:o="urn:schemas-microsoft-com:office:office" xmlns:r="http://schemas.openxmlformats.org/officeDocument/2006/relationships" xmlns:m="http://schemas.openxmlformats.org/officeDocument/2006/math" xmlns:v="urn:schemas-microsoft-com:vml" xmlns:wp14="http://schemas.microsoft.com/office/word/2010/wordprocessingDrawing" xmlns:wp="http://schemas.openxmlformats.org/drawingml/2006/wordprocessingDrawing" xmlns:w10="urn:schemas-microsoft-com:office:word" xmlns:w="http://schemas.openxmlformats.org/wordprocessingml/2006/main" xmlns:w14="http://schemas.microsoft.com/office/word/2010/wordml" xmlns:w15="http://schemas.microsoft.com/office/word/2012/wordml" xmlns:wpg="http://schemas.microsoft.com/office/word/2010/wordprocessingGroup" xmlns:wpi="http://schemas.microsoft.com/office/word/2010/wordprocessingInk" xmlns:wne="http://schemas.microsoft.com/office/word/2006/wordml" xmlns:wps="http://schemas.microsoft.com/office/word/2010/wordprocessingShape" mc:Ignorable="w14 w15 wp14">
   <w15:commentEx w15:paraId="650CABB4" w15:done="0"/>
 </w15:commentsEx>
 </file>
 
 <file path=word/endnotes.xml><?xml version="1.0" encoding="utf-8"?>
-<w:endnotes xmlns:wpc="http://schemas.microsoft.com/office/word/2010/wordprocessingCanvas" xmlns:mc="http://schemas.openxmlformats.org/markup-compatibility/2006" xmlns:o="urn:schemas-microsoft-com:office:office" xmlns:r="http://schemas.openxmlformats.org/officeDocument/2006/relationships" xmlns:m="http://schemas.openxmlformats.org/officeDocument/2006/math" xmlns:v="urn:schemas-microsoft-com:vml" xmlns:wp14="http://schemas.microsoft.com/office/word/2010/wordprocessingDrawing" xmlns:wp="http://schemas.openxmlformats.org/drawingml/2006/wordprocessingDrawing" xmlns:w10="urn:schemas-microsoft-com:office:word" xmlns:w="http://schemas.openxmlformats.org/wordprocessingml/2006/main" xmlns:w14="http://schemas.microsoft.com/office/word/2010/wordml" xmlns:w15="http://schemas.microsoft.com/office/word/2012/wordml" xmlns:wpg="http://schemas.microsoft.com/office/word/2010/wordprocessingGroup" xmlns:wpi="http://schemas.microsoft.com/office/word/2010/wordprocessingInk" xmlns:wne="http://schemas.microsoft.com/office/word/2006/wordml" xmlns:wps="http://schemas.microsoft.com/office/word/2010/wordprocessingShape" mc:Ignorable="w14 w15 wp14">
+<w:endnotes xmlns:wpc="http://schemas.microsoft.com/office/word/2010/wordprocessingCanvas" xmlns:mo="http://schemas.microsoft.com/office/mac/office/2008/main" xmlns:mc="http://schemas.openxmlformats.org/markup-compatibility/2006" xmlns:mv="urn:schemas-microsoft-com:mac:vml" xmlns:o="urn:schemas-microsoft-com:office:office" xmlns:r="http://schemas.openxmlformats.org/officeDocument/2006/relationships" xmlns:m="http://schemas.openxmlformats.org/officeDocument/2006/math" xmlns:v="urn:schemas-microsoft-com:vml" xmlns:wp14="http://schemas.microsoft.com/office/word/2010/wordprocessingDrawing" xmlns:wp="http://schemas.openxmlformats.org/drawingml/2006/wordprocessingDrawing" xmlns:w10="urn:schemas-microsoft-com:office:word" xmlns:w="http://schemas.openxmlformats.org/wordprocessingml/2006/main" xmlns:w14="http://schemas.microsoft.com/office/word/2010/wordml" xmlns:w15="http://schemas.microsoft.com/office/word/2012/wordml" xmlns:wpg="http://schemas.microsoft.com/office/word/2010/wordprocessingGroup" xmlns:wpi="http://schemas.microsoft.com/office/word/2010/wordprocessingInk" xmlns:wne="http://schemas.microsoft.com/office/word/2006/wordml" xmlns:wps="http://schemas.microsoft.com/office/word/2010/wordprocessingShape" mc:Ignorable="w14 w15 wp14">
   <w:endnote w:type="separator" w:id="-1">
     <w:p>
       <w:pPr>
@@ -8089,7 +8216,7 @@
 </file>
 
 <file path=word/footer1.xml><?xml version="1.0" encoding="utf-8"?>
-<w:ftr xmlns:wpc="http://schemas.microsoft.com/office/word/2010/wordprocessingCanvas" xmlns:mc="http://schemas.openxmlformats.org/markup-compatibility/2006" xmlns:o="urn:schemas-microsoft-com:office:office" xmlns:r="http://schemas.openxmlformats.org/officeDocument/2006/relationships" xmlns:m="http://schemas.openxmlformats.org/officeDocument/2006/math" xmlns:v="urn:schemas-microsoft-com:vml" xmlns:wp14="http://schemas.microsoft.com/office/word/2010/wordprocessingDrawing" xmlns:wp="http://schemas.openxmlformats.org/drawingml/2006/wordprocessingDrawing" xmlns:w10="urn:schemas-microsoft-com:office:word" xmlns:w="http://schemas.openxmlformats.org/wordprocessingml/2006/main" xmlns:w14="http://schemas.microsoft.com/office/word/2010/wordml" xmlns:w15="http://schemas.microsoft.com/office/word/2012/wordml" xmlns:wpg="http://schemas.microsoft.com/office/word/2010/wordprocessingGroup" xmlns:wpi="http://schemas.microsoft.com/office/word/2010/wordprocessingInk" xmlns:wne="http://schemas.microsoft.com/office/word/2006/wordml" xmlns:wps="http://schemas.microsoft.com/office/word/2010/wordprocessingShape" mc:Ignorable="w14 w15 wp14">
+<w:ftr xmlns:wpc="http://schemas.microsoft.com/office/word/2010/wordprocessingCanvas" xmlns:mo="http://schemas.microsoft.com/office/mac/office/2008/main" xmlns:mc="http://schemas.openxmlformats.org/markup-compatibility/2006" xmlns:mv="urn:schemas-microsoft-com:mac:vml" xmlns:o="urn:schemas-microsoft-com:office:office" xmlns:r="http://schemas.openxmlformats.org/officeDocument/2006/relationships" xmlns:m="http://schemas.openxmlformats.org/officeDocument/2006/math" xmlns:v="urn:schemas-microsoft-com:vml" xmlns:wp14="http://schemas.microsoft.com/office/word/2010/wordprocessingDrawing" xmlns:wp="http://schemas.openxmlformats.org/drawingml/2006/wordprocessingDrawing" xmlns:w10="urn:schemas-microsoft-com:office:word" xmlns:w="http://schemas.openxmlformats.org/wordprocessingml/2006/main" xmlns:w14="http://schemas.microsoft.com/office/word/2010/wordml" xmlns:w15="http://schemas.microsoft.com/office/word/2012/wordml" xmlns:wpg="http://schemas.microsoft.com/office/word/2010/wordprocessingGroup" xmlns:wpi="http://schemas.microsoft.com/office/word/2010/wordprocessingInk" xmlns:wne="http://schemas.microsoft.com/office/word/2006/wordml" xmlns:wps="http://schemas.microsoft.com/office/word/2010/wordprocessingShape" mc:Ignorable="w14 w15 wp14">
   <w:sdt>
     <w:sdtPr>
       <w:id w:val="1829014878"/>
@@ -8142,7 +8269,7 @@
 </file>
 
 <file path=word/footer2.xml><?xml version="1.0" encoding="utf-8"?>
-<w:ftr xmlns:wpc="http://schemas.microsoft.com/office/word/2010/wordprocessingCanvas" xmlns:mc="http://schemas.openxmlformats.org/markup-compatibility/2006" xmlns:o="urn:schemas-microsoft-com:office:office" xmlns:r="http://schemas.openxmlformats.org/officeDocument/2006/relationships" xmlns:m="http://schemas.openxmlformats.org/officeDocument/2006/math" xmlns:v="urn:schemas-microsoft-com:vml" xmlns:wp14="http://schemas.microsoft.com/office/word/2010/wordprocessingDrawing" xmlns:wp="http://schemas.openxmlformats.org/drawingml/2006/wordprocessingDrawing" xmlns:w10="urn:schemas-microsoft-com:office:word" xmlns:w="http://schemas.openxmlformats.org/wordprocessingml/2006/main" xmlns:w14="http://schemas.microsoft.com/office/word/2010/wordml" xmlns:w15="http://schemas.microsoft.com/office/word/2012/wordml" xmlns:wpg="http://schemas.microsoft.com/office/word/2010/wordprocessingGroup" xmlns:wpi="http://schemas.microsoft.com/office/word/2010/wordprocessingInk" xmlns:wne="http://schemas.microsoft.com/office/word/2006/wordml" xmlns:wps="http://schemas.microsoft.com/office/word/2010/wordprocessingShape" mc:Ignorable="w14 w15 wp14">
+<w:ftr xmlns:wpc="http://schemas.microsoft.com/office/word/2010/wordprocessingCanvas" xmlns:mo="http://schemas.microsoft.com/office/mac/office/2008/main" xmlns:mc="http://schemas.openxmlformats.org/markup-compatibility/2006" xmlns:mv="urn:schemas-microsoft-com:mac:vml" xmlns:o="urn:schemas-microsoft-com:office:office" xmlns:r="http://schemas.openxmlformats.org/officeDocument/2006/relationships" xmlns:m="http://schemas.openxmlformats.org/officeDocument/2006/math" xmlns:v="urn:schemas-microsoft-com:vml" xmlns:wp14="http://schemas.microsoft.com/office/word/2010/wordprocessingDrawing" xmlns:wp="http://schemas.openxmlformats.org/drawingml/2006/wordprocessingDrawing" xmlns:w10="urn:schemas-microsoft-com:office:word" xmlns:w="http://schemas.openxmlformats.org/wordprocessingml/2006/main" xmlns:w14="http://schemas.microsoft.com/office/word/2010/wordml" xmlns:w15="http://schemas.microsoft.com/office/word/2012/wordml" xmlns:wpg="http://schemas.microsoft.com/office/word/2010/wordprocessingGroup" xmlns:wpi="http://schemas.microsoft.com/office/word/2010/wordprocessingInk" xmlns:wne="http://schemas.microsoft.com/office/word/2006/wordml" xmlns:wps="http://schemas.microsoft.com/office/word/2010/wordprocessingShape" mc:Ignorable="w14 w15 wp14">
   <w:sdt>
     <w:sdtPr>
       <w:id w:val="-1057925505"/>
@@ -8175,7 +8302,7 @@
           <w:rPr>
             <w:noProof/>
           </w:rPr>
-          <w:t>14</w:t>
+          <w:t>8</w:t>
         </w:r>
         <w:r>
           <w:rPr>
@@ -8195,7 +8322,7 @@
 </file>
 
 <file path=word/footnotes.xml><?xml version="1.0" encoding="utf-8"?>
-<w:footnotes xmlns:wpc="http://schemas.microsoft.com/office/word/2010/wordprocessingCanvas" xmlns:mc="http://schemas.openxmlformats.org/markup-compatibility/2006" xmlns:o="urn:schemas-microsoft-com:office:office" xmlns:r="http://schemas.openxmlformats.org/officeDocument/2006/relationships" xmlns:m="http://schemas.openxmlformats.org/officeDocument/2006/math" xmlns:v="urn:schemas-microsoft-com:vml" xmlns:wp14="http://schemas.microsoft.com/office/word/2010/wordprocessingDrawing" xmlns:wp="http://schemas.openxmlformats.org/drawingml/2006/wordprocessingDrawing" xmlns:w10="urn:schemas-microsoft-com:office:word" xmlns:w="http://schemas.openxmlformats.org/wordprocessingml/2006/main" xmlns:w14="http://schemas.microsoft.com/office/word/2010/wordml" xmlns:w15="http://schemas.microsoft.com/office/word/2012/wordml" xmlns:wpg="http://schemas.microsoft.com/office/word/2010/wordprocessingGroup" xmlns:wpi="http://schemas.microsoft.com/office/word/2010/wordprocessingInk" xmlns:wne="http://schemas.microsoft.com/office/word/2006/wordml" xmlns:wps="http://schemas.microsoft.com/office/word/2010/wordprocessingShape" mc:Ignorable="w14 w15 wp14">
+<w:footnotes xmlns:wpc="http://schemas.microsoft.com/office/word/2010/wordprocessingCanvas" xmlns:mo="http://schemas.microsoft.com/office/mac/office/2008/main" xmlns:mc="http://schemas.openxmlformats.org/markup-compatibility/2006" xmlns:mv="urn:schemas-microsoft-com:mac:vml" xmlns:o="urn:schemas-microsoft-com:office:office" xmlns:r="http://schemas.openxmlformats.org/officeDocument/2006/relationships" xmlns:m="http://schemas.openxmlformats.org/officeDocument/2006/math" xmlns:v="urn:schemas-microsoft-com:vml" xmlns:wp14="http://schemas.microsoft.com/office/word/2010/wordprocessingDrawing" xmlns:wp="http://schemas.openxmlformats.org/drawingml/2006/wordprocessingDrawing" xmlns:w10="urn:schemas-microsoft-com:office:word" xmlns:w="http://schemas.openxmlformats.org/wordprocessingml/2006/main" xmlns:w14="http://schemas.microsoft.com/office/word/2010/wordml" xmlns:w15="http://schemas.microsoft.com/office/word/2012/wordml" xmlns:wpg="http://schemas.microsoft.com/office/word/2010/wordprocessingGroup" xmlns:wpi="http://schemas.microsoft.com/office/word/2010/wordprocessingInk" xmlns:wne="http://schemas.microsoft.com/office/word/2006/wordml" xmlns:wps="http://schemas.microsoft.com/office/word/2010/wordprocessingShape" mc:Ignorable="w14 w15 wp14">
   <w:footnote w:type="separator" w:id="-1">
     <w:p>
       <w:pPr>
@@ -8220,7 +8347,7 @@
 </file>
 
 <file path=word/header1.xml><?xml version="1.0" encoding="utf-8"?>
-<w:hdr xmlns:wpc="http://schemas.microsoft.com/office/word/2010/wordprocessingCanvas" xmlns:mc="http://schemas.openxmlformats.org/markup-compatibility/2006" xmlns:o="urn:schemas-microsoft-com:office:office" xmlns:r="http://schemas.openxmlformats.org/officeDocument/2006/relationships" xmlns:m="http://schemas.openxmlformats.org/officeDocument/2006/math" xmlns:v="urn:schemas-microsoft-com:vml" xmlns:wp14="http://schemas.microsoft.com/office/word/2010/wordprocessingDrawing" xmlns:wp="http://schemas.openxmlformats.org/drawingml/2006/wordprocessingDrawing" xmlns:w10="urn:schemas-microsoft-com:office:word" xmlns:w="http://schemas.openxmlformats.org/wordprocessingml/2006/main" xmlns:w14="http://schemas.microsoft.com/office/word/2010/wordml" xmlns:w15="http://schemas.microsoft.com/office/word/2012/wordml" xmlns:wpg="http://schemas.microsoft.com/office/word/2010/wordprocessingGroup" xmlns:wpi="http://schemas.microsoft.com/office/word/2010/wordprocessingInk" xmlns:wne="http://schemas.microsoft.com/office/word/2006/wordml" xmlns:wps="http://schemas.microsoft.com/office/word/2010/wordprocessingShape" mc:Ignorable="w14 w15 wp14">
+<w:hdr xmlns:wpc="http://schemas.microsoft.com/office/word/2010/wordprocessingCanvas" xmlns:mo="http://schemas.microsoft.com/office/mac/office/2008/main" xmlns:mc="http://schemas.openxmlformats.org/markup-compatibility/2006" xmlns:mv="urn:schemas-microsoft-com:mac:vml" xmlns:o="urn:schemas-microsoft-com:office:office" xmlns:r="http://schemas.openxmlformats.org/officeDocument/2006/relationships" xmlns:m="http://schemas.openxmlformats.org/officeDocument/2006/math" xmlns:v="urn:schemas-microsoft-com:vml" xmlns:wp14="http://schemas.microsoft.com/office/word/2010/wordprocessingDrawing" xmlns:wp="http://schemas.openxmlformats.org/drawingml/2006/wordprocessingDrawing" xmlns:w10="urn:schemas-microsoft-com:office:word" xmlns:w="http://schemas.openxmlformats.org/wordprocessingml/2006/main" xmlns:w14="http://schemas.microsoft.com/office/word/2010/wordml" xmlns:w15="http://schemas.microsoft.com/office/word/2012/wordml" xmlns:wpg="http://schemas.microsoft.com/office/word/2010/wordprocessingGroup" xmlns:wpi="http://schemas.microsoft.com/office/word/2010/wordprocessingInk" xmlns:wne="http://schemas.microsoft.com/office/word/2006/wordml" xmlns:wps="http://schemas.microsoft.com/office/word/2010/wordprocessingShape" mc:Ignorable="w14 w15 wp14">
   <w:p>
     <w:pPr>
       <w:pStyle w:val="Header"/>
@@ -8305,8 +8432,8 @@
 </file>
 
 <file path=word/numbering.xml><?xml version="1.0" encoding="utf-8"?>
-<w:numbering xmlns:wpc="http://schemas.microsoft.com/office/word/2010/wordprocessingCanvas" xmlns:mc="http://schemas.openxmlformats.org/markup-compatibility/2006" xmlns:o="urn:schemas-microsoft-com:office:office" xmlns:r="http://schemas.openxmlformats.org/officeDocument/2006/relationships" xmlns:m="http://schemas.openxmlformats.org/officeDocument/2006/math" xmlns:v="urn:schemas-microsoft-com:vml" xmlns:wp14="http://schemas.microsoft.com/office/word/2010/wordprocessingDrawing" xmlns:wp="http://schemas.openxmlformats.org/drawingml/2006/wordprocessingDrawing" xmlns:w10="urn:schemas-microsoft-com:office:word" xmlns:w="http://schemas.openxmlformats.org/wordprocessingml/2006/main" xmlns:w14="http://schemas.microsoft.com/office/word/2010/wordml" xmlns:w15="http://schemas.microsoft.com/office/word/2012/wordml" xmlns:wpg="http://schemas.microsoft.com/office/word/2010/wordprocessingGroup" xmlns:wpi="http://schemas.microsoft.com/office/word/2010/wordprocessingInk" xmlns:wne="http://schemas.microsoft.com/office/word/2006/wordml" xmlns:wps="http://schemas.microsoft.com/office/word/2010/wordprocessingShape" mc:Ignorable="w14 w15 wp14">
-  <w:abstractNum w:abstractNumId="0" w15:restartNumberingAfterBreak="0">
+<w:numbering xmlns:wpc="http://schemas.microsoft.com/office/word/2010/wordprocessingCanvas" xmlns:mo="http://schemas.microsoft.com/office/mac/office/2008/main" xmlns:mc="http://schemas.openxmlformats.org/markup-compatibility/2006" xmlns:mv="urn:schemas-microsoft-com:mac:vml" xmlns:o="urn:schemas-microsoft-com:office:office" xmlns:r="http://schemas.openxmlformats.org/officeDocument/2006/relationships" xmlns:m="http://schemas.openxmlformats.org/officeDocument/2006/math" xmlns:v="urn:schemas-microsoft-com:vml" xmlns:wp14="http://schemas.microsoft.com/office/word/2010/wordprocessingDrawing" xmlns:wp="http://schemas.openxmlformats.org/drawingml/2006/wordprocessingDrawing" xmlns:w10="urn:schemas-microsoft-com:office:word" xmlns:w="http://schemas.openxmlformats.org/wordprocessingml/2006/main" xmlns:w14="http://schemas.microsoft.com/office/word/2010/wordml" xmlns:w15="http://schemas.microsoft.com/office/word/2012/wordml" xmlns:wpg="http://schemas.microsoft.com/office/word/2010/wordprocessingGroup" xmlns:wpi="http://schemas.microsoft.com/office/word/2010/wordprocessingInk" xmlns:wne="http://schemas.microsoft.com/office/word/2006/wordml" xmlns:wps="http://schemas.microsoft.com/office/word/2010/wordprocessingShape" mc:Ignorable="w14 w15 wp14">
+  <w:abstractNum w:abstractNumId="0">
     <w:nsid w:val="05E719AE"/>
     <w:multiLevelType w:val="hybridMultilevel"/>
     <w:tmpl w:val="8F8A108A"/>
@@ -8418,7 +8545,7 @@
       </w:rPr>
     </w:lvl>
   </w:abstractNum>
-  <w:abstractNum w:abstractNumId="1" w15:restartNumberingAfterBreak="0">
+  <w:abstractNum w:abstractNumId="1">
     <w:nsid w:val="064B1279"/>
     <w:multiLevelType w:val="hybridMultilevel"/>
     <w:tmpl w:val="581A4CCC"/>
@@ -8530,7 +8657,7 @@
       </w:rPr>
     </w:lvl>
   </w:abstractNum>
-  <w:abstractNum w:abstractNumId="2" w15:restartNumberingAfterBreak="0">
+  <w:abstractNum w:abstractNumId="2">
     <w:nsid w:val="104C55AB"/>
     <w:multiLevelType w:val="hybridMultilevel"/>
     <w:tmpl w:val="A4748310"/>
@@ -8642,7 +8769,7 @@
       </w:rPr>
     </w:lvl>
   </w:abstractNum>
-  <w:abstractNum w:abstractNumId="3" w15:restartNumberingAfterBreak="0">
+  <w:abstractNum w:abstractNumId="3">
     <w:nsid w:val="1482775B"/>
     <w:multiLevelType w:val="multilevel"/>
     <w:tmpl w:val="D172A1F4"/>
@@ -8737,7 +8864,7 @@
       </w:pPr>
     </w:lvl>
   </w:abstractNum>
-  <w:abstractNum w:abstractNumId="4" w15:restartNumberingAfterBreak="0">
+  <w:abstractNum w:abstractNumId="4">
     <w:nsid w:val="6B2359C1"/>
     <w:multiLevelType w:val="hybridMultilevel"/>
     <w:tmpl w:val="94B21618"/>
@@ -8925,7 +9052,7 @@
 </file>
 
 <file path=word/people.xml><?xml version="1.0" encoding="utf-8"?>
-<w15:people xmlns:wpc="http://schemas.microsoft.com/office/word/2010/wordprocessingCanvas" xmlns:mc="http://schemas.openxmlformats.org/markup-compatibility/2006" xmlns:o="urn:schemas-microsoft-com:office:office" xmlns:r="http://schemas.openxmlformats.org/officeDocument/2006/relationships" xmlns:m="http://schemas.openxmlformats.org/officeDocument/2006/math" xmlns:v="urn:schemas-microsoft-com:vml" xmlns:wp14="http://schemas.microsoft.com/office/word/2010/wordprocessingDrawing" xmlns:wp="http://schemas.openxmlformats.org/drawingml/2006/wordprocessingDrawing" xmlns:w10="urn:schemas-microsoft-com:office:word" xmlns:w="http://schemas.openxmlformats.org/wordprocessingml/2006/main" xmlns:w14="http://schemas.microsoft.com/office/word/2010/wordml" xmlns:w15="http://schemas.microsoft.com/office/word/2012/wordml" xmlns:wpg="http://schemas.microsoft.com/office/word/2010/wordprocessingGroup" xmlns:wpi="http://schemas.microsoft.com/office/word/2010/wordprocessingInk" xmlns:wne="http://schemas.microsoft.com/office/word/2006/wordml" xmlns:wps="http://schemas.microsoft.com/office/word/2010/wordprocessingShape" mc:Ignorable="w14 w15 wp14">
+<w15:people xmlns:wpc="http://schemas.microsoft.com/office/word/2010/wordprocessingCanvas" xmlns:mo="http://schemas.microsoft.com/office/mac/office/2008/main" xmlns:mc="http://schemas.openxmlformats.org/markup-compatibility/2006" xmlns:mv="urn:schemas-microsoft-com:mac:vml" xmlns:o="urn:schemas-microsoft-com:office:office" xmlns:r="http://schemas.openxmlformats.org/officeDocument/2006/relationships" xmlns:m="http://schemas.openxmlformats.org/officeDocument/2006/math" xmlns:v="urn:schemas-microsoft-com:vml" xmlns:wp14="http://schemas.microsoft.com/office/word/2010/wordprocessingDrawing" xmlns:wp="http://schemas.openxmlformats.org/drawingml/2006/wordprocessingDrawing" xmlns:w10="urn:schemas-microsoft-com:office:word" xmlns:w="http://schemas.openxmlformats.org/wordprocessingml/2006/main" xmlns:w14="http://schemas.microsoft.com/office/word/2010/wordml" xmlns:w15="http://schemas.microsoft.com/office/word/2012/wordml" xmlns:wpg="http://schemas.microsoft.com/office/word/2010/wordprocessingGroup" xmlns:wpi="http://schemas.microsoft.com/office/word/2010/wordprocessingInk" xmlns:wne="http://schemas.microsoft.com/office/word/2006/wordml" xmlns:wps="http://schemas.microsoft.com/office/word/2010/wordprocessingShape" mc:Ignorable="w14 w15 wp14">
   <w15:person w15:author="Michelle Vinall">
     <w15:presenceInfo w15:providerId="Windows Live" w15:userId="9d56696d303c8ffa"/>
   </w15:person>
@@ -8949,7 +9076,7 @@
       </w:pPr>
     </w:pPrDefault>
   </w:docDefaults>
-  <w:latentStyles w:defLockedState="0" w:defUIPriority="99" w:defSemiHidden="0" w:defUnhideWhenUsed="0" w:defQFormat="0" w:count="371">
+  <w:latentStyles w:defLockedState="0" w:defUIPriority="99" w:defSemiHidden="0" w:defUnhideWhenUsed="0" w:defQFormat="0" w:count="380">
     <w:lsdException w:name="Normal" w:uiPriority="0" w:qFormat="1"/>
     <w:lsdException w:name="heading 1" w:uiPriority="9" w:qFormat="1"/>
     <w:lsdException w:name="heading 2" w:semiHidden="1" w:uiPriority="9" w:unhideWhenUsed="1" w:qFormat="1"/>

</xml_diff>

<commit_message>
updated architecture doc after review
updated my arch doc based on review
</commit_message>
<xml_diff>
--- a/Updated Documentation/Let's Quiz Architecture.docx
+++ b/Updated Documentation/Let's Quiz Architecture.docx
@@ -1,6 +1,6 @@
 
 <file path=word/document.xml><?xml version="1.0" encoding="utf-8"?>
-<w:document xmlns:wpc="http://schemas.microsoft.com/office/word/2010/wordprocessingCanvas" xmlns:mc="http://schemas.openxmlformats.org/markup-compatibility/2006" xmlns:o="urn:schemas-microsoft-com:office:office" xmlns:r="http://schemas.openxmlformats.org/officeDocument/2006/relationships" xmlns:m="http://schemas.openxmlformats.org/officeDocument/2006/math" xmlns:v="urn:schemas-microsoft-com:vml" xmlns:wp14="http://schemas.microsoft.com/office/word/2010/wordprocessingDrawing" xmlns:wp="http://schemas.openxmlformats.org/drawingml/2006/wordprocessingDrawing" xmlns:w10="urn:schemas-microsoft-com:office:word" xmlns:w="http://schemas.openxmlformats.org/wordprocessingml/2006/main" xmlns:w14="http://schemas.microsoft.com/office/word/2010/wordml" xmlns:w15="http://schemas.microsoft.com/office/word/2012/wordml" xmlns:wpg="http://schemas.microsoft.com/office/word/2010/wordprocessingGroup" xmlns:wpi="http://schemas.microsoft.com/office/word/2010/wordprocessingInk" xmlns:wne="http://schemas.microsoft.com/office/word/2006/wordml" xmlns:wps="http://schemas.microsoft.com/office/word/2010/wordprocessingShape" mc:Ignorable="w14 w15 wp14">
+<w:document xmlns:wpc="http://schemas.microsoft.com/office/word/2010/wordprocessingCanvas" xmlns:mo="http://schemas.microsoft.com/office/mac/office/2008/main" xmlns:mc="http://schemas.openxmlformats.org/markup-compatibility/2006" xmlns:mv="urn:schemas-microsoft-com:mac:vml" xmlns:o="urn:schemas-microsoft-com:office:office" xmlns:r="http://schemas.openxmlformats.org/officeDocument/2006/relationships" xmlns:m="http://schemas.openxmlformats.org/officeDocument/2006/math" xmlns:v="urn:schemas-microsoft-com:vml" xmlns:wp14="http://schemas.microsoft.com/office/word/2010/wordprocessingDrawing" xmlns:wp="http://schemas.openxmlformats.org/drawingml/2006/wordprocessingDrawing" xmlns:w10="urn:schemas-microsoft-com:office:word" xmlns:w="http://schemas.openxmlformats.org/wordprocessingml/2006/main" xmlns:w14="http://schemas.microsoft.com/office/word/2010/wordml" xmlns:w15="http://schemas.microsoft.com/office/word/2012/wordml" xmlns:wpg="http://schemas.microsoft.com/office/word/2010/wordprocessingGroup" xmlns:wpi="http://schemas.microsoft.com/office/word/2010/wordprocessingInk" xmlns:wne="http://schemas.microsoft.com/office/word/2006/wordml" xmlns:wps="http://schemas.microsoft.com/office/word/2010/wordprocessingShape" mc:Ignorable="w14 w15 wp14">
   <w:body>
     <w:bookmarkStart w:id="0" w:name="_Hlk515440011" w:displacedByCustomXml="next"/>
     <w:sdt>
@@ -283,6 +283,14 @@
           </w:r>
           <w:r>
             <w:rPr>
+              <w:rStyle w:val="CommentReference"/>
+              <w:rFonts w:eastAsiaTheme="minorHAnsi"/>
+              <w:lang w:eastAsia="en-US"/>
+            </w:rPr>
+            <w:commentReference w:id="2"/>
+          </w:r>
+          <w:r>
+            <w:rPr>
               <w:b/>
             </w:rPr>
             <w:br w:type="page"/>
@@ -5208,13 +5216,13 @@
         </w:numPr>
         <w:spacing w:line="256" w:lineRule="auto"/>
       </w:pPr>
-      <w:bookmarkStart w:id="2" w:name="_Toc526781024"/>
+      <w:bookmarkStart w:id="4" w:name="_Toc526781024"/>
       <w:bookmarkEnd w:id="0"/>
       <w:r>
         <w:lastRenderedPageBreak/>
         <w:t>Purpose</w:t>
       </w:r>
-      <w:bookmarkEnd w:id="2"/>
+      <w:bookmarkEnd w:id="4"/>
     </w:p>
     <w:p>
       <w:pPr>
@@ -5235,11 +5243,11 @@
       <w:pPr>
         <w:pStyle w:val="Heading1"/>
       </w:pPr>
-      <w:bookmarkStart w:id="3" w:name="_Toc526781025"/>
+      <w:bookmarkStart w:id="5" w:name="_Toc526781025"/>
       <w:r>
         <w:t>Architectural Goals and Philosophies</w:t>
       </w:r>
-      <w:bookmarkEnd w:id="3"/>
+      <w:bookmarkEnd w:id="5"/>
     </w:p>
     <w:p>
       <w:pPr>
@@ -5430,11 +5438,11 @@
       <w:pPr>
         <w:pStyle w:val="Heading2"/>
       </w:pPr>
-      <w:bookmarkStart w:id="4" w:name="_Toc526781026"/>
+      <w:bookmarkStart w:id="6" w:name="_Toc526781026"/>
       <w:r>
         <w:t>Usability</w:t>
       </w:r>
-      <w:bookmarkEnd w:id="4"/>
+      <w:bookmarkEnd w:id="6"/>
     </w:p>
     <w:p>
       <w:r>
@@ -5451,11 +5459,11 @@
       <w:pPr>
         <w:pStyle w:val="Heading2"/>
       </w:pPr>
-      <w:bookmarkStart w:id="5" w:name="_Toc526781027"/>
+      <w:bookmarkStart w:id="7" w:name="_Toc526781027"/>
       <w:r>
         <w:t>Reliability</w:t>
       </w:r>
-      <w:bookmarkEnd w:id="5"/>
+      <w:bookmarkEnd w:id="7"/>
     </w:p>
     <w:p>
       <w:r>
@@ -5472,12 +5480,12 @@
       <w:pPr>
         <w:pStyle w:val="Heading2"/>
       </w:pPr>
-      <w:bookmarkStart w:id="6" w:name="_Toc526781028"/>
+      <w:bookmarkStart w:id="8" w:name="_Toc526781028"/>
       <w:r>
         <w:lastRenderedPageBreak/>
         <w:t>Performance</w:t>
       </w:r>
-      <w:bookmarkEnd w:id="6"/>
+      <w:bookmarkEnd w:id="8"/>
     </w:p>
     <w:p>
       <w:r>
@@ -5503,11 +5511,11 @@
       <w:pPr>
         <w:pStyle w:val="Heading2"/>
       </w:pPr>
-      <w:bookmarkStart w:id="7" w:name="_Toc526781029"/>
+      <w:bookmarkStart w:id="9" w:name="_Toc526781029"/>
       <w:r>
         <w:t>Maintainability</w:t>
       </w:r>
-      <w:bookmarkEnd w:id="7"/>
+      <w:bookmarkEnd w:id="9"/>
     </w:p>
     <w:p>
       <w:r>
@@ -5521,21 +5529,21 @@
       <w:pPr>
         <w:pStyle w:val="Heading1"/>
       </w:pPr>
-      <w:bookmarkStart w:id="8" w:name="_Toc526781030"/>
+      <w:bookmarkStart w:id="10" w:name="_Toc526781030"/>
       <w:r>
         <w:t>Assumptions and Dependencies</w:t>
       </w:r>
-      <w:bookmarkEnd w:id="8"/>
+      <w:bookmarkEnd w:id="10"/>
     </w:p>
     <w:p>
       <w:pPr>
         <w:pStyle w:val="Heading2"/>
       </w:pPr>
-      <w:bookmarkStart w:id="9" w:name="_Toc526781031"/>
+      <w:bookmarkStart w:id="11" w:name="_Toc526781031"/>
       <w:r>
         <w:t>Assumptions</w:t>
       </w:r>
-      <w:bookmarkEnd w:id="9"/>
+      <w:bookmarkEnd w:id="11"/>
     </w:p>
     <w:p>
       <w:pPr>
@@ -5553,11 +5561,11 @@
       <w:pPr>
         <w:pStyle w:val="Heading2"/>
       </w:pPr>
-      <w:bookmarkStart w:id="10" w:name="_Toc526781032"/>
+      <w:bookmarkStart w:id="12" w:name="_Toc526781032"/>
       <w:r>
         <w:t>Dependencies</w:t>
       </w:r>
-      <w:bookmarkEnd w:id="10"/>
+      <w:bookmarkEnd w:id="12"/>
     </w:p>
     <w:p>
       <w:pPr>
@@ -5732,22 +5740,22 @@
       <w:pPr>
         <w:pStyle w:val="Heading1"/>
       </w:pPr>
-      <w:bookmarkStart w:id="11" w:name="_Toc526781033"/>
+      <w:bookmarkStart w:id="13" w:name="_Toc526781033"/>
       <w:r>
         <w:lastRenderedPageBreak/>
         <w:t>Architecturally Significant Requirements</w:t>
       </w:r>
-      <w:bookmarkEnd w:id="11"/>
+      <w:bookmarkEnd w:id="13"/>
     </w:p>
     <w:p>
       <w:pPr>
         <w:pStyle w:val="Heading2"/>
       </w:pPr>
-      <w:bookmarkStart w:id="12" w:name="_Toc526781034"/>
+      <w:bookmarkStart w:id="14" w:name="_Toc526781034"/>
       <w:r>
         <w:t>Functional Requirements</w:t>
       </w:r>
-      <w:bookmarkEnd w:id="12"/>
+      <w:bookmarkEnd w:id="14"/>
     </w:p>
     <w:p>
       <w:pPr>
@@ -5929,11 +5937,11 @@
       <w:pPr>
         <w:pStyle w:val="Heading2"/>
       </w:pPr>
-      <w:bookmarkStart w:id="13" w:name="_Toc526781035"/>
+      <w:bookmarkStart w:id="15" w:name="_Toc526781035"/>
       <w:r>
         <w:t>Architecture Realisation</w:t>
       </w:r>
-      <w:bookmarkEnd w:id="13"/>
+      <w:bookmarkEnd w:id="15"/>
     </w:p>
     <w:p>
       <w:pPr>
@@ -6152,22 +6160,22 @@
       <w:pPr>
         <w:pStyle w:val="Heading1"/>
       </w:pPr>
-      <w:bookmarkStart w:id="14" w:name="_Toc526781036"/>
+      <w:bookmarkStart w:id="16" w:name="_Toc526781036"/>
       <w:r>
         <w:lastRenderedPageBreak/>
         <w:t>Decisions, Constraints &amp; Justifications</w:t>
       </w:r>
-      <w:bookmarkEnd w:id="14"/>
+      <w:bookmarkEnd w:id="16"/>
     </w:p>
     <w:p>
       <w:pPr>
         <w:pStyle w:val="Heading2"/>
       </w:pPr>
-      <w:bookmarkStart w:id="15" w:name="_Toc526781037"/>
+      <w:bookmarkStart w:id="17" w:name="_Toc526781037"/>
       <w:r>
         <w:t>Decisions</w:t>
       </w:r>
-      <w:bookmarkEnd w:id="15"/>
+      <w:bookmarkEnd w:id="17"/>
     </w:p>
     <w:p>
       <w:pPr>
@@ -6292,11 +6300,11 @@
       <w:pPr>
         <w:pStyle w:val="Heading2"/>
       </w:pPr>
-      <w:bookmarkStart w:id="16" w:name="_Toc526781038"/>
+      <w:bookmarkStart w:id="18" w:name="_Toc526781038"/>
       <w:r>
         <w:t>Constraints</w:t>
       </w:r>
-      <w:bookmarkEnd w:id="16"/>
+      <w:bookmarkEnd w:id="18"/>
     </w:p>
     <w:p>
       <w:pPr>
@@ -6386,11 +6394,11 @@
       <w:pPr>
         <w:pStyle w:val="Heading2"/>
       </w:pPr>
-      <w:bookmarkStart w:id="17" w:name="_Toc526781039"/>
+      <w:bookmarkStart w:id="19" w:name="_Toc526781039"/>
       <w:r>
         <w:t>Justifications</w:t>
       </w:r>
-      <w:bookmarkEnd w:id="17"/>
+      <w:bookmarkEnd w:id="19"/>
     </w:p>
     <w:p>
       <w:pPr>
@@ -6595,21 +6603,21 @@
       <w:pPr>
         <w:pStyle w:val="Heading1"/>
       </w:pPr>
-      <w:bookmarkStart w:id="18" w:name="_Toc526781040"/>
+      <w:bookmarkStart w:id="20" w:name="_Toc526781040"/>
       <w:r>
         <w:t>Architectural Mechanisms</w:t>
       </w:r>
-      <w:bookmarkEnd w:id="18"/>
+      <w:bookmarkEnd w:id="20"/>
     </w:p>
     <w:p>
       <w:pPr>
         <w:pStyle w:val="Heading2"/>
       </w:pPr>
-      <w:bookmarkStart w:id="19" w:name="_Toc526781041"/>
+      <w:bookmarkStart w:id="21" w:name="_Toc526781041"/>
       <w:r>
         <w:t>Play Game</w:t>
       </w:r>
-      <w:bookmarkEnd w:id="19"/>
+      <w:bookmarkEnd w:id="21"/>
     </w:p>
     <w:p>
       <w:pPr>
@@ -6630,11 +6638,11 @@
       <w:pPr>
         <w:pStyle w:val="Heading3"/>
       </w:pPr>
-      <w:bookmarkStart w:id="20" w:name="_Toc526781042"/>
+      <w:bookmarkStart w:id="22" w:name="_Toc526781042"/>
       <w:r>
         <w:t>Single Player</w:t>
       </w:r>
-      <w:bookmarkEnd w:id="20"/>
+      <w:bookmarkEnd w:id="22"/>
     </w:p>
     <w:p>
       <w:r>
@@ -6651,11 +6659,11 @@
       <w:pPr>
         <w:pStyle w:val="Heading3"/>
       </w:pPr>
-      <w:bookmarkStart w:id="21" w:name="_Toc526781043"/>
+      <w:bookmarkStart w:id="23" w:name="_Toc526781043"/>
       <w:r>
         <w:t>Multiplayer</w:t>
       </w:r>
-      <w:bookmarkEnd w:id="21"/>
+      <w:bookmarkEnd w:id="23"/>
     </w:p>
     <w:p>
       <w:r>
@@ -6666,11 +6674,11 @@
       <w:pPr>
         <w:pStyle w:val="Heading2"/>
       </w:pPr>
-      <w:bookmarkStart w:id="22" w:name="_Toc526781044"/>
+      <w:bookmarkStart w:id="24" w:name="_Toc526781044"/>
       <w:r>
         <w:t>Submit Question</w:t>
       </w:r>
-      <w:bookmarkEnd w:id="22"/>
+      <w:bookmarkEnd w:id="24"/>
     </w:p>
     <w:p>
       <w:pPr>
@@ -6691,21 +6699,21 @@
       <w:pPr>
         <w:pStyle w:val="Heading2"/>
       </w:pPr>
-      <w:bookmarkStart w:id="23" w:name="_Toc526781045"/>
+      <w:bookmarkStart w:id="25" w:name="_Toc526781045"/>
       <w:r>
         <w:t>Social Media Integration</w:t>
       </w:r>
-      <w:bookmarkEnd w:id="23"/>
+      <w:bookmarkEnd w:id="25"/>
     </w:p>
     <w:p>
       <w:pPr>
         <w:pStyle w:val="Heading3"/>
       </w:pPr>
-      <w:bookmarkStart w:id="24" w:name="_Toc526781046"/>
+      <w:bookmarkStart w:id="26" w:name="_Toc526781046"/>
       <w:r>
         <w:t>Facebook</w:t>
       </w:r>
-      <w:bookmarkEnd w:id="24"/>
+      <w:bookmarkEnd w:id="26"/>
     </w:p>
     <w:p>
       <w:r>
@@ -6716,11 +6724,11 @@
       <w:pPr>
         <w:pStyle w:val="Heading2"/>
       </w:pPr>
-      <w:bookmarkStart w:id="25" w:name="_Toc526781047"/>
+      <w:bookmarkStart w:id="27" w:name="_Toc526781047"/>
       <w:r>
         <w:t>GUI</w:t>
       </w:r>
-      <w:bookmarkEnd w:id="25"/>
+      <w:bookmarkEnd w:id="27"/>
     </w:p>
     <w:p>
       <w:pPr>
@@ -6789,12 +6797,12 @@
       <w:pPr>
         <w:pStyle w:val="Heading1"/>
       </w:pPr>
-      <w:bookmarkStart w:id="26" w:name="_Toc526781048"/>
+      <w:bookmarkStart w:id="28" w:name="_Toc526781048"/>
       <w:r>
         <w:lastRenderedPageBreak/>
         <w:t>Layers or Architectural Framework</w:t>
       </w:r>
-      <w:bookmarkEnd w:id="26"/>
+      <w:bookmarkEnd w:id="28"/>
     </w:p>
     <w:p>
       <w:pPr>
@@ -6844,37 +6852,37 @@
       <w:pPr>
         <w:pStyle w:val="Heading1"/>
       </w:pPr>
-      <w:bookmarkStart w:id="27" w:name="_Toc526781049"/>
+      <w:bookmarkStart w:id="29" w:name="_Toc526781049"/>
       <w:r>
         <w:t>Architectural View</w:t>
       </w:r>
       <w:r>
         <w:t>s</w:t>
       </w:r>
-      <w:bookmarkEnd w:id="27"/>
+      <w:bookmarkEnd w:id="29"/>
     </w:p>
     <w:p>
       <w:pPr>
         <w:pStyle w:val="Heading2"/>
       </w:pPr>
-      <w:bookmarkStart w:id="28" w:name="_Toc526781050"/>
+      <w:bookmarkStart w:id="30" w:name="_Toc526781050"/>
       <w:r>
         <w:t>Use Case Descriptions</w:t>
       </w:r>
-      <w:bookmarkEnd w:id="28"/>
+      <w:bookmarkEnd w:id="30"/>
     </w:p>
     <w:p>
       <w:pPr>
         <w:pStyle w:val="Heading3"/>
       </w:pPr>
-      <w:bookmarkStart w:id="29" w:name="_Toc526781051"/>
+      <w:bookmarkStart w:id="31" w:name="_Toc526781051"/>
       <w:r>
         <w:t xml:space="preserve">Use Case: End Goal: </w:t>
       </w:r>
       <w:r>
         <w:t>Register</w:t>
       </w:r>
-      <w:bookmarkEnd w:id="29"/>
+      <w:bookmarkEnd w:id="31"/>
     </w:p>
     <w:p>
       <w:r>
@@ -6895,11 +6903,11 @@
       <w:pPr>
         <w:pStyle w:val="Heading3"/>
       </w:pPr>
-      <w:bookmarkStart w:id="30" w:name="_Toc526781052"/>
+      <w:bookmarkStart w:id="32" w:name="_Toc526781052"/>
       <w:r>
         <w:t>Use Case: End Goal: Login</w:t>
       </w:r>
-      <w:bookmarkEnd w:id="30"/>
+      <w:bookmarkEnd w:id="32"/>
     </w:p>
     <w:p>
       <w:r>
@@ -6931,11 +6939,11 @@
       <w:pPr>
         <w:pStyle w:val="Heading3"/>
       </w:pPr>
-      <w:bookmarkStart w:id="31" w:name="_Toc526781053"/>
+      <w:bookmarkStart w:id="33" w:name="_Toc526781053"/>
       <w:r>
         <w:t>Use Case: Login Registered Users – Sub-Function: End Goal: Login</w:t>
       </w:r>
-      <w:bookmarkEnd w:id="31"/>
+      <w:bookmarkEnd w:id="33"/>
     </w:p>
     <w:p>
       <w:r>
@@ -6980,8 +6988,8 @@
       <w:pPr>
         <w:pStyle w:val="Heading3"/>
       </w:pPr>
-      <w:bookmarkStart w:id="32" w:name="_Toc526781054"/>
-      <w:bookmarkStart w:id="33" w:name="_Toc510647820"/>
+      <w:bookmarkStart w:id="34" w:name="_Toc526781054"/>
+      <w:bookmarkStart w:id="35" w:name="_Toc510647820"/>
       <w:r>
         <w:t>Use Case: Login with</w:t>
       </w:r>
@@ -6997,7 +7005,7 @@
       <w:r>
         <w:t>End Goal: Login</w:t>
       </w:r>
-      <w:bookmarkEnd w:id="32"/>
+      <w:bookmarkEnd w:id="34"/>
     </w:p>
     <w:p>
       <w:r>
@@ -7023,9 +7031,9 @@
       <w:pPr>
         <w:pStyle w:val="Heading3"/>
       </w:pPr>
-      <w:bookmarkStart w:id="34" w:name="_Toc510647821"/>
-      <w:bookmarkStart w:id="35" w:name="_Toc526781055"/>
-      <w:bookmarkEnd w:id="33"/>
+      <w:bookmarkStart w:id="36" w:name="_Toc510647821"/>
+      <w:bookmarkStart w:id="37" w:name="_Toc526781055"/>
+      <w:bookmarkEnd w:id="35"/>
       <w:r>
         <w:t>Use Case: Play as G</w:t>
       </w:r>
@@ -7044,8 +7052,8 @@
       <w:r>
         <w:t>End Goal: Login</w:t>
       </w:r>
-      <w:bookmarkEnd w:id="34"/>
-      <w:bookmarkEnd w:id="35"/>
+      <w:bookmarkEnd w:id="36"/>
+      <w:bookmarkEnd w:id="37"/>
     </w:p>
     <w:p>
       <w:r>
@@ -7066,7 +7074,7 @@
       <w:pPr>
         <w:pStyle w:val="Heading3"/>
       </w:pPr>
-      <w:bookmarkStart w:id="36" w:name="_Toc526781056"/>
+      <w:bookmarkStart w:id="38" w:name="_Toc526781056"/>
       <w:r>
         <w:t xml:space="preserve">Use Case: End Goal: </w:t>
       </w:r>
@@ -7076,7 +7084,7 @@
       <w:r>
         <w:t>User Submit Question</w:t>
       </w:r>
-      <w:bookmarkEnd w:id="36"/>
+      <w:bookmarkEnd w:id="38"/>
     </w:p>
     <w:p>
       <w:r>
@@ -7100,7 +7108,7 @@
       <w:pPr>
         <w:pStyle w:val="Heading3"/>
       </w:pPr>
-      <w:bookmarkStart w:id="37" w:name="_Toc526781057"/>
+      <w:bookmarkStart w:id="39" w:name="_Toc526781057"/>
       <w:r>
         <w:lastRenderedPageBreak/>
         <w:t xml:space="preserve">Use Case:  </w:t>
@@ -7117,7 +7125,7 @@
       <w:r>
         <w:t>Game</w:t>
       </w:r>
-      <w:bookmarkEnd w:id="37"/>
+      <w:bookmarkEnd w:id="39"/>
     </w:p>
     <w:p>
       <w:r>
@@ -7143,7 +7151,7 @@
       <w:pPr>
         <w:pStyle w:val="Heading3"/>
       </w:pPr>
-      <w:bookmarkStart w:id="38" w:name="_Toc526781058"/>
+      <w:bookmarkStart w:id="40" w:name="_Toc526781058"/>
       <w:r>
         <w:t xml:space="preserve">Use Case: Choose Game Mode – </w:t>
       </w:r>
@@ -7156,7 +7164,7 @@
       <w:r>
         <w:t>End Goal: Start A Game</w:t>
       </w:r>
-      <w:bookmarkEnd w:id="38"/>
+      <w:bookmarkEnd w:id="40"/>
     </w:p>
     <w:p>
       <w:r>
@@ -7192,7 +7200,7 @@
       <w:pPr>
         <w:pStyle w:val="Heading3"/>
       </w:pPr>
-      <w:bookmarkStart w:id="39" w:name="_Toc526781059"/>
+      <w:bookmarkStart w:id="41" w:name="_Toc526781059"/>
       <w:r>
         <w:t>Use Case:</w:t>
       </w:r>
@@ -7202,7 +7210,7 @@
       <w:r>
         <w:t xml:space="preserve"> Answer Question</w:t>
       </w:r>
-      <w:bookmarkEnd w:id="39"/>
+      <w:bookmarkEnd w:id="41"/>
     </w:p>
     <w:p>
       <w:r>
@@ -7223,7 +7231,7 @@
       <w:pPr>
         <w:pStyle w:val="Heading3"/>
       </w:pPr>
-      <w:bookmarkStart w:id="40" w:name="_Toc526781060"/>
+      <w:bookmarkStart w:id="42" w:name="_Toc526781060"/>
       <w:r>
         <w:t>Use Case</w:t>
       </w:r>
@@ -7236,7 +7244,7 @@
       <w:r>
         <w:t>Check Leader Board</w:t>
       </w:r>
-      <w:bookmarkEnd w:id="40"/>
+      <w:bookmarkEnd w:id="42"/>
     </w:p>
     <w:p>
       <w:r>
@@ -7272,7 +7280,7 @@
       <w:pPr>
         <w:pStyle w:val="Heading3"/>
       </w:pPr>
-      <w:bookmarkStart w:id="41" w:name="_Toc526781061"/>
+      <w:bookmarkStart w:id="43" w:name="_Toc526781061"/>
       <w:r>
         <w:t>Use Case</w:t>
       </w:r>
@@ -7288,7 +7296,7 @@
       <w:r>
         <w:t>Submit Score</w:t>
       </w:r>
-      <w:bookmarkEnd w:id="41"/>
+      <w:bookmarkEnd w:id="43"/>
     </w:p>
     <w:p>
       <w:r>
@@ -7310,26 +7318,127 @@
           <w:rFonts w:eastAsiaTheme="minorHAnsi"/>
           <w:lang w:eastAsia="en-US"/>
         </w:rPr>
-        <w:commentReference w:id="42"/>
-      </w:r>
-      <w:bookmarkStart w:id="43" w:name="_GoBack"/>
-      <w:bookmarkEnd w:id="43"/>
-    </w:p>
+        <w:commentReference w:id="44"/>
+      </w:r>
+      <w:r>
+        <w:rPr>
+          <w:rStyle w:val="CommentReference"/>
+          <w:rFonts w:eastAsiaTheme="minorHAnsi"/>
+          <w:lang w:eastAsia="en-US"/>
+        </w:rPr>
+        <w:commentReference w:id="45"/>
+      </w:r>
+    </w:p>
+    <w:p>
+      <w:pPr>
+        <w:pStyle w:val="Heading3"/>
+      </w:pPr>
+      <w:bookmarkStart w:id="46" w:name="_Toc526876779"/>
+      <w:r>
+        <w:t>Use Case-Voting</w:t>
+      </w:r>
+      <w:bookmarkEnd w:id="46"/>
+    </w:p>
+    <w:p>
+      <w:r>
+        <w:t xml:space="preserve"> When the user</w:t>
+      </w:r>
+    </w:p>
+    <w:p>
+      <w:r>
+        <w:t>Wants to vote on a question to the Let’s Quiz question pool</w:t>
+      </w:r>
+    </w:p>
+    <w:p>
+      <w:r>
+        <w:t>They select a like/dislike button from the question page</w:t>
+      </w:r>
+      <w:r>
+        <w:tab/>
+      </w:r>
+    </w:p>
+    <w:p>
+      <w:r>
+        <w:t>So that the application will add or subtract their vote.</w:t>
+      </w:r>
+    </w:p>
+    <w:p>
+      <w:pPr>
+        <w:pStyle w:val="Heading3"/>
+      </w:pPr>
+      <w:bookmarkStart w:id="47" w:name="_Toc526876780"/>
+      <w:r>
+        <w:t>Use Case-Choose a category</w:t>
+      </w:r>
+      <w:bookmarkEnd w:id="47"/>
+    </w:p>
+    <w:p>
+      <w:r>
+        <w:t>When the user</w:t>
+      </w:r>
+    </w:p>
+    <w:p>
+      <w:r>
+        <w:t>Wants to choose a category</w:t>
+      </w:r>
+    </w:p>
+    <w:p>
+      <w:r>
+        <w:t>They select a category from the dropdown menu</w:t>
+      </w:r>
+      <w:r>
+        <w:tab/>
+      </w:r>
+    </w:p>
+    <w:p>
+      <w:r>
+        <w:t>So that the application will allocate a category.</w:t>
+      </w:r>
+    </w:p>
+    <w:p>
+      <w:pPr>
+        <w:pStyle w:val="Heading3"/>
+      </w:pPr>
+      <w:bookmarkStart w:id="48" w:name="_Toc526876781"/>
+      <w:r>
+        <w:t>Use Case: End Goal: Exit application</w:t>
+      </w:r>
+      <w:bookmarkEnd w:id="48"/>
+    </w:p>
+    <w:p>
+      <w:r>
+        <w:t>When the user</w:t>
+      </w:r>
+    </w:p>
+    <w:p>
+      <w:r>
+        <w:t xml:space="preserve">Wants to exit the application they press the back button on android </w:t>
+      </w:r>
+      <w:r>
+        <w:t xml:space="preserve">. </w:t>
+      </w:r>
+      <w:r>
+        <w:t>So that the application closes down</w:t>
+      </w:r>
+    </w:p>
+    <w:p/>
+    <w:p/>
+    <w:p/>
     <w:p>
       <w:pPr>
         <w:pStyle w:val="Heading2"/>
       </w:pPr>
-      <w:bookmarkStart w:id="44" w:name="_Toc526781062"/>
-      <w:r>
-        <w:lastRenderedPageBreak/>
+      <w:bookmarkStart w:id="49" w:name="_Toc526781062"/>
+      <w:r>
         <w:t>Full Use Came</w:t>
       </w:r>
-      <w:commentRangeStart w:id="45"/>
+      <w:commentRangeStart w:id="50"/>
+      <w:commentRangeStart w:id="51"/>
       <w:r>
         <w:t xml:space="preserve"> Diagram</w:t>
       </w:r>
-      <w:bookmarkEnd w:id="44"/>
-      <w:commentRangeEnd w:id="45"/>
+      <w:bookmarkEnd w:id="49"/>
+      <w:commentRangeEnd w:id="50"/>
       <w:r>
         <w:rPr>
           <w:rStyle w:val="CommentReference"/>
@@ -7340,7 +7449,20 @@
           <w:color w:val="auto"/>
           <w:lang w:eastAsia="en-US"/>
         </w:rPr>
-        <w:commentReference w:id="45"/>
+        <w:commentReference w:id="50"/>
+      </w:r>
+      <w:commentRangeEnd w:id="51"/>
+      <w:r>
+        <w:rPr>
+          <w:rStyle w:val="CommentReference"/>
+          <w:rFonts w:asciiTheme="minorHAnsi" w:eastAsiaTheme="minorHAnsi" w:hAnsiTheme="minorHAnsi" w:cstheme="minorBidi"/>
+          <w:b w:val="0"/>
+          <w:bCs w:val="0"/>
+          <w:smallCaps w:val="0"/>
+          <w:color w:val="auto"/>
+          <w:lang w:eastAsia="en-US"/>
+        </w:rPr>
+        <w:commentReference w:id="51"/>
       </w:r>
     </w:p>
     <w:p>
@@ -7350,10 +7472,10 @@
           <w:lang w:eastAsia="en-AU"/>
         </w:rPr>
         <w:drawing>
-          <wp:inline distT="0" distB="0" distL="0" distR="0" wp14:anchorId="4E13BA6C" wp14:editId="2BEC4CE8">
-            <wp:extent cx="5731510" cy="5169458"/>
-            <wp:effectExtent l="0" t="0" r="8890" b="12700"/>
-            <wp:docPr id="6" name="Picture 6" descr="Use Case Diagram1"/>
+          <wp:inline distT="0" distB="0" distL="0" distR="0" wp14:anchorId="4312D850" wp14:editId="450153B2">
+            <wp:extent cx="4096462" cy="3638550"/>
+            <wp:effectExtent l="0" t="0" r="0" b="0"/>
+            <wp:docPr id="8" name="Picture 8"/>
             <wp:cNvGraphicFramePr>
               <a:graphicFrameLocks xmlns:a="http://schemas.openxmlformats.org/drawingml/2006/main" noChangeAspect="1"/>
             </wp:cNvGraphicFramePr>
@@ -7361,7 +7483,7 @@
               <a:graphicData uri="http://schemas.openxmlformats.org/drawingml/2006/picture">
                 <pic:pic xmlns:pic="http://schemas.openxmlformats.org/drawingml/2006/picture">
                   <pic:nvPicPr>
-                    <pic:cNvPr id="0" name="Picture 4" descr="Use Case Diagram1"/>
+                    <pic:cNvPr id="0" name="Picture 23" descr="Use Case Diagram1"/>
                     <pic:cNvPicPr>
                       <a:picLocks noChangeAspect="1" noChangeArrowheads="1"/>
                     </pic:cNvPicPr>
@@ -7374,7 +7496,6 @@
                         </a:ext>
                       </a:extLst>
                     </a:blip>
-                    <a:srcRect/>
                     <a:stretch>
                       <a:fillRect/>
                     </a:stretch>
@@ -7382,7 +7503,7 @@
                   <pic:spPr bwMode="auto">
                     <a:xfrm>
                       <a:off x="0" y="0"/>
-                      <a:ext cx="5731510" cy="5169458"/>
+                      <a:ext cx="4096462" cy="3638550"/>
                     </a:xfrm>
                     <a:prstGeom prst="rect">
                       <a:avLst/>
@@ -7403,21 +7524,21 @@
       <w:pPr>
         <w:pStyle w:val="Heading2"/>
       </w:pPr>
-      <w:bookmarkStart w:id="46" w:name="_Toc526781063"/>
+      <w:bookmarkStart w:id="52" w:name="_Toc526781063"/>
       <w:r>
         <w:t>Activity Diagrams</w:t>
       </w:r>
-      <w:bookmarkEnd w:id="46"/>
+      <w:bookmarkEnd w:id="52"/>
     </w:p>
     <w:p>
       <w:pPr>
         <w:pStyle w:val="Heading3"/>
       </w:pPr>
-      <w:bookmarkStart w:id="47" w:name="_Toc526781064"/>
+      <w:bookmarkStart w:id="53" w:name="_Toc526781064"/>
       <w:r>
         <w:t>Register</w:t>
       </w:r>
-      <w:bookmarkEnd w:id="47"/>
+      <w:bookmarkEnd w:id="53"/>
     </w:p>
     <w:p>
       <w:r>
@@ -7479,12 +7600,12 @@
       <w:pPr>
         <w:pStyle w:val="Heading3"/>
       </w:pPr>
-      <w:bookmarkStart w:id="48" w:name="_Toc526781065"/>
+      <w:bookmarkStart w:id="54" w:name="_Toc526781065"/>
       <w:r>
         <w:lastRenderedPageBreak/>
         <w:t>Login</w:t>
       </w:r>
-      <w:bookmarkEnd w:id="48"/>
+      <w:bookmarkEnd w:id="54"/>
     </w:p>
     <w:p>
       <w:r>
@@ -7512,7 +7633,7 @@
             <v:path o:extrusionok="f" gradientshapeok="t" o:connecttype="rect"/>
             <o:lock v:ext="edit" aspectratio="t"/>
           </v:shapetype>
-          <v:shape id="_x0000_i1025" type="#_x0000_t75" style="width:442.5pt;height:240pt">
+          <v:shape id="_x0000_i1025" type="#_x0000_t75" style="width:442pt;height:240pt">
             <v:imagedata r:id="rId13" o:title="Activity Diagram1"/>
           </v:shape>
         </w:pict>
@@ -7522,11 +7643,11 @@
       <w:pPr>
         <w:pStyle w:val="Heading3"/>
       </w:pPr>
-      <w:bookmarkStart w:id="49" w:name="_Toc526781066"/>
+      <w:bookmarkStart w:id="55" w:name="_Toc526781066"/>
       <w:r>
         <w:t>Start Game</w:t>
       </w:r>
-      <w:bookmarkEnd w:id="49"/>
+      <w:bookmarkEnd w:id="55"/>
     </w:p>
     <w:p>
       <w:r>
@@ -7588,12 +7709,12 @@
       <w:pPr>
         <w:pStyle w:val="Heading3"/>
       </w:pPr>
-      <w:bookmarkStart w:id="50" w:name="_Toc526781067"/>
+      <w:bookmarkStart w:id="56" w:name="_Toc526781067"/>
       <w:r>
         <w:lastRenderedPageBreak/>
         <w:t>Answer Question</w:t>
       </w:r>
-      <w:bookmarkEnd w:id="50"/>
+      <w:bookmarkEnd w:id="56"/>
     </w:p>
     <w:p>
       <w:r>
@@ -7655,11 +7776,11 @@
       <w:pPr>
         <w:pStyle w:val="Heading3"/>
       </w:pPr>
-      <w:bookmarkStart w:id="51" w:name="_Toc526781068"/>
+      <w:bookmarkStart w:id="57" w:name="_Toc526781068"/>
       <w:r>
         <w:t>Play Round</w:t>
       </w:r>
-      <w:bookmarkEnd w:id="51"/>
+      <w:bookmarkEnd w:id="57"/>
     </w:p>
     <w:p>
       <w:r>
@@ -7708,12 +7829,12 @@
       <w:pPr>
         <w:pStyle w:val="Heading2"/>
       </w:pPr>
-      <w:bookmarkStart w:id="52" w:name="_Toc526781069"/>
+      <w:bookmarkStart w:id="58" w:name="_Toc526781069"/>
       <w:r>
         <w:lastRenderedPageBreak/>
         <w:t>Domain Model</w:t>
       </w:r>
-      <w:bookmarkEnd w:id="52"/>
+      <w:bookmarkEnd w:id="58"/>
     </w:p>
     <w:p>
       <w:r>
@@ -7775,21 +7896,21 @@
       <w:pPr>
         <w:pStyle w:val="Heading2"/>
       </w:pPr>
-      <w:bookmarkStart w:id="53" w:name="_Toc526781070"/>
+      <w:bookmarkStart w:id="59" w:name="_Toc526781070"/>
       <w:r>
         <w:t>Logical View</w:t>
       </w:r>
-      <w:bookmarkEnd w:id="53"/>
+      <w:bookmarkEnd w:id="59"/>
     </w:p>
     <w:p>
       <w:pPr>
         <w:pStyle w:val="Heading3"/>
       </w:pPr>
-      <w:bookmarkStart w:id="54" w:name="_Toc526781071"/>
+      <w:bookmarkStart w:id="60" w:name="_Toc526781071"/>
       <w:r>
         <w:t>Important Classes</w:t>
       </w:r>
-      <w:bookmarkEnd w:id="54"/>
+      <w:bookmarkEnd w:id="60"/>
     </w:p>
     <w:p>
       <w:r>
@@ -7817,12 +7938,12 @@
       <w:pPr>
         <w:pStyle w:val="Heading2"/>
       </w:pPr>
-      <w:bookmarkStart w:id="55" w:name="_Toc526781072"/>
+      <w:bookmarkStart w:id="61" w:name="_Toc526781072"/>
       <w:r>
         <w:lastRenderedPageBreak/>
         <w:t>Deployment Diagram</w:t>
       </w:r>
-      <w:bookmarkEnd w:id="55"/>
+      <w:bookmarkEnd w:id="61"/>
     </w:p>
     <w:p>
       <w:r>
@@ -8021,22 +8142,22 @@
       <w:pPr>
         <w:pStyle w:val="Heading1"/>
       </w:pPr>
-      <w:bookmarkStart w:id="56" w:name="_Toc526781073"/>
+      <w:bookmarkStart w:id="62" w:name="_Toc526781073"/>
       <w:r>
         <w:lastRenderedPageBreak/>
         <w:t>Implementation of CCRD</w:t>
       </w:r>
-      <w:bookmarkEnd w:id="56"/>
+      <w:bookmarkEnd w:id="62"/>
     </w:p>
     <w:p>
       <w:pPr>
         <w:pStyle w:val="Heading2"/>
       </w:pPr>
-      <w:bookmarkStart w:id="57" w:name="_Toc526781074"/>
+      <w:bookmarkStart w:id="63" w:name="_Toc526781074"/>
       <w:r>
         <w:t>Implementation</w:t>
       </w:r>
-      <w:bookmarkEnd w:id="57"/>
+      <w:bookmarkEnd w:id="63"/>
     </w:p>
     <w:p>
       <w:r>
@@ -8053,11 +8174,11 @@
       <w:pPr>
         <w:pStyle w:val="Heading3"/>
       </w:pPr>
-      <w:bookmarkStart w:id="58" w:name="_Toc526781075"/>
+      <w:bookmarkStart w:id="64" w:name="_Toc526781075"/>
       <w:r>
         <w:t>Register</w:t>
       </w:r>
-      <w:bookmarkEnd w:id="58"/>
+      <w:bookmarkEnd w:id="64"/>
     </w:p>
     <w:p>
       <w:r>
@@ -8068,11 +8189,11 @@
       <w:pPr>
         <w:pStyle w:val="Heading3"/>
       </w:pPr>
-      <w:bookmarkStart w:id="59" w:name="_Toc526781076"/>
+      <w:bookmarkStart w:id="65" w:name="_Toc526781076"/>
       <w:r>
         <w:t>Login</w:t>
       </w:r>
-      <w:bookmarkEnd w:id="59"/>
+      <w:bookmarkEnd w:id="65"/>
     </w:p>
     <w:p>
       <w:r>
@@ -8094,11 +8215,11 @@
       <w:pPr>
         <w:pStyle w:val="Heading3"/>
       </w:pPr>
-      <w:bookmarkStart w:id="60" w:name="_Toc526781077"/>
+      <w:bookmarkStart w:id="66" w:name="_Toc526781077"/>
       <w:r>
         <w:t>Answer Question</w:t>
       </w:r>
-      <w:bookmarkEnd w:id="60"/>
+      <w:bookmarkEnd w:id="66"/>
     </w:p>
     <w:p>
       <w:r>
@@ -8152,11 +8273,11 @@
       <w:pPr>
         <w:pStyle w:val="Heading3"/>
       </w:pPr>
-      <w:bookmarkStart w:id="61" w:name="_Toc526781078"/>
+      <w:bookmarkStart w:id="67" w:name="_Toc526781078"/>
       <w:r>
         <w:t>Submit Score</w:t>
       </w:r>
-      <w:bookmarkEnd w:id="61"/>
+      <w:bookmarkEnd w:id="67"/>
     </w:p>
     <w:p>
       <w:r>
@@ -8188,7 +8309,7 @@
 </file>
 
 <file path=word/comments.xml><?xml version="1.0" encoding="utf-8"?>
-<w:comments xmlns:wpc="http://schemas.microsoft.com/office/word/2010/wordprocessingCanvas" xmlns:mc="http://schemas.openxmlformats.org/markup-compatibility/2006" xmlns:o="urn:schemas-microsoft-com:office:office" xmlns:r="http://schemas.openxmlformats.org/officeDocument/2006/relationships" xmlns:m="http://schemas.openxmlformats.org/officeDocument/2006/math" xmlns:v="urn:schemas-microsoft-com:vml" xmlns:wp14="http://schemas.microsoft.com/office/word/2010/wordprocessingDrawing" xmlns:wp="http://schemas.openxmlformats.org/drawingml/2006/wordprocessingDrawing" xmlns:w10="urn:schemas-microsoft-com:office:word" xmlns:w="http://schemas.openxmlformats.org/wordprocessingml/2006/main" xmlns:w14="http://schemas.microsoft.com/office/word/2010/wordml" xmlns:w15="http://schemas.microsoft.com/office/word/2012/wordml" xmlns:wpg="http://schemas.microsoft.com/office/word/2010/wordprocessingGroup" xmlns:wpi="http://schemas.microsoft.com/office/word/2010/wordprocessingInk" xmlns:wne="http://schemas.microsoft.com/office/word/2006/wordml" xmlns:wps="http://schemas.microsoft.com/office/word/2010/wordprocessingShape" mc:Ignorable="w14 w15 wp14">
+<w:comments xmlns:wpc="http://schemas.microsoft.com/office/word/2010/wordprocessingCanvas" xmlns:mo="http://schemas.microsoft.com/office/mac/office/2008/main" xmlns:mc="http://schemas.openxmlformats.org/markup-compatibility/2006" xmlns:mv="urn:schemas-microsoft-com:mac:vml" xmlns:o="urn:schemas-microsoft-com:office:office" xmlns:r="http://schemas.openxmlformats.org/officeDocument/2006/relationships" xmlns:m="http://schemas.openxmlformats.org/officeDocument/2006/math" xmlns:v="urn:schemas-microsoft-com:vml" xmlns:wp14="http://schemas.microsoft.com/office/word/2010/wordprocessingDrawing" xmlns:wp="http://schemas.openxmlformats.org/drawingml/2006/wordprocessingDrawing" xmlns:w10="urn:schemas-microsoft-com:office:word" xmlns:w="http://schemas.openxmlformats.org/wordprocessingml/2006/main" xmlns:w14="http://schemas.microsoft.com/office/word/2010/wordml" xmlns:w15="http://schemas.microsoft.com/office/word/2012/wordml" xmlns:wpg="http://schemas.microsoft.com/office/word/2010/wordprocessingGroup" xmlns:wpi="http://schemas.microsoft.com/office/word/2010/wordprocessingInk" xmlns:wne="http://schemas.microsoft.com/office/word/2006/wordml" xmlns:wps="http://schemas.microsoft.com/office/word/2010/wordprocessingShape" mc:Ignorable="w14 w15 wp14">
   <w:comment w:id="1" w:author="Michelle Vinall" w:date="2018-10-09T19:43:00Z" w:initials="MV">
     <w:p>
       <w:pPr>
@@ -8205,7 +8326,7 @@
       </w:r>
     </w:p>
   </w:comment>
-  <w:comment w:id="42" w:author="Michelle Vinall" w:date="2018-10-12T18:42:00Z" w:initials="MV">
+  <w:comment w:id="2" w:author="Aaron Peachey" w:date="2018-10-15T17:38:00Z" w:initials="AP">
     <w:p>
       <w:pPr>
         <w:pStyle w:val="CommentText"/>
@@ -8217,11 +8338,29 @@
         <w:annotationRef/>
       </w:r>
       <w:r>
+        <w:t xml:space="preserve">All done. Sequence diagram is already there as well/. </w:t>
+      </w:r>
+      <w:bookmarkStart w:id="3" w:name="_GoBack"/>
+      <w:bookmarkEnd w:id="3"/>
+    </w:p>
+  </w:comment>
+  <w:comment w:id="44" w:author="Michelle Vinall" w:date="2018-10-12T18:42:00Z" w:initials="MV">
+    <w:p>
+      <w:pPr>
+        <w:pStyle w:val="CommentText"/>
+      </w:pPr>
+      <w:r>
+        <w:rPr>
+          <w:rStyle w:val="CommentReference"/>
+        </w:rPr>
+        <w:annotationRef/>
+      </w:r>
+      <w:r>
         <w:t>Use case voting, choose category, submit question and exit application are missing.</w:t>
       </w:r>
     </w:p>
   </w:comment>
-  <w:comment w:id="45" w:author="Michelle Vinall" w:date="2018-10-12T18:41:00Z" w:initials="MV">
+  <w:comment w:id="45" w:author="Aaron Peachey" w:date="2018-10-15T17:37:00Z" w:initials="AP">
     <w:p>
       <w:pPr>
         <w:pStyle w:val="CommentText"/>
@@ -8233,7 +8372,39 @@
         <w:annotationRef/>
       </w:r>
       <w:r>
+        <w:t>done</w:t>
+      </w:r>
+    </w:p>
+  </w:comment>
+  <w:comment w:id="50" w:author="Michelle Vinall" w:date="2018-10-12T18:41:00Z" w:initials="MV">
+    <w:p>
+      <w:pPr>
+        <w:pStyle w:val="CommentText"/>
+      </w:pPr>
+      <w:r>
+        <w:rPr>
+          <w:rStyle w:val="CommentReference"/>
+        </w:rPr>
+        <w:annotationRef/>
+      </w:r>
+      <w:r>
         <w:t>Old version</w:t>
+      </w:r>
+    </w:p>
+  </w:comment>
+  <w:comment w:id="51" w:author="Aaron Peachey" w:date="2018-10-15T17:38:00Z" w:initials="AP">
+    <w:p>
+      <w:pPr>
+        <w:pStyle w:val="CommentText"/>
+      </w:pPr>
+      <w:r>
+        <w:rPr>
+          <w:rStyle w:val="CommentReference"/>
+        </w:rPr>
+        <w:annotationRef/>
+      </w:r>
+      <w:r>
+        <w:t>fixed</w:t>
       </w:r>
     </w:p>
   </w:comment>
@@ -8241,15 +8412,18 @@
 </file>
 
 <file path=word/commentsExtended.xml><?xml version="1.0" encoding="utf-8"?>
-<w15:commentsEx xmlns:wpc="http://schemas.microsoft.com/office/word/2010/wordprocessingCanvas" xmlns:mc="http://schemas.openxmlformats.org/markup-compatibility/2006" xmlns:o="urn:schemas-microsoft-com:office:office" xmlns:r="http://schemas.openxmlformats.org/officeDocument/2006/relationships" xmlns:m="http://schemas.openxmlformats.org/officeDocument/2006/math" xmlns:v="urn:schemas-microsoft-com:vml" xmlns:wp14="http://schemas.microsoft.com/office/word/2010/wordprocessingDrawing" xmlns:wp="http://schemas.openxmlformats.org/drawingml/2006/wordprocessingDrawing" xmlns:w10="urn:schemas-microsoft-com:office:word" xmlns:w="http://schemas.openxmlformats.org/wordprocessingml/2006/main" xmlns:w14="http://schemas.microsoft.com/office/word/2010/wordml" xmlns:w15="http://schemas.microsoft.com/office/word/2012/wordml" xmlns:wpg="http://schemas.microsoft.com/office/word/2010/wordprocessingGroup" xmlns:wpi="http://schemas.microsoft.com/office/word/2010/wordprocessingInk" xmlns:wne="http://schemas.microsoft.com/office/word/2006/wordml" xmlns:wps="http://schemas.microsoft.com/office/word/2010/wordprocessingShape" mc:Ignorable="w14 w15 wp14">
+<w15:commentsEx xmlns:wpc="http://schemas.microsoft.com/office/word/2010/wordprocessingCanvas" xmlns:mo="http://schemas.microsoft.com/office/mac/office/2008/main" xmlns:mc="http://schemas.openxmlformats.org/markup-compatibility/2006" xmlns:mv="urn:schemas-microsoft-com:mac:vml" xmlns:o="urn:schemas-microsoft-com:office:office" xmlns:r="http://schemas.openxmlformats.org/officeDocument/2006/relationships" xmlns:m="http://schemas.openxmlformats.org/officeDocument/2006/math" xmlns:v="urn:schemas-microsoft-com:vml" xmlns:wp14="http://schemas.microsoft.com/office/word/2010/wordprocessingDrawing" xmlns:wp="http://schemas.openxmlformats.org/drawingml/2006/wordprocessingDrawing" xmlns:w10="urn:schemas-microsoft-com:office:word" xmlns:w="http://schemas.openxmlformats.org/wordprocessingml/2006/main" xmlns:w14="http://schemas.microsoft.com/office/word/2010/wordml" xmlns:w15="http://schemas.microsoft.com/office/word/2012/wordml" xmlns:wpg="http://schemas.microsoft.com/office/word/2010/wordprocessingGroup" xmlns:wpi="http://schemas.microsoft.com/office/word/2010/wordprocessingInk" xmlns:wne="http://schemas.microsoft.com/office/word/2006/wordml" xmlns:wps="http://schemas.microsoft.com/office/word/2010/wordprocessingShape" mc:Ignorable="w14 w15 wp14">
   <w15:commentEx w15:paraId="650CABB4" w15:done="0"/>
+  <w15:commentEx w15:paraId="1DBA81E8" w15:paraIdParent="650CABB4" w15:done="0"/>
   <w15:commentEx w15:paraId="2650171A" w15:done="0"/>
+  <w15:commentEx w15:paraId="0726FAE9" w15:paraIdParent="2650171A" w15:done="0"/>
   <w15:commentEx w15:paraId="2A6CA6B6" w15:done="0"/>
+  <w15:commentEx w15:paraId="5EF4BD50" w15:paraIdParent="2A6CA6B6" w15:done="0"/>
 </w15:commentsEx>
 </file>
 
 <file path=word/endnotes.xml><?xml version="1.0" encoding="utf-8"?>
-<w:endnotes xmlns:wpc="http://schemas.microsoft.com/office/word/2010/wordprocessingCanvas" xmlns:mc="http://schemas.openxmlformats.org/markup-compatibility/2006" xmlns:o="urn:schemas-microsoft-com:office:office" xmlns:r="http://schemas.openxmlformats.org/officeDocument/2006/relationships" xmlns:m="http://schemas.openxmlformats.org/officeDocument/2006/math" xmlns:v="urn:schemas-microsoft-com:vml" xmlns:wp14="http://schemas.microsoft.com/office/word/2010/wordprocessingDrawing" xmlns:wp="http://schemas.openxmlformats.org/drawingml/2006/wordprocessingDrawing" xmlns:w10="urn:schemas-microsoft-com:office:word" xmlns:w="http://schemas.openxmlformats.org/wordprocessingml/2006/main" xmlns:w14="http://schemas.microsoft.com/office/word/2010/wordml" xmlns:w15="http://schemas.microsoft.com/office/word/2012/wordml" xmlns:wpg="http://schemas.microsoft.com/office/word/2010/wordprocessingGroup" xmlns:wpi="http://schemas.microsoft.com/office/word/2010/wordprocessingInk" xmlns:wne="http://schemas.microsoft.com/office/word/2006/wordml" xmlns:wps="http://schemas.microsoft.com/office/word/2010/wordprocessingShape" mc:Ignorable="w14 w15 wp14">
+<w:endnotes xmlns:wpc="http://schemas.microsoft.com/office/word/2010/wordprocessingCanvas" xmlns:mo="http://schemas.microsoft.com/office/mac/office/2008/main" xmlns:mc="http://schemas.openxmlformats.org/markup-compatibility/2006" xmlns:mv="urn:schemas-microsoft-com:mac:vml" xmlns:o="urn:schemas-microsoft-com:office:office" xmlns:r="http://schemas.openxmlformats.org/officeDocument/2006/relationships" xmlns:m="http://schemas.openxmlformats.org/officeDocument/2006/math" xmlns:v="urn:schemas-microsoft-com:vml" xmlns:wp14="http://schemas.microsoft.com/office/word/2010/wordprocessingDrawing" xmlns:wp="http://schemas.openxmlformats.org/drawingml/2006/wordprocessingDrawing" xmlns:w10="urn:schemas-microsoft-com:office:word" xmlns:w="http://schemas.openxmlformats.org/wordprocessingml/2006/main" xmlns:w14="http://schemas.microsoft.com/office/word/2010/wordml" xmlns:w15="http://schemas.microsoft.com/office/word/2012/wordml" xmlns:wpg="http://schemas.microsoft.com/office/word/2010/wordprocessingGroup" xmlns:wpi="http://schemas.microsoft.com/office/word/2010/wordprocessingInk" xmlns:wne="http://schemas.microsoft.com/office/word/2006/wordml" xmlns:wps="http://schemas.microsoft.com/office/word/2010/wordprocessingShape" mc:Ignorable="w14 w15 wp14">
   <w:endnote w:type="separator" w:id="-1">
     <w:p>
       <w:pPr>
@@ -8274,7 +8448,7 @@
 </file>
 
 <file path=word/footer1.xml><?xml version="1.0" encoding="utf-8"?>
-<w:ftr xmlns:wpc="http://schemas.microsoft.com/office/word/2010/wordprocessingCanvas" xmlns:mc="http://schemas.openxmlformats.org/markup-compatibility/2006" xmlns:o="urn:schemas-microsoft-com:office:office" xmlns:r="http://schemas.openxmlformats.org/officeDocument/2006/relationships" xmlns:m="http://schemas.openxmlformats.org/officeDocument/2006/math" xmlns:v="urn:schemas-microsoft-com:vml" xmlns:wp14="http://schemas.microsoft.com/office/word/2010/wordprocessingDrawing" xmlns:wp="http://schemas.openxmlformats.org/drawingml/2006/wordprocessingDrawing" xmlns:w10="urn:schemas-microsoft-com:office:word" xmlns:w="http://schemas.openxmlformats.org/wordprocessingml/2006/main" xmlns:w14="http://schemas.microsoft.com/office/word/2010/wordml" xmlns:w15="http://schemas.microsoft.com/office/word/2012/wordml" xmlns:wpg="http://schemas.microsoft.com/office/word/2010/wordprocessingGroup" xmlns:wpi="http://schemas.microsoft.com/office/word/2010/wordprocessingInk" xmlns:wne="http://schemas.microsoft.com/office/word/2006/wordml" xmlns:wps="http://schemas.microsoft.com/office/word/2010/wordprocessingShape" mc:Ignorable="w14 w15 wp14">
+<w:ftr xmlns:wpc="http://schemas.microsoft.com/office/word/2010/wordprocessingCanvas" xmlns:mo="http://schemas.microsoft.com/office/mac/office/2008/main" xmlns:mc="http://schemas.openxmlformats.org/markup-compatibility/2006" xmlns:mv="urn:schemas-microsoft-com:mac:vml" xmlns:o="urn:schemas-microsoft-com:office:office" xmlns:r="http://schemas.openxmlformats.org/officeDocument/2006/relationships" xmlns:m="http://schemas.openxmlformats.org/officeDocument/2006/math" xmlns:v="urn:schemas-microsoft-com:vml" xmlns:wp14="http://schemas.microsoft.com/office/word/2010/wordprocessingDrawing" xmlns:wp="http://schemas.openxmlformats.org/drawingml/2006/wordprocessingDrawing" xmlns:w10="urn:schemas-microsoft-com:office:word" xmlns:w="http://schemas.openxmlformats.org/wordprocessingml/2006/main" xmlns:w14="http://schemas.microsoft.com/office/word/2010/wordml" xmlns:w15="http://schemas.microsoft.com/office/word/2012/wordml" xmlns:wpg="http://schemas.microsoft.com/office/word/2010/wordprocessingGroup" xmlns:wpi="http://schemas.microsoft.com/office/word/2010/wordprocessingInk" xmlns:wne="http://schemas.microsoft.com/office/word/2006/wordml" xmlns:wps="http://schemas.microsoft.com/office/word/2010/wordprocessingShape" mc:Ignorable="w14 w15 wp14">
   <w:sdt>
     <w:sdtPr>
       <w:id w:val="1829014878"/>
@@ -8307,7 +8481,7 @@
           <w:rPr>
             <w:noProof/>
           </w:rPr>
-          <w:t>ii</w:t>
+          <w:t>i</w:t>
         </w:r>
         <w:r>
           <w:rPr>
@@ -8327,7 +8501,7 @@
 </file>
 
 <file path=word/footer2.xml><?xml version="1.0" encoding="utf-8"?>
-<w:ftr xmlns:wpc="http://schemas.microsoft.com/office/word/2010/wordprocessingCanvas" xmlns:mc="http://schemas.openxmlformats.org/markup-compatibility/2006" xmlns:o="urn:schemas-microsoft-com:office:office" xmlns:r="http://schemas.openxmlformats.org/officeDocument/2006/relationships" xmlns:m="http://schemas.openxmlformats.org/officeDocument/2006/math" xmlns:v="urn:schemas-microsoft-com:vml" xmlns:wp14="http://schemas.microsoft.com/office/word/2010/wordprocessingDrawing" xmlns:wp="http://schemas.openxmlformats.org/drawingml/2006/wordprocessingDrawing" xmlns:w10="urn:schemas-microsoft-com:office:word" xmlns:w="http://schemas.openxmlformats.org/wordprocessingml/2006/main" xmlns:w14="http://schemas.microsoft.com/office/word/2010/wordml" xmlns:w15="http://schemas.microsoft.com/office/word/2012/wordml" xmlns:wpg="http://schemas.microsoft.com/office/word/2010/wordprocessingGroup" xmlns:wpi="http://schemas.microsoft.com/office/word/2010/wordprocessingInk" xmlns:wne="http://schemas.microsoft.com/office/word/2006/wordml" xmlns:wps="http://schemas.microsoft.com/office/word/2010/wordprocessingShape" mc:Ignorable="w14 w15 wp14">
+<w:ftr xmlns:wpc="http://schemas.microsoft.com/office/word/2010/wordprocessingCanvas" xmlns:mo="http://schemas.microsoft.com/office/mac/office/2008/main" xmlns:mc="http://schemas.openxmlformats.org/markup-compatibility/2006" xmlns:mv="urn:schemas-microsoft-com:mac:vml" xmlns:o="urn:schemas-microsoft-com:office:office" xmlns:r="http://schemas.openxmlformats.org/officeDocument/2006/relationships" xmlns:m="http://schemas.openxmlformats.org/officeDocument/2006/math" xmlns:v="urn:schemas-microsoft-com:vml" xmlns:wp14="http://schemas.microsoft.com/office/word/2010/wordprocessingDrawing" xmlns:wp="http://schemas.openxmlformats.org/drawingml/2006/wordprocessingDrawing" xmlns:w10="urn:schemas-microsoft-com:office:word" xmlns:w="http://schemas.openxmlformats.org/wordprocessingml/2006/main" xmlns:w14="http://schemas.microsoft.com/office/word/2010/wordml" xmlns:w15="http://schemas.microsoft.com/office/word/2012/wordml" xmlns:wpg="http://schemas.microsoft.com/office/word/2010/wordprocessingGroup" xmlns:wpi="http://schemas.microsoft.com/office/word/2010/wordprocessingInk" xmlns:wne="http://schemas.microsoft.com/office/word/2006/wordml" xmlns:wps="http://schemas.microsoft.com/office/word/2010/wordprocessingShape" mc:Ignorable="w14 w15 wp14">
   <w:sdt>
     <w:sdtPr>
       <w:id w:val="-1057925505"/>
@@ -8360,7 +8534,7 @@
           <w:rPr>
             <w:noProof/>
           </w:rPr>
-          <w:t>15</w:t>
+          <w:t>8</w:t>
         </w:r>
         <w:r>
           <w:rPr>
@@ -8380,7 +8554,7 @@
 </file>
 
 <file path=word/footnotes.xml><?xml version="1.0" encoding="utf-8"?>
-<w:footnotes xmlns:wpc="http://schemas.microsoft.com/office/word/2010/wordprocessingCanvas" xmlns:mc="http://schemas.openxmlformats.org/markup-compatibility/2006" xmlns:o="urn:schemas-microsoft-com:office:office" xmlns:r="http://schemas.openxmlformats.org/officeDocument/2006/relationships" xmlns:m="http://schemas.openxmlformats.org/officeDocument/2006/math" xmlns:v="urn:schemas-microsoft-com:vml" xmlns:wp14="http://schemas.microsoft.com/office/word/2010/wordprocessingDrawing" xmlns:wp="http://schemas.openxmlformats.org/drawingml/2006/wordprocessingDrawing" xmlns:w10="urn:schemas-microsoft-com:office:word" xmlns:w="http://schemas.openxmlformats.org/wordprocessingml/2006/main" xmlns:w14="http://schemas.microsoft.com/office/word/2010/wordml" xmlns:w15="http://schemas.microsoft.com/office/word/2012/wordml" xmlns:wpg="http://schemas.microsoft.com/office/word/2010/wordprocessingGroup" xmlns:wpi="http://schemas.microsoft.com/office/word/2010/wordprocessingInk" xmlns:wne="http://schemas.microsoft.com/office/word/2006/wordml" xmlns:wps="http://schemas.microsoft.com/office/word/2010/wordprocessingShape" mc:Ignorable="w14 w15 wp14">
+<w:footnotes xmlns:wpc="http://schemas.microsoft.com/office/word/2010/wordprocessingCanvas" xmlns:mo="http://schemas.microsoft.com/office/mac/office/2008/main" xmlns:mc="http://schemas.openxmlformats.org/markup-compatibility/2006" xmlns:mv="urn:schemas-microsoft-com:mac:vml" xmlns:o="urn:schemas-microsoft-com:office:office" xmlns:r="http://schemas.openxmlformats.org/officeDocument/2006/relationships" xmlns:m="http://schemas.openxmlformats.org/officeDocument/2006/math" xmlns:v="urn:schemas-microsoft-com:vml" xmlns:wp14="http://schemas.microsoft.com/office/word/2010/wordprocessingDrawing" xmlns:wp="http://schemas.openxmlformats.org/drawingml/2006/wordprocessingDrawing" xmlns:w10="urn:schemas-microsoft-com:office:word" xmlns:w="http://schemas.openxmlformats.org/wordprocessingml/2006/main" xmlns:w14="http://schemas.microsoft.com/office/word/2010/wordml" xmlns:w15="http://schemas.microsoft.com/office/word/2012/wordml" xmlns:wpg="http://schemas.microsoft.com/office/word/2010/wordprocessingGroup" xmlns:wpi="http://schemas.microsoft.com/office/word/2010/wordprocessingInk" xmlns:wne="http://schemas.microsoft.com/office/word/2006/wordml" xmlns:wps="http://schemas.microsoft.com/office/word/2010/wordprocessingShape" mc:Ignorable="w14 w15 wp14">
   <w:footnote w:type="separator" w:id="-1">
     <w:p>
       <w:pPr>
@@ -8405,7 +8579,7 @@
 </file>
 
 <file path=word/header1.xml><?xml version="1.0" encoding="utf-8"?>
-<w:hdr xmlns:wpc="http://schemas.microsoft.com/office/word/2010/wordprocessingCanvas" xmlns:mc="http://schemas.openxmlformats.org/markup-compatibility/2006" xmlns:o="urn:schemas-microsoft-com:office:office" xmlns:r="http://schemas.openxmlformats.org/officeDocument/2006/relationships" xmlns:m="http://schemas.openxmlformats.org/officeDocument/2006/math" xmlns:v="urn:schemas-microsoft-com:vml" xmlns:wp14="http://schemas.microsoft.com/office/word/2010/wordprocessingDrawing" xmlns:wp="http://schemas.openxmlformats.org/drawingml/2006/wordprocessingDrawing" xmlns:w10="urn:schemas-microsoft-com:office:word" xmlns:w="http://schemas.openxmlformats.org/wordprocessingml/2006/main" xmlns:w14="http://schemas.microsoft.com/office/word/2010/wordml" xmlns:w15="http://schemas.microsoft.com/office/word/2012/wordml" xmlns:wpg="http://schemas.microsoft.com/office/word/2010/wordprocessingGroup" xmlns:wpi="http://schemas.microsoft.com/office/word/2010/wordprocessingInk" xmlns:wne="http://schemas.microsoft.com/office/word/2006/wordml" xmlns:wps="http://schemas.microsoft.com/office/word/2010/wordprocessingShape" mc:Ignorable="w14 w15 wp14">
+<w:hdr xmlns:wpc="http://schemas.microsoft.com/office/word/2010/wordprocessingCanvas" xmlns:mo="http://schemas.microsoft.com/office/mac/office/2008/main" xmlns:mc="http://schemas.openxmlformats.org/markup-compatibility/2006" xmlns:mv="urn:schemas-microsoft-com:mac:vml" xmlns:o="urn:schemas-microsoft-com:office:office" xmlns:r="http://schemas.openxmlformats.org/officeDocument/2006/relationships" xmlns:m="http://schemas.openxmlformats.org/officeDocument/2006/math" xmlns:v="urn:schemas-microsoft-com:vml" xmlns:wp14="http://schemas.microsoft.com/office/word/2010/wordprocessingDrawing" xmlns:wp="http://schemas.openxmlformats.org/drawingml/2006/wordprocessingDrawing" xmlns:w10="urn:schemas-microsoft-com:office:word" xmlns:w="http://schemas.openxmlformats.org/wordprocessingml/2006/main" xmlns:w14="http://schemas.microsoft.com/office/word/2010/wordml" xmlns:w15="http://schemas.microsoft.com/office/word/2012/wordml" xmlns:wpg="http://schemas.microsoft.com/office/word/2010/wordprocessingGroup" xmlns:wpi="http://schemas.microsoft.com/office/word/2010/wordprocessingInk" xmlns:wne="http://schemas.microsoft.com/office/word/2006/wordml" xmlns:wps="http://schemas.microsoft.com/office/word/2010/wordprocessingShape" mc:Ignorable="w14 w15 wp14">
   <w:p>
     <w:pPr>
       <w:pStyle w:val="Header"/>
@@ -8490,8 +8664,8 @@
 </file>
 
 <file path=word/numbering.xml><?xml version="1.0" encoding="utf-8"?>
-<w:numbering xmlns:wpc="http://schemas.microsoft.com/office/word/2010/wordprocessingCanvas" xmlns:mc="http://schemas.openxmlformats.org/markup-compatibility/2006" xmlns:o="urn:schemas-microsoft-com:office:office" xmlns:r="http://schemas.openxmlformats.org/officeDocument/2006/relationships" xmlns:m="http://schemas.openxmlformats.org/officeDocument/2006/math" xmlns:v="urn:schemas-microsoft-com:vml" xmlns:wp14="http://schemas.microsoft.com/office/word/2010/wordprocessingDrawing" xmlns:wp="http://schemas.openxmlformats.org/drawingml/2006/wordprocessingDrawing" xmlns:w10="urn:schemas-microsoft-com:office:word" xmlns:w="http://schemas.openxmlformats.org/wordprocessingml/2006/main" xmlns:w14="http://schemas.microsoft.com/office/word/2010/wordml" xmlns:w15="http://schemas.microsoft.com/office/word/2012/wordml" xmlns:wpg="http://schemas.microsoft.com/office/word/2010/wordprocessingGroup" xmlns:wpi="http://schemas.microsoft.com/office/word/2010/wordprocessingInk" xmlns:wne="http://schemas.microsoft.com/office/word/2006/wordml" xmlns:wps="http://schemas.microsoft.com/office/word/2010/wordprocessingShape" mc:Ignorable="w14 w15 wp14">
-  <w:abstractNum w:abstractNumId="0" w15:restartNumberingAfterBreak="0">
+<w:numbering xmlns:wpc="http://schemas.microsoft.com/office/word/2010/wordprocessingCanvas" xmlns:mo="http://schemas.microsoft.com/office/mac/office/2008/main" xmlns:mc="http://schemas.openxmlformats.org/markup-compatibility/2006" xmlns:mv="urn:schemas-microsoft-com:mac:vml" xmlns:o="urn:schemas-microsoft-com:office:office" xmlns:r="http://schemas.openxmlformats.org/officeDocument/2006/relationships" xmlns:m="http://schemas.openxmlformats.org/officeDocument/2006/math" xmlns:v="urn:schemas-microsoft-com:vml" xmlns:wp14="http://schemas.microsoft.com/office/word/2010/wordprocessingDrawing" xmlns:wp="http://schemas.openxmlformats.org/drawingml/2006/wordprocessingDrawing" xmlns:w10="urn:schemas-microsoft-com:office:word" xmlns:w="http://schemas.openxmlformats.org/wordprocessingml/2006/main" xmlns:w14="http://schemas.microsoft.com/office/word/2010/wordml" xmlns:w15="http://schemas.microsoft.com/office/word/2012/wordml" xmlns:wpg="http://schemas.microsoft.com/office/word/2010/wordprocessingGroup" xmlns:wpi="http://schemas.microsoft.com/office/word/2010/wordprocessingInk" xmlns:wne="http://schemas.microsoft.com/office/word/2006/wordml" xmlns:wps="http://schemas.microsoft.com/office/word/2010/wordprocessingShape" mc:Ignorable="w14 w15 wp14">
+  <w:abstractNum w:abstractNumId="0">
     <w:nsid w:val="05E719AE"/>
     <w:multiLevelType w:val="hybridMultilevel"/>
     <w:tmpl w:val="8F8A108A"/>
@@ -8603,7 +8777,7 @@
       </w:rPr>
     </w:lvl>
   </w:abstractNum>
-  <w:abstractNum w:abstractNumId="1" w15:restartNumberingAfterBreak="0">
+  <w:abstractNum w:abstractNumId="1">
     <w:nsid w:val="064B1279"/>
     <w:multiLevelType w:val="hybridMultilevel"/>
     <w:tmpl w:val="581A4CCC"/>
@@ -8715,7 +8889,7 @@
       </w:rPr>
     </w:lvl>
   </w:abstractNum>
-  <w:abstractNum w:abstractNumId="2" w15:restartNumberingAfterBreak="0">
+  <w:abstractNum w:abstractNumId="2">
     <w:nsid w:val="104C55AB"/>
     <w:multiLevelType w:val="hybridMultilevel"/>
     <w:tmpl w:val="A4748310"/>
@@ -8827,7 +9001,7 @@
       </w:rPr>
     </w:lvl>
   </w:abstractNum>
-  <w:abstractNum w:abstractNumId="3" w15:restartNumberingAfterBreak="0">
+  <w:abstractNum w:abstractNumId="3">
     <w:nsid w:val="1482775B"/>
     <w:multiLevelType w:val="multilevel"/>
     <w:tmpl w:val="D172A1F4"/>
@@ -8922,7 +9096,93 @@
       </w:pPr>
     </w:lvl>
   </w:abstractNum>
-  <w:abstractNum w:abstractNumId="4" w15:restartNumberingAfterBreak="0">
+  <w:abstractNum w:abstractNumId="4">
+    <w:nsid w:val="32912554"/>
+    <w:multiLevelType w:val="hybridMultilevel"/>
+    <w:tmpl w:val="327C0F08"/>
+    <w:lvl w:ilvl="0" w:tplc="0C09000F">
+      <w:start w:val="1"/>
+      <w:numFmt w:val="decimal"/>
+      <w:lvlText w:val="%1."/>
+      <w:lvlJc w:val="left"/>
+      <w:pPr>
+        <w:ind w:left="720" w:hanging="360"/>
+      </w:pPr>
+    </w:lvl>
+    <w:lvl w:ilvl="1" w:tplc="0C090019" w:tentative="1">
+      <w:start w:val="1"/>
+      <w:numFmt w:val="lowerLetter"/>
+      <w:lvlText w:val="%2."/>
+      <w:lvlJc w:val="left"/>
+      <w:pPr>
+        <w:ind w:left="1440" w:hanging="360"/>
+      </w:pPr>
+    </w:lvl>
+    <w:lvl w:ilvl="2" w:tplc="0C09001B" w:tentative="1">
+      <w:start w:val="1"/>
+      <w:numFmt w:val="lowerRoman"/>
+      <w:lvlText w:val="%3."/>
+      <w:lvlJc w:val="right"/>
+      <w:pPr>
+        <w:ind w:left="2160" w:hanging="180"/>
+      </w:pPr>
+    </w:lvl>
+    <w:lvl w:ilvl="3" w:tplc="0C09000F" w:tentative="1">
+      <w:start w:val="1"/>
+      <w:numFmt w:val="decimal"/>
+      <w:lvlText w:val="%4."/>
+      <w:lvlJc w:val="left"/>
+      <w:pPr>
+        <w:ind w:left="2880" w:hanging="360"/>
+      </w:pPr>
+    </w:lvl>
+    <w:lvl w:ilvl="4" w:tplc="0C090019" w:tentative="1">
+      <w:start w:val="1"/>
+      <w:numFmt w:val="lowerLetter"/>
+      <w:lvlText w:val="%5."/>
+      <w:lvlJc w:val="left"/>
+      <w:pPr>
+        <w:ind w:left="3600" w:hanging="360"/>
+      </w:pPr>
+    </w:lvl>
+    <w:lvl w:ilvl="5" w:tplc="0C09001B" w:tentative="1">
+      <w:start w:val="1"/>
+      <w:numFmt w:val="lowerRoman"/>
+      <w:lvlText w:val="%6."/>
+      <w:lvlJc w:val="right"/>
+      <w:pPr>
+        <w:ind w:left="4320" w:hanging="180"/>
+      </w:pPr>
+    </w:lvl>
+    <w:lvl w:ilvl="6" w:tplc="0C09000F" w:tentative="1">
+      <w:start w:val="1"/>
+      <w:numFmt w:val="decimal"/>
+      <w:lvlText w:val="%7."/>
+      <w:lvlJc w:val="left"/>
+      <w:pPr>
+        <w:ind w:left="5040" w:hanging="360"/>
+      </w:pPr>
+    </w:lvl>
+    <w:lvl w:ilvl="7" w:tplc="0C090019" w:tentative="1">
+      <w:start w:val="1"/>
+      <w:numFmt w:val="lowerLetter"/>
+      <w:lvlText w:val="%8."/>
+      <w:lvlJc w:val="left"/>
+      <w:pPr>
+        <w:ind w:left="5760" w:hanging="360"/>
+      </w:pPr>
+    </w:lvl>
+    <w:lvl w:ilvl="8" w:tplc="0C09001B" w:tentative="1">
+      <w:start w:val="1"/>
+      <w:numFmt w:val="lowerRoman"/>
+      <w:lvlText w:val="%9."/>
+      <w:lvlJc w:val="right"/>
+      <w:pPr>
+        <w:ind w:left="6480" w:hanging="180"/>
+      </w:pPr>
+    </w:lvl>
+  </w:abstractNum>
+  <w:abstractNum w:abstractNumId="5">
     <w:nsid w:val="6B2359C1"/>
     <w:multiLevelType w:val="hybridMultilevel"/>
     <w:tmpl w:val="94B21618"/>
@@ -9098,7 +9358,7 @@
     <w:abstractNumId w:val="0"/>
   </w:num>
   <w:num w:numId="13">
-    <w:abstractNumId w:val="4"/>
+    <w:abstractNumId w:val="5"/>
   </w:num>
   <w:num w:numId="14">
     <w:abstractNumId w:val="1"/>
@@ -9106,13 +9366,19 @@
   <w:num w:numId="15">
     <w:abstractNumId w:val="2"/>
   </w:num>
+  <w:num w:numId="16">
+    <w:abstractNumId w:val="4"/>
+  </w:num>
 </w:numbering>
 </file>
 
 <file path=word/people.xml><?xml version="1.0" encoding="utf-8"?>
-<w15:people xmlns:wpc="http://schemas.microsoft.com/office/word/2010/wordprocessingCanvas" xmlns:mc="http://schemas.openxmlformats.org/markup-compatibility/2006" xmlns:o="urn:schemas-microsoft-com:office:office" xmlns:r="http://schemas.openxmlformats.org/officeDocument/2006/relationships" xmlns:m="http://schemas.openxmlformats.org/officeDocument/2006/math" xmlns:v="urn:schemas-microsoft-com:vml" xmlns:wp14="http://schemas.microsoft.com/office/word/2010/wordprocessingDrawing" xmlns:wp="http://schemas.openxmlformats.org/drawingml/2006/wordprocessingDrawing" xmlns:w10="urn:schemas-microsoft-com:office:word" xmlns:w="http://schemas.openxmlformats.org/wordprocessingml/2006/main" xmlns:w14="http://schemas.microsoft.com/office/word/2010/wordml" xmlns:w15="http://schemas.microsoft.com/office/word/2012/wordml" xmlns:wpg="http://schemas.microsoft.com/office/word/2010/wordprocessingGroup" xmlns:wpi="http://schemas.microsoft.com/office/word/2010/wordprocessingInk" xmlns:wne="http://schemas.microsoft.com/office/word/2006/wordml" xmlns:wps="http://schemas.microsoft.com/office/word/2010/wordprocessingShape" mc:Ignorable="w14 w15 wp14">
+<w15:people xmlns:wpc="http://schemas.microsoft.com/office/word/2010/wordprocessingCanvas" xmlns:mo="http://schemas.microsoft.com/office/mac/office/2008/main" xmlns:mc="http://schemas.openxmlformats.org/markup-compatibility/2006" xmlns:mv="urn:schemas-microsoft-com:mac:vml" xmlns:o="urn:schemas-microsoft-com:office:office" xmlns:r="http://schemas.openxmlformats.org/officeDocument/2006/relationships" xmlns:m="http://schemas.openxmlformats.org/officeDocument/2006/math" xmlns:v="urn:schemas-microsoft-com:vml" xmlns:wp14="http://schemas.microsoft.com/office/word/2010/wordprocessingDrawing" xmlns:wp="http://schemas.openxmlformats.org/drawingml/2006/wordprocessingDrawing" xmlns:w10="urn:schemas-microsoft-com:office:word" xmlns:w="http://schemas.openxmlformats.org/wordprocessingml/2006/main" xmlns:w14="http://schemas.microsoft.com/office/word/2010/wordml" xmlns:w15="http://schemas.microsoft.com/office/word/2012/wordml" xmlns:wpg="http://schemas.microsoft.com/office/word/2010/wordprocessingGroup" xmlns:wpi="http://schemas.microsoft.com/office/word/2010/wordprocessingInk" xmlns:wne="http://schemas.microsoft.com/office/word/2006/wordml" xmlns:wps="http://schemas.microsoft.com/office/word/2010/wordprocessingShape" mc:Ignorable="w14 w15 wp14">
   <w15:person w15:author="Michelle Vinall">
     <w15:presenceInfo w15:providerId="Windows Live" w15:userId="9d56696d303c8ffa"/>
+  </w15:person>
+  <w15:person w15:author="Aaron Peachey">
+    <w15:presenceInfo w15:providerId="None" w15:userId="Aaron Peachey"/>
   </w15:person>
 </w15:people>
 </file>
@@ -9134,7 +9400,7 @@
       </w:pPr>
     </w:pPrDefault>
   </w:docDefaults>
-  <w:latentStyles w:defLockedState="0" w:defUIPriority="99" w:defSemiHidden="0" w:defUnhideWhenUsed="0" w:defQFormat="0" w:count="371">
+  <w:latentStyles w:defLockedState="0" w:defUIPriority="99" w:defSemiHidden="0" w:defUnhideWhenUsed="0" w:defQFormat="0" w:count="380">
     <w:lsdException w:name="Normal" w:uiPriority="0" w:qFormat="1"/>
     <w:lsdException w:name="heading 1" w:uiPriority="9" w:qFormat="1"/>
     <w:lsdException w:name="heading 2" w:semiHidden="1" w:uiPriority="9" w:unhideWhenUsed="1" w:qFormat="1"/>

</xml_diff>

<commit_message>
removed comments / final review
</commit_message>
<xml_diff>
--- a/Updated Documentation/Let's Quiz Architecture.docx
+++ b/Updated Documentation/Let's Quiz Architecture.docx
@@ -1,6 +1,6 @@
 
 <file path=word/document.xml><?xml version="1.0" encoding="utf-8"?>
-<w:document xmlns:wpc="http://schemas.microsoft.com/office/word/2010/wordprocessingCanvas" xmlns:mo="http://schemas.microsoft.com/office/mac/office/2008/main" xmlns:mc="http://schemas.openxmlformats.org/markup-compatibility/2006" xmlns:mv="urn:schemas-microsoft-com:mac:vml" xmlns:o="urn:schemas-microsoft-com:office:office" xmlns:r="http://schemas.openxmlformats.org/officeDocument/2006/relationships" xmlns:m="http://schemas.openxmlformats.org/officeDocument/2006/math" xmlns:v="urn:schemas-microsoft-com:vml" xmlns:wp14="http://schemas.microsoft.com/office/word/2010/wordprocessingDrawing" xmlns:wp="http://schemas.openxmlformats.org/drawingml/2006/wordprocessingDrawing" xmlns:w10="urn:schemas-microsoft-com:office:word" xmlns:w="http://schemas.openxmlformats.org/wordprocessingml/2006/main" xmlns:w14="http://schemas.microsoft.com/office/word/2010/wordml" xmlns:w15="http://schemas.microsoft.com/office/word/2012/wordml" xmlns:wpg="http://schemas.microsoft.com/office/word/2010/wordprocessingGroup" xmlns:wpi="http://schemas.microsoft.com/office/word/2010/wordprocessingInk" xmlns:wne="http://schemas.microsoft.com/office/word/2006/wordml" xmlns:wps="http://schemas.microsoft.com/office/word/2010/wordprocessingShape" mc:Ignorable="w14 w15 wp14">
+<w:document xmlns:wpc="http://schemas.microsoft.com/office/word/2010/wordprocessingCanvas" xmlns:mc="http://schemas.openxmlformats.org/markup-compatibility/2006" xmlns:o="urn:schemas-microsoft-com:office:office" xmlns:r="http://schemas.openxmlformats.org/officeDocument/2006/relationships" xmlns:m="http://schemas.openxmlformats.org/officeDocument/2006/math" xmlns:v="urn:schemas-microsoft-com:vml" xmlns:wp14="http://schemas.microsoft.com/office/word/2010/wordprocessingDrawing" xmlns:wp="http://schemas.openxmlformats.org/drawingml/2006/wordprocessingDrawing" xmlns:w10="urn:schemas-microsoft-com:office:word" xmlns:w="http://schemas.openxmlformats.org/wordprocessingml/2006/main" xmlns:w14="http://schemas.microsoft.com/office/word/2010/wordml" xmlns:w15="http://schemas.microsoft.com/office/word/2012/wordml" xmlns:wpg="http://schemas.microsoft.com/office/word/2010/wordprocessingGroup" xmlns:wpi="http://schemas.microsoft.com/office/word/2010/wordprocessingInk" xmlns:wne="http://schemas.microsoft.com/office/word/2006/wordml" xmlns:wps="http://schemas.microsoft.com/office/word/2010/wordprocessingShape" mc:Ignorable="w14 w15 wp14">
   <w:body>
     <w:bookmarkStart w:id="0" w:name="_Hlk515440011" w:displacedByCustomXml="next"/>
     <w:sdt>
@@ -275,22 +275,6 @@
           </w:pPr>
           <w:r>
             <w:rPr>
-              <w:rStyle w:val="CommentReference"/>
-              <w:rFonts w:eastAsiaTheme="minorHAnsi"/>
-              <w:lang w:eastAsia="en-US"/>
-            </w:rPr>
-            <w:commentReference w:id="1"/>
-          </w:r>
-          <w:r>
-            <w:rPr>
-              <w:rStyle w:val="CommentReference"/>
-              <w:rFonts w:eastAsiaTheme="minorHAnsi"/>
-              <w:lang w:eastAsia="en-US"/>
-            </w:rPr>
-            <w:commentReference w:id="2"/>
-          </w:r>
-          <w:r>
-            <w:rPr>
               <w:b/>
             </w:rPr>
             <w:br w:type="page"/>
@@ -5196,8 +5180,8 @@
       <w:pPr>
         <w:spacing w:after="0"/>
         <w:sectPr>
-          <w:headerReference w:type="default" r:id="rId9"/>
-          <w:footerReference w:type="default" r:id="rId10"/>
+          <w:headerReference w:type="default" r:id="rId7"/>
+          <w:footerReference w:type="default" r:id="rId8"/>
           <w:pgSz w:w="12240" w:h="15840"/>
           <w:pgMar w:top="1440" w:right="1440" w:bottom="1440" w:left="1440" w:header="720" w:footer="720" w:gutter="0"/>
           <w:pgNumType w:fmt="lowerRoman" w:start="0"/>
@@ -5216,334 +5200,334 @@
         </w:numPr>
         <w:spacing w:line="256" w:lineRule="auto"/>
       </w:pPr>
-      <w:bookmarkStart w:id="4" w:name="_Toc526781024"/>
+      <w:bookmarkStart w:id="1" w:name="_Toc526781024"/>
       <w:bookmarkEnd w:id="0"/>
       <w:r>
         <w:lastRenderedPageBreak/>
         <w:t>Purpose</w:t>
       </w:r>
+      <w:bookmarkEnd w:id="1"/>
+    </w:p>
+    <w:p>
+      <w:pPr>
+        <w:rPr>
+          <w:color w:val="000000" w:themeColor="text1"/>
+          <w:lang w:val="en-US"/>
+        </w:rPr>
+      </w:pPr>
+      <w:r>
+        <w:rPr>
+          <w:color w:val="000000" w:themeColor="text1"/>
+          <w:lang w:val="en-US"/>
+        </w:rPr>
+        <w:t xml:space="preserve">This document outlines the overall architecturally significant requirements for this project. Based upon the main NFR’s and the system assumptions/dependencies this document will justify the decisions made and the constraints that come with them. It will also show the overall system view in many forms including class diagrams, activity diagrams and deployment diagram. Basic architectural frameworks are also mentioned to aid in visualizing how this project will be implemented. </w:t>
+      </w:r>
+    </w:p>
+    <w:p>
+      <w:pPr>
+        <w:pStyle w:val="Heading1"/>
+      </w:pPr>
+      <w:bookmarkStart w:id="2" w:name="_Toc526781025"/>
+      <w:r>
+        <w:t>Architectural Goals and Philosophies</w:t>
+      </w:r>
+      <w:bookmarkEnd w:id="2"/>
+    </w:p>
+    <w:p>
+      <w:pPr>
+        <w:rPr>
+          <w:lang w:val="en-US"/>
+        </w:rPr>
+      </w:pPr>
+      <w:r>
+        <w:rPr>
+          <w:lang w:val="en-US"/>
+        </w:rPr>
+        <w:t xml:space="preserve">The application we wish to develop, as found in the vision document, is a </w:t>
+      </w:r>
+      <w:r>
+        <w:rPr>
+          <w:lang w:val="en-US"/>
+        </w:rPr>
+        <w:t>text-based</w:t>
+      </w:r>
+      <w:r>
+        <w:rPr>
+          <w:lang w:val="en-US"/>
+        </w:rPr>
+        <w:t xml:space="preserve"> trivia game. </w:t>
+      </w:r>
+      <w:r>
+        <w:rPr>
+          <w:lang w:val="en-US"/>
+        </w:rPr>
+        <w:t>The difference between our game to others on the market already, is Let’s Quiz will be targeted towards specific topics and genres.</w:t>
+      </w:r>
+      <w:r>
+        <w:rPr>
+          <w:lang w:val="en-US"/>
+        </w:rPr>
+        <w:t xml:space="preserve"> These would be </w:t>
+      </w:r>
+      <w:r>
+        <w:rPr>
+          <w:lang w:val="en-US"/>
+        </w:rPr>
+        <w:t xml:space="preserve">based around Science Fiction and Fantasy </w:t>
+      </w:r>
+      <w:r>
+        <w:rPr>
+          <w:lang w:val="en-US"/>
+        </w:rPr>
+        <w:t xml:space="preserve">and will try to encapsulate that specific demographic of people. </w:t>
+      </w:r>
+      <w:r>
+        <w:rPr>
+          <w:lang w:val="en-US"/>
+        </w:rPr>
+        <w:t xml:space="preserve">The game will be multiplayer, have live leaderboards and supply push notifications to the user. </w:t>
+      </w:r>
+    </w:p>
+    <w:p>
+      <w:pPr>
+        <w:rPr>
+          <w:lang w:val="en-US"/>
+        </w:rPr>
+      </w:pPr>
+      <w:r>
+        <w:rPr>
+          <w:lang w:val="en-US"/>
+        </w:rPr>
+        <w:t xml:space="preserve">In order to support multiplayer, we will use a MySQL database to store user, game and question data that will be updated at the end of each round. Firebase will be used to monitor updates to the database and update game data for clients. </w:t>
+      </w:r>
+      <w:r>
+        <w:rPr>
+          <w:lang w:val="en-US"/>
+        </w:rPr>
+        <w:t xml:space="preserve"> </w:t>
+      </w:r>
+    </w:p>
+    <w:p>
+      <w:pPr>
+        <w:rPr>
+          <w:lang w:val="en-US"/>
+        </w:rPr>
+      </w:pPr>
+      <w:r>
+        <w:rPr>
+          <w:lang w:val="en-US"/>
+        </w:rPr>
+        <w:t xml:space="preserve">The game will be delivered to the Google Play store, opening it up to a wide demographic of people. A iOS version will also be developed but this will not be placed on the Apple App Store by the end of this project. </w:t>
+      </w:r>
+      <w:r>
+        <w:rPr>
+          <w:lang w:val="en-US"/>
+        </w:rPr>
+        <w:t xml:space="preserve"> </w:t>
+      </w:r>
+    </w:p>
+    <w:p>
+      <w:pPr>
+        <w:rPr>
+          <w:lang w:val="en-US"/>
+        </w:rPr>
+      </w:pPr>
+      <w:r>
+        <w:rPr>
+          <w:lang w:val="en-US"/>
+        </w:rPr>
+        <w:t>The intent of Let’s Quiz</w:t>
+      </w:r>
+      <w:r>
+        <w:rPr>
+          <w:lang w:val="en-US"/>
+        </w:rPr>
+        <w:t xml:space="preserve"> will </w:t>
+      </w:r>
+      <w:r>
+        <w:rPr>
+          <w:lang w:val="en-US"/>
+        </w:rPr>
+        <w:t xml:space="preserve">be to </w:t>
+      </w:r>
+      <w:r>
+        <w:rPr>
+          <w:lang w:val="en-US"/>
+        </w:rPr>
+        <w:t xml:space="preserve">have two players play online in a </w:t>
+      </w:r>
+      <w:r>
+        <w:rPr>
+          <w:lang w:val="en-US"/>
+        </w:rPr>
+        <w:t xml:space="preserve">multiple </w:t>
+      </w:r>
+      <w:r>
+        <w:rPr>
+          <w:lang w:val="en-US"/>
+        </w:rPr>
+        <w:t>choice quiz game against each other. As well as having a global leaderboard and a multitude of available questions. The game will determine a winner and then update their individual</w:t>
+      </w:r>
+      <w:r>
+        <w:rPr>
+          <w:lang w:val="en-US"/>
+        </w:rPr>
+        <w:t xml:space="preserve"> high score, player stats</w:t>
+      </w:r>
+      <w:r>
+        <w:rPr>
+          <w:lang w:val="en-US"/>
+        </w:rPr>
+        <w:t xml:space="preserve"> and worldwide leader board. The game also allows players to be a part of multiple games simultaneously, allowing players to start new games or continue existing ones. Additionally, users will be able to play in a single player version of this game. </w:t>
+      </w:r>
+    </w:p>
+    <w:p>
+      <w:pPr>
+        <w:rPr>
+          <w:lang w:val="en-US"/>
+        </w:rPr>
+      </w:pPr>
+      <w:r>
+        <w:rPr>
+          <w:lang w:val="en-US"/>
+        </w:rPr>
+        <w:t>Based on the overall goals set out in the vision document the fol</w:t>
+      </w:r>
+      <w:r>
+        <w:rPr>
+          <w:lang w:val="en-US"/>
+        </w:rPr>
+        <w:t>lowing are the high priority Non Functional Requirement</w:t>
+      </w:r>
+      <w:r>
+        <w:rPr>
+          <w:lang w:val="en-US"/>
+        </w:rPr>
+        <w:t>s</w:t>
+      </w:r>
+      <w:r>
+        <w:rPr>
+          <w:lang w:val="en-US"/>
+        </w:rPr>
+        <w:t xml:space="preserve"> (NFR’s)</w:t>
+      </w:r>
+      <w:r>
+        <w:rPr>
+          <w:lang w:val="en-US"/>
+        </w:rPr>
+        <w:t xml:space="preserve">. Usability, Reliability, Performance and Maintainability. </w:t>
+      </w:r>
+    </w:p>
+    <w:p>
+      <w:pPr>
+        <w:pStyle w:val="Heading2"/>
+      </w:pPr>
+      <w:bookmarkStart w:id="3" w:name="_Toc526781026"/>
+      <w:r>
+        <w:t>Usability</w:t>
+      </w:r>
+      <w:bookmarkEnd w:id="3"/>
+    </w:p>
+    <w:p>
+      <w:r>
+        <w:t xml:space="preserve">Usability </w:t>
+      </w:r>
+      <w:r>
+        <w:rPr>
+          <w:lang w:val="en-US"/>
+        </w:rPr>
+        <w:t>is the most important NFR as without a usable system all other NFR’s can’t even be considered. The game is intended to be run on mobile devices and have a UI catered to those users. The game must be intuitive and self-explanatory in all degrees of operation.</w:t>
+      </w:r>
+    </w:p>
+    <w:p>
+      <w:pPr>
+        <w:pStyle w:val="Heading2"/>
+      </w:pPr>
+      <w:bookmarkStart w:id="4" w:name="_Toc526781027"/>
+      <w:r>
+        <w:t>Reliability</w:t>
+      </w:r>
       <w:bookmarkEnd w:id="4"/>
     </w:p>
     <w:p>
-      <w:pPr>
-        <w:rPr>
-          <w:color w:val="000000" w:themeColor="text1"/>
-          <w:lang w:val="en-US"/>
-        </w:rPr>
-      </w:pPr>
-      <w:r>
-        <w:rPr>
-          <w:color w:val="000000" w:themeColor="text1"/>
-          <w:lang w:val="en-US"/>
-        </w:rPr>
-        <w:t xml:space="preserve">This document outlines the overall architecturally significant requirements for this project. Based upon the main NFR’s and the system assumptions/dependencies this document will justify the decisions made and the constraints that come with them. It will also show the overall system view in many forms including class diagrams, activity diagrams and deployment diagram. Basic architectural frameworks are also mentioned to aid in visualizing how this project will be implemented. </w:t>
-      </w:r>
-    </w:p>
-    <w:p>
-      <w:pPr>
-        <w:pStyle w:val="Heading1"/>
-      </w:pPr>
-      <w:bookmarkStart w:id="5" w:name="_Toc526781025"/>
-      <w:r>
-        <w:t>Architectural Goals and Philosophies</w:t>
-      </w:r>
-      <w:bookmarkEnd w:id="5"/>
-    </w:p>
-    <w:p>
-      <w:pPr>
-        <w:rPr>
-          <w:lang w:val="en-US"/>
-        </w:rPr>
-      </w:pPr>
-      <w:r>
-        <w:rPr>
-          <w:lang w:val="en-US"/>
-        </w:rPr>
-        <w:t xml:space="preserve">The application we wish to develop, as found in the vision document, is a </w:t>
-      </w:r>
-      <w:r>
-        <w:rPr>
-          <w:lang w:val="en-US"/>
-        </w:rPr>
-        <w:t>text-based</w:t>
-      </w:r>
-      <w:r>
-        <w:rPr>
-          <w:lang w:val="en-US"/>
-        </w:rPr>
-        <w:t xml:space="preserve"> trivia game. </w:t>
-      </w:r>
-      <w:r>
-        <w:rPr>
-          <w:lang w:val="en-US"/>
-        </w:rPr>
-        <w:t>The difference between our game to others on the market already, is Let’s Quiz will be targeted towards specific topics and genres.</w:t>
-      </w:r>
-      <w:r>
-        <w:rPr>
-          <w:lang w:val="en-US"/>
-        </w:rPr>
-        <w:t xml:space="preserve"> These would be </w:t>
-      </w:r>
-      <w:r>
-        <w:rPr>
-          <w:lang w:val="en-US"/>
-        </w:rPr>
-        <w:t xml:space="preserve">based around Science Fiction and Fantasy </w:t>
-      </w:r>
-      <w:r>
-        <w:rPr>
-          <w:lang w:val="en-US"/>
-        </w:rPr>
-        <w:t xml:space="preserve">and will try to encapsulate that specific demographic of people. </w:t>
-      </w:r>
-      <w:r>
-        <w:rPr>
-          <w:lang w:val="en-US"/>
-        </w:rPr>
-        <w:t xml:space="preserve">The game will be multiplayer, have live leaderboards and supply push notifications to the user. </w:t>
-      </w:r>
-    </w:p>
-    <w:p>
-      <w:pPr>
-        <w:rPr>
-          <w:lang w:val="en-US"/>
-        </w:rPr>
-      </w:pPr>
-      <w:r>
-        <w:rPr>
-          <w:lang w:val="en-US"/>
-        </w:rPr>
-        <w:t xml:space="preserve">In order to support multiplayer, we will use a MySQL database to store user, game and question data that will be updated at the end of each round. Firebase will be used to monitor updates to the database and update game data for clients. </w:t>
-      </w:r>
-      <w:r>
-        <w:rPr>
-          <w:lang w:val="en-US"/>
-        </w:rPr>
-        <w:t xml:space="preserve"> </w:t>
-      </w:r>
-    </w:p>
-    <w:p>
-      <w:pPr>
-        <w:rPr>
-          <w:lang w:val="en-US"/>
-        </w:rPr>
-      </w:pPr>
-      <w:r>
-        <w:rPr>
-          <w:lang w:val="en-US"/>
-        </w:rPr>
-        <w:t xml:space="preserve">The game will be delivered to the Google Play store, opening it up to a wide demographic of people. A iOS version will also be developed but this will not be placed on the Apple App Store by the end of this project. </w:t>
-      </w:r>
-      <w:r>
-        <w:rPr>
-          <w:lang w:val="en-US"/>
-        </w:rPr>
-        <w:t xml:space="preserve"> </w:t>
-      </w:r>
-    </w:p>
-    <w:p>
-      <w:pPr>
-        <w:rPr>
-          <w:lang w:val="en-US"/>
-        </w:rPr>
-      </w:pPr>
-      <w:r>
-        <w:rPr>
-          <w:lang w:val="en-US"/>
-        </w:rPr>
-        <w:t>The intent of Let’s Quiz</w:t>
-      </w:r>
-      <w:r>
-        <w:rPr>
-          <w:lang w:val="en-US"/>
-        </w:rPr>
-        <w:t xml:space="preserve"> will </w:t>
-      </w:r>
-      <w:r>
-        <w:rPr>
-          <w:lang w:val="en-US"/>
-        </w:rPr>
-        <w:t xml:space="preserve">be to </w:t>
-      </w:r>
-      <w:r>
-        <w:rPr>
-          <w:lang w:val="en-US"/>
-        </w:rPr>
-        <w:t xml:space="preserve">have two players play online in a </w:t>
-      </w:r>
-      <w:r>
-        <w:rPr>
-          <w:lang w:val="en-US"/>
-        </w:rPr>
-        <w:t xml:space="preserve">multiple </w:t>
-      </w:r>
-      <w:r>
-        <w:rPr>
-          <w:lang w:val="en-US"/>
-        </w:rPr>
-        <w:t>choice quiz game against each other. As well as having a global leaderboard and a multitude of available questions. The game will determine a winner and then update their individual</w:t>
-      </w:r>
-      <w:r>
-        <w:rPr>
-          <w:lang w:val="en-US"/>
-        </w:rPr>
-        <w:t xml:space="preserve"> high score, player stats</w:t>
-      </w:r>
-      <w:r>
-        <w:rPr>
-          <w:lang w:val="en-US"/>
-        </w:rPr>
-        <w:t xml:space="preserve"> and worldwide leader board. The game also allows players to be a part of multiple games simultaneously, allowing players to start new games or continue existing ones. Additionally, users will be able to play in a single player version of this game. </w:t>
-      </w:r>
-    </w:p>
-    <w:p>
-      <w:pPr>
-        <w:rPr>
-          <w:lang w:val="en-US"/>
-        </w:rPr>
-      </w:pPr>
-      <w:r>
-        <w:rPr>
-          <w:lang w:val="en-US"/>
-        </w:rPr>
-        <w:t>Based on the overall goals set out in the vision document the fol</w:t>
-      </w:r>
-      <w:r>
-        <w:rPr>
-          <w:lang w:val="en-US"/>
-        </w:rPr>
-        <w:t>lowing are the high priority Non Functional Requirement</w:t>
-      </w:r>
-      <w:r>
-        <w:rPr>
-          <w:lang w:val="en-US"/>
-        </w:rPr>
-        <w:t>s</w:t>
-      </w:r>
-      <w:r>
-        <w:rPr>
-          <w:lang w:val="en-US"/>
-        </w:rPr>
-        <w:t xml:space="preserve"> (NFR’s)</w:t>
-      </w:r>
-      <w:r>
-        <w:rPr>
-          <w:lang w:val="en-US"/>
-        </w:rPr>
-        <w:t xml:space="preserve">. Usability, Reliability, Performance and Maintainability. </w:t>
+      <w:r>
+        <w:t>Reliability is important as the majority of the game runs from the server. In order to complete multi-player games a connection to the server is required. Without a reliable connection</w:t>
+      </w:r>
+      <w:r>
+        <w:t>,</w:t>
+      </w:r>
+      <w:r>
+        <w:t xml:space="preserve"> users will not be able to complete multi-player functionality. </w:t>
       </w:r>
     </w:p>
     <w:p>
       <w:pPr>
         <w:pStyle w:val="Heading2"/>
       </w:pPr>
-      <w:bookmarkStart w:id="6" w:name="_Toc526781026"/>
-      <w:r>
-        <w:t>Usability</w:t>
-      </w:r>
-      <w:bookmarkEnd w:id="6"/>
-    </w:p>
-    <w:p>
-      <w:r>
-        <w:t xml:space="preserve">Usability </w:t>
-      </w:r>
-      <w:r>
-        <w:rPr>
-          <w:lang w:val="en-US"/>
-        </w:rPr>
-        <w:t>is the most important NFR as without a usable system all other NFR’s can’t even be considered. The game is intended to be run on mobile devices and have a UI catered to those users. The game must be intuitive and self-explanatory in all degrees of operation.</w:t>
-      </w:r>
-    </w:p>
-    <w:p>
-      <w:pPr>
-        <w:pStyle w:val="Heading2"/>
-      </w:pPr>
-      <w:bookmarkStart w:id="7" w:name="_Toc526781027"/>
-      <w:r>
-        <w:t>Reliability</w:t>
-      </w:r>
-      <w:bookmarkEnd w:id="7"/>
-    </w:p>
-    <w:p>
-      <w:r>
-        <w:t>Reliability is important as the majority of the game runs from the server. In order to complete multi-player games a connection to the server is required. Without a reliable connection</w:t>
-      </w:r>
-      <w:r>
-        <w:t>,</w:t>
-      </w:r>
-      <w:r>
-        <w:t xml:space="preserve"> users will not be able to complete multi-player functionality. </w:t>
-      </w:r>
-    </w:p>
-    <w:p>
-      <w:pPr>
-        <w:pStyle w:val="Heading2"/>
-      </w:pPr>
-      <w:bookmarkStart w:id="8" w:name="_Toc526781028"/>
+      <w:bookmarkStart w:id="5" w:name="_Toc526781028"/>
       <w:r>
         <w:lastRenderedPageBreak/>
         <w:t>Performance</w:t>
       </w:r>
+      <w:bookmarkEnd w:id="5"/>
+    </w:p>
+    <w:p>
+      <w:r>
+        <w:rPr>
+          <w:lang w:val="en-US"/>
+        </w:rPr>
+        <w:t xml:space="preserve">Performance is still important </w:t>
+      </w:r>
+      <w:r>
+        <w:rPr>
+          <w:lang w:val="en-US"/>
+        </w:rPr>
+        <w:t>regarding</w:t>
+      </w:r>
+      <w:r>
+        <w:rPr>
+          <w:lang w:val="en-US"/>
+        </w:rPr>
+        <w:t xml:space="preserve"> this being a mobile application. The app must be tailored to mobile use and be quick to respond to inputs from the user. It must also have quick response times from the server as delays longer than 1-2 seconds is enough for mobile users to stop using the application. Mobile users expect everything to happen instantly.  </w:t>
+      </w:r>
+    </w:p>
+    <w:p>
+      <w:pPr>
+        <w:pStyle w:val="Heading2"/>
+      </w:pPr>
+      <w:bookmarkStart w:id="6" w:name="_Toc526781029"/>
+      <w:r>
+        <w:t>Maintainability</w:t>
+      </w:r>
+      <w:bookmarkEnd w:id="6"/>
+    </w:p>
+    <w:p>
+      <w:r>
+        <w:rPr>
+          <w:lang w:val="en-US"/>
+        </w:rPr>
+        <w:t>Maintainability is important as the game must be able to be continued to be upgraded and bugs fixed without hindering the overall functionality of the game. Without being maintainable users could experience large downtimes. By focusing on making the game maintainable the server can be kept up for as much time as possible.</w:t>
+      </w:r>
+    </w:p>
+    <w:p>
+      <w:pPr>
+        <w:pStyle w:val="Heading1"/>
+      </w:pPr>
+      <w:bookmarkStart w:id="7" w:name="_Toc526781030"/>
+      <w:r>
+        <w:t>Assumptions and Dependencies</w:t>
+      </w:r>
+      <w:bookmarkEnd w:id="7"/>
+    </w:p>
+    <w:p>
+      <w:pPr>
+        <w:pStyle w:val="Heading2"/>
+      </w:pPr>
+      <w:bookmarkStart w:id="8" w:name="_Toc526781031"/>
+      <w:r>
+        <w:t>Assumptions</w:t>
+      </w:r>
       <w:bookmarkEnd w:id="8"/>
-    </w:p>
-    <w:p>
-      <w:r>
-        <w:rPr>
-          <w:lang w:val="en-US"/>
-        </w:rPr>
-        <w:t xml:space="preserve">Performance is still important </w:t>
-      </w:r>
-      <w:r>
-        <w:rPr>
-          <w:lang w:val="en-US"/>
-        </w:rPr>
-        <w:t>regarding</w:t>
-      </w:r>
-      <w:r>
-        <w:rPr>
-          <w:lang w:val="en-US"/>
-        </w:rPr>
-        <w:t xml:space="preserve"> this being a mobile application. The app must be tailored to mobile use and be quick to respond to inputs from the user. It must also have quick response times from the server as delays longer than 1-2 seconds is enough for mobile users to stop using the application. Mobile users expect everything to happen instantly.  </w:t>
-      </w:r>
-    </w:p>
-    <w:p>
-      <w:pPr>
-        <w:pStyle w:val="Heading2"/>
-      </w:pPr>
-      <w:bookmarkStart w:id="9" w:name="_Toc526781029"/>
-      <w:r>
-        <w:t>Maintainability</w:t>
-      </w:r>
-      <w:bookmarkEnd w:id="9"/>
-    </w:p>
-    <w:p>
-      <w:r>
-        <w:rPr>
-          <w:lang w:val="en-US"/>
-        </w:rPr>
-        <w:t>Maintainability is important as the game must be able to be continued to be upgraded and bugs fixed without hindering the overall functionality of the game. Without being maintainable users could experience large downtimes. By focusing on making the game maintainable the server can be kept up for as much time as possible.</w:t>
-      </w:r>
-    </w:p>
-    <w:p>
-      <w:pPr>
-        <w:pStyle w:val="Heading1"/>
-      </w:pPr>
-      <w:bookmarkStart w:id="10" w:name="_Toc526781030"/>
-      <w:r>
-        <w:t>Assumptions and Dependencies</w:t>
-      </w:r>
-      <w:bookmarkEnd w:id="10"/>
-    </w:p>
-    <w:p>
-      <w:pPr>
-        <w:pStyle w:val="Heading2"/>
-      </w:pPr>
-      <w:bookmarkStart w:id="11" w:name="_Toc526781031"/>
-      <w:r>
-        <w:t>Assumptions</w:t>
-      </w:r>
-      <w:bookmarkEnd w:id="11"/>
     </w:p>
     <w:p>
       <w:pPr>
@@ -5561,11 +5545,11 @@
       <w:pPr>
         <w:pStyle w:val="Heading2"/>
       </w:pPr>
-      <w:bookmarkStart w:id="12" w:name="_Toc526781032"/>
+      <w:bookmarkStart w:id="9" w:name="_Toc526781032"/>
       <w:r>
         <w:t>Dependencies</w:t>
       </w:r>
-      <w:bookmarkEnd w:id="12"/>
+      <w:bookmarkEnd w:id="9"/>
     </w:p>
     <w:p>
       <w:pPr>
@@ -5740,22 +5724,22 @@
       <w:pPr>
         <w:pStyle w:val="Heading1"/>
       </w:pPr>
-      <w:bookmarkStart w:id="13" w:name="_Toc526781033"/>
+      <w:bookmarkStart w:id="10" w:name="_Toc526781033"/>
       <w:r>
         <w:lastRenderedPageBreak/>
         <w:t>Architecturally Significant Requirements</w:t>
       </w:r>
-      <w:bookmarkEnd w:id="13"/>
+      <w:bookmarkEnd w:id="10"/>
     </w:p>
     <w:p>
       <w:pPr>
         <w:pStyle w:val="Heading2"/>
       </w:pPr>
-      <w:bookmarkStart w:id="14" w:name="_Toc526781034"/>
+      <w:bookmarkStart w:id="11" w:name="_Toc526781034"/>
       <w:r>
         <w:t>Functional Requirements</w:t>
       </w:r>
-      <w:bookmarkEnd w:id="14"/>
+      <w:bookmarkEnd w:id="11"/>
     </w:p>
     <w:p>
       <w:pPr>
@@ -5937,11 +5921,11 @@
       <w:pPr>
         <w:pStyle w:val="Heading2"/>
       </w:pPr>
-      <w:bookmarkStart w:id="15" w:name="_Toc526781035"/>
+      <w:bookmarkStart w:id="12" w:name="_Toc526781035"/>
       <w:r>
         <w:t>Architecture Realisation</w:t>
       </w:r>
-      <w:bookmarkEnd w:id="15"/>
+      <w:bookmarkEnd w:id="12"/>
     </w:p>
     <w:p>
       <w:pPr>
@@ -6160,22 +6144,22 @@
       <w:pPr>
         <w:pStyle w:val="Heading1"/>
       </w:pPr>
-      <w:bookmarkStart w:id="16" w:name="_Toc526781036"/>
+      <w:bookmarkStart w:id="13" w:name="_Toc526781036"/>
       <w:r>
         <w:lastRenderedPageBreak/>
         <w:t>Decisions, Constraints &amp; Justifications</w:t>
       </w:r>
-      <w:bookmarkEnd w:id="16"/>
+      <w:bookmarkEnd w:id="13"/>
     </w:p>
     <w:p>
       <w:pPr>
         <w:pStyle w:val="Heading2"/>
       </w:pPr>
-      <w:bookmarkStart w:id="17" w:name="_Toc526781037"/>
+      <w:bookmarkStart w:id="14" w:name="_Toc526781037"/>
       <w:r>
         <w:t>Decisions</w:t>
       </w:r>
-      <w:bookmarkEnd w:id="17"/>
+      <w:bookmarkEnd w:id="14"/>
     </w:p>
     <w:p>
       <w:pPr>
@@ -6300,11 +6284,11 @@
       <w:pPr>
         <w:pStyle w:val="Heading2"/>
       </w:pPr>
-      <w:bookmarkStart w:id="18" w:name="_Toc526781038"/>
+      <w:bookmarkStart w:id="15" w:name="_Toc526781038"/>
       <w:r>
         <w:t>Constraints</w:t>
       </w:r>
-      <w:bookmarkEnd w:id="18"/>
+      <w:bookmarkEnd w:id="15"/>
     </w:p>
     <w:p>
       <w:pPr>
@@ -6394,11 +6378,11 @@
       <w:pPr>
         <w:pStyle w:val="Heading2"/>
       </w:pPr>
-      <w:bookmarkStart w:id="19" w:name="_Toc526781039"/>
+      <w:bookmarkStart w:id="16" w:name="_Toc526781039"/>
       <w:r>
         <w:t>Justifications</w:t>
       </w:r>
-      <w:bookmarkEnd w:id="19"/>
+      <w:bookmarkEnd w:id="16"/>
     </w:p>
     <w:p>
       <w:pPr>
@@ -6603,19 +6587,80 @@
       <w:pPr>
         <w:pStyle w:val="Heading1"/>
       </w:pPr>
-      <w:bookmarkStart w:id="20" w:name="_Toc526781040"/>
+      <w:bookmarkStart w:id="17" w:name="_Toc526781040"/>
       <w:r>
         <w:t>Architectural Mechanisms</w:t>
       </w:r>
+      <w:bookmarkEnd w:id="17"/>
+    </w:p>
+    <w:p>
+      <w:pPr>
+        <w:pStyle w:val="Heading2"/>
+      </w:pPr>
+      <w:bookmarkStart w:id="18" w:name="_Toc526781041"/>
+      <w:r>
+        <w:t>Play Game</w:t>
+      </w:r>
+      <w:bookmarkEnd w:id="18"/>
+    </w:p>
+    <w:p>
+      <w:pPr>
+        <w:rPr>
+          <w:color w:val="000000" w:themeColor="text1"/>
+          <w:lang w:val="en-US"/>
+        </w:rPr>
+      </w:pPr>
+      <w:r>
+        <w:rPr>
+          <w:color w:val="000000" w:themeColor="text1"/>
+          <w:lang w:val="en-US"/>
+        </w:rPr>
+        <w:t xml:space="preserve">Two options from this button push. The user can either start a new game or select from an ongoing one. Both options require a connection to the internet. </w:t>
+      </w:r>
+    </w:p>
+    <w:p>
+      <w:pPr>
+        <w:pStyle w:val="Heading3"/>
+      </w:pPr>
+      <w:bookmarkStart w:id="19" w:name="_Toc526781042"/>
+      <w:r>
+        <w:t>Single Player</w:t>
+      </w:r>
+      <w:bookmarkEnd w:id="19"/>
+    </w:p>
+    <w:p>
+      <w:r>
+        <w:t xml:space="preserve">Single Player refers to offline gameplay not requiring an internet connection and </w:t>
+      </w:r>
+      <w:r>
+        <w:t>playing a game simply for practice</w:t>
+      </w:r>
+      <w:r>
+        <w:t xml:space="preserve"> and not competing against any other player or bot. </w:t>
+      </w:r>
+    </w:p>
+    <w:p>
+      <w:pPr>
+        <w:pStyle w:val="Heading3"/>
+      </w:pPr>
+      <w:bookmarkStart w:id="20" w:name="_Toc526781043"/>
+      <w:r>
+        <w:t>Multiplayer</w:t>
+      </w:r>
       <w:bookmarkEnd w:id="20"/>
     </w:p>
     <w:p>
+      <w:r>
+        <w:t xml:space="preserve">Multiplayer refers to the online gameplay where players play games against other real players. </w:t>
+      </w:r>
+    </w:p>
+    <w:p>
       <w:pPr>
         <w:pStyle w:val="Heading2"/>
       </w:pPr>
-      <w:bookmarkStart w:id="21" w:name="_Toc526781041"/>
-      <w:r>
-        <w:t>Play Game</w:t>
+      <w:bookmarkStart w:id="21" w:name="_Toc526781044"/>
+      <w:r>
+        <w:t>Submit Question</w:t>
       </w:r>
       <w:bookmarkEnd w:id="21"/>
     </w:p>
@@ -6631,52 +6676,41 @@
           <w:color w:val="000000" w:themeColor="text1"/>
           <w:lang w:val="en-US"/>
         </w:rPr>
-        <w:t xml:space="preserve">Two options from this button push. The user can either start a new game or select from an ongoing one. Both options require a connection to the internet. </w:t>
-      </w:r>
+        <w:t xml:space="preserve">Users will be able to submit their own questions to become part of the normal game question rotation. </w:t>
+      </w:r>
+    </w:p>
+    <w:p>
+      <w:pPr>
+        <w:pStyle w:val="Heading2"/>
+      </w:pPr>
+      <w:bookmarkStart w:id="22" w:name="_Toc526781045"/>
+      <w:r>
+        <w:t>Social Media Integration</w:t>
+      </w:r>
+      <w:bookmarkEnd w:id="22"/>
     </w:p>
     <w:p>
       <w:pPr>
         <w:pStyle w:val="Heading3"/>
       </w:pPr>
-      <w:bookmarkStart w:id="22" w:name="_Toc526781042"/>
-      <w:r>
-        <w:t>Single Player</w:t>
-      </w:r>
-      <w:bookmarkEnd w:id="22"/>
-    </w:p>
-    <w:p>
-      <w:r>
-        <w:t xml:space="preserve">Single Player refers to offline gameplay not requiring an internet connection and </w:t>
-      </w:r>
-      <w:r>
-        <w:t>playing a game simply for practice</w:t>
-      </w:r>
-      <w:r>
-        <w:t xml:space="preserve"> and not competing against any other player or bot. </w:t>
-      </w:r>
-    </w:p>
-    <w:p>
-      <w:pPr>
-        <w:pStyle w:val="Heading3"/>
-      </w:pPr>
-      <w:bookmarkStart w:id="23" w:name="_Toc526781043"/>
-      <w:r>
-        <w:t>Multiplayer</w:t>
+      <w:bookmarkStart w:id="23" w:name="_Toc526781046"/>
+      <w:r>
+        <w:t>Facebook</w:t>
       </w:r>
       <w:bookmarkEnd w:id="23"/>
     </w:p>
     <w:p>
       <w:r>
-        <w:t xml:space="preserve">Multiplayer refers to the online gameplay where players play games against other real players. </w:t>
+        <w:t xml:space="preserve">Facebook integration refers to the players Facebook accounts linking to the Let’s Quiz game and accessing certain personal data for registration as well as then playing games against other friends. </w:t>
       </w:r>
     </w:p>
     <w:p>
       <w:pPr>
         <w:pStyle w:val="Heading2"/>
       </w:pPr>
-      <w:bookmarkStart w:id="24" w:name="_Toc526781044"/>
-      <w:r>
-        <w:t>Submit Question</w:t>
+      <w:bookmarkStart w:id="24" w:name="_Toc526781047"/>
+      <w:r>
+        <w:t>GUI</w:t>
       </w:r>
       <w:bookmarkEnd w:id="24"/>
     </w:p>
@@ -6692,43 +6726,8 @@
           <w:color w:val="000000" w:themeColor="text1"/>
           <w:lang w:val="en-US"/>
         </w:rPr>
-        <w:t xml:space="preserve">Users will be able to submit their own questions to become part of the normal game question rotation. </w:t>
-      </w:r>
-    </w:p>
-    <w:p>
-      <w:pPr>
-        <w:pStyle w:val="Heading2"/>
-      </w:pPr>
-      <w:bookmarkStart w:id="25" w:name="_Toc526781045"/>
-      <w:r>
-        <w:t>Social Media Integration</w:t>
-      </w:r>
-      <w:bookmarkEnd w:id="25"/>
-    </w:p>
-    <w:p>
-      <w:pPr>
-        <w:pStyle w:val="Heading3"/>
-      </w:pPr>
-      <w:bookmarkStart w:id="26" w:name="_Toc526781046"/>
-      <w:r>
-        <w:t>Facebook</w:t>
-      </w:r>
-      <w:bookmarkEnd w:id="26"/>
-    </w:p>
-    <w:p>
-      <w:r>
-        <w:t xml:space="preserve">Facebook integration refers to the players Facebook accounts linking to the Let’s Quiz game and accessing certain personal data for registration as well as then playing games against other friends. </w:t>
-      </w:r>
-    </w:p>
-    <w:p>
-      <w:pPr>
-        <w:pStyle w:val="Heading2"/>
-      </w:pPr>
-      <w:bookmarkStart w:id="27" w:name="_Toc526781047"/>
-      <w:r>
-        <w:t>GUI</w:t>
-      </w:r>
-      <w:bookmarkEnd w:id="27"/>
+        <w:t xml:space="preserve">We will use Unity to design the GUI for display on mobile devices. Will follow standard design principles and not be too dissimilar to other applications of the same nature. </w:t>
+      </w:r>
     </w:p>
     <w:p>
       <w:pPr>
@@ -6737,13 +6736,14 @@
           <w:lang w:val="en-US"/>
         </w:rPr>
       </w:pPr>
-      <w:r>
+    </w:p>
+    <w:p>
+      <w:pPr>
         <w:rPr>
           <w:color w:val="000000" w:themeColor="text1"/>
           <w:lang w:val="en-US"/>
         </w:rPr>
-        <w:t xml:space="preserve">We will use Unity to design the GUI for display on mobile devices. Will follow standard design principles and not be too dissimilar to other applications of the same nature. </w:t>
-      </w:r>
+      </w:pPr>
     </w:p>
     <w:p>
       <w:pPr>
@@ -6779,110 +6779,296 @@
     </w:p>
     <w:p>
       <w:pPr>
-        <w:rPr>
-          <w:color w:val="000000" w:themeColor="text1"/>
-          <w:lang w:val="en-US"/>
-        </w:rPr>
-      </w:pPr>
-    </w:p>
-    <w:p>
-      <w:pPr>
-        <w:rPr>
-          <w:color w:val="000000" w:themeColor="text1"/>
-          <w:lang w:val="en-US"/>
-        </w:rPr>
-      </w:pPr>
-    </w:p>
-    <w:p>
-      <w:pPr>
         <w:pStyle w:val="Heading1"/>
       </w:pPr>
-      <w:bookmarkStart w:id="28" w:name="_Toc526781048"/>
+      <w:bookmarkStart w:id="25" w:name="_Toc526781048"/>
       <w:r>
         <w:lastRenderedPageBreak/>
         <w:t>Layers or Architectural Framework</w:t>
       </w:r>
+      <w:bookmarkEnd w:id="25"/>
+    </w:p>
+    <w:p>
+      <w:pPr>
+        <w:rPr>
+          <w:color w:val="000000" w:themeColor="text1"/>
+          <w:lang w:val="en-US"/>
+        </w:rPr>
+      </w:pPr>
+      <w:r>
+        <w:rPr>
+          <w:color w:val="000000" w:themeColor="text1"/>
+          <w:lang w:val="en-US"/>
+        </w:rPr>
+        <w:t xml:space="preserve">The majority of the application will follow a mobile architecture pattern. Meaning it will be designed specifically for mobile. The GUI will be </w:t>
+      </w:r>
+      <w:r>
+        <w:rPr>
+          <w:color w:val="000000" w:themeColor="text1"/>
+          <w:lang w:val="en-US"/>
+        </w:rPr>
+        <w:t xml:space="preserve">relevant and use touch input to move through the application. </w:t>
+      </w:r>
+      <w:r>
+        <w:rPr>
+          <w:color w:val="000000" w:themeColor="text1"/>
+          <w:lang w:val="en-US"/>
+        </w:rPr>
+        <w:t xml:space="preserve">The application will also be optimized to run on a mobile device. </w:t>
+      </w:r>
+    </w:p>
+    <w:p>
+      <w:pPr>
+        <w:rPr>
+          <w:color w:val="000000" w:themeColor="text1"/>
+          <w:lang w:val="en-US"/>
+        </w:rPr>
+      </w:pPr>
+      <w:r>
+        <w:rPr>
+          <w:color w:val="000000" w:themeColor="text1"/>
+          <w:lang w:val="en-US"/>
+        </w:rPr>
+        <w:t xml:space="preserve">The application will use a server-oriented architecture model. This model describes application components connecting together through a communication protocol over a wireless network. </w:t>
+      </w:r>
+    </w:p>
+    <w:p>
+      <w:pPr>
+        <w:pStyle w:val="Heading1"/>
+      </w:pPr>
+      <w:bookmarkStart w:id="26" w:name="_Toc526781049"/>
+      <w:r>
+        <w:t>Architectural View</w:t>
+      </w:r>
+      <w:r>
+        <w:t>s</w:t>
+      </w:r>
+      <w:bookmarkEnd w:id="26"/>
+    </w:p>
+    <w:p>
+      <w:pPr>
+        <w:pStyle w:val="Heading2"/>
+      </w:pPr>
+      <w:bookmarkStart w:id="27" w:name="_Toc526781050"/>
+      <w:r>
+        <w:t>Use Case Descriptions</w:t>
+      </w:r>
+      <w:bookmarkEnd w:id="27"/>
+    </w:p>
+    <w:p>
+      <w:pPr>
+        <w:pStyle w:val="Heading3"/>
+      </w:pPr>
+      <w:bookmarkStart w:id="28" w:name="_Toc526781051"/>
+      <w:r>
+        <w:t xml:space="preserve">Use Case: End Goal: </w:t>
+      </w:r>
+      <w:r>
+        <w:t>Register</w:t>
+      </w:r>
       <w:bookmarkEnd w:id="28"/>
     </w:p>
     <w:p>
-      <w:pPr>
-        <w:rPr>
-          <w:color w:val="000000" w:themeColor="text1"/>
-          <w:lang w:val="en-US"/>
-        </w:rPr>
-      </w:pPr>
-      <w:r>
-        <w:rPr>
-          <w:color w:val="000000" w:themeColor="text1"/>
-          <w:lang w:val="en-US"/>
-        </w:rPr>
-        <w:t xml:space="preserve">The majority of the application will follow a mobile architecture pattern. Meaning it will be designed specifically for mobile. The GUI will be </w:t>
-      </w:r>
-      <w:r>
-        <w:rPr>
-          <w:color w:val="000000" w:themeColor="text1"/>
-          <w:lang w:val="en-US"/>
-        </w:rPr>
-        <w:t xml:space="preserve">relevant and use touch input to move through the application. </w:t>
-      </w:r>
-      <w:r>
-        <w:rPr>
-          <w:color w:val="000000" w:themeColor="text1"/>
-          <w:lang w:val="en-US"/>
-        </w:rPr>
-        <w:t xml:space="preserve">The application will also be optimized to run on a mobile device. </w:t>
-      </w:r>
-    </w:p>
-    <w:p>
-      <w:pPr>
-        <w:rPr>
-          <w:color w:val="000000" w:themeColor="text1"/>
-          <w:lang w:val="en-US"/>
-        </w:rPr>
-      </w:pPr>
-      <w:r>
-        <w:rPr>
-          <w:color w:val="000000" w:themeColor="text1"/>
-          <w:lang w:val="en-US"/>
-        </w:rPr>
-        <w:t xml:space="preserve">The application will use a server-oriented architecture model. This model describes application components connecting together through a communication protocol over a wireless network. </w:t>
-      </w:r>
-    </w:p>
-    <w:p>
-      <w:pPr>
-        <w:pStyle w:val="Heading1"/>
-      </w:pPr>
-      <w:bookmarkStart w:id="29" w:name="_Toc526781049"/>
-      <w:r>
-        <w:t>Architectural View</w:t>
-      </w:r>
-      <w:r>
-        <w:t>s</w:t>
+      <w:r>
+        <w:t>When the user</w:t>
+      </w:r>
+    </w:p>
+    <w:p>
+      <w:r>
+        <w:t xml:space="preserve">Wants to register a Let’s Quiz account, they must input user details and click register </w:t>
+      </w:r>
+    </w:p>
+    <w:p>
+      <w:r>
+        <w:t>So that the application creates an account for them</w:t>
+      </w:r>
+    </w:p>
+    <w:p>
+      <w:pPr>
+        <w:pStyle w:val="Heading3"/>
+      </w:pPr>
+      <w:bookmarkStart w:id="29" w:name="_Toc526781052"/>
+      <w:r>
+        <w:t>Use Case: End Goal: Login</w:t>
       </w:r>
       <w:bookmarkEnd w:id="29"/>
     </w:p>
     <w:p>
-      <w:pPr>
-        <w:pStyle w:val="Heading2"/>
-      </w:pPr>
-      <w:bookmarkStart w:id="30" w:name="_Toc526781050"/>
-      <w:r>
-        <w:t>Use Case Descriptions</w:t>
+      <w:r>
+        <w:t xml:space="preserve">When the user </w:t>
+      </w:r>
+    </w:p>
+    <w:p>
+      <w:r>
+        <w:t xml:space="preserve">Wants to login, they </w:t>
+      </w:r>
+      <w:r>
+        <w:t>must choose login option</w:t>
+      </w:r>
+    </w:p>
+    <w:p>
+      <w:pPr>
+        <w:rPr>
+          <w:color w:val="7030A0"/>
+        </w:rPr>
+      </w:pPr>
+      <w:r>
+        <w:t xml:space="preserve">So that that the application </w:t>
+      </w:r>
+      <w:r>
+        <w:t>allows login and displays pregame screen</w:t>
+      </w:r>
+    </w:p>
+    <w:p>
+      <w:pPr>
+        <w:pStyle w:val="Heading3"/>
+      </w:pPr>
+      <w:bookmarkStart w:id="30" w:name="_Toc526781053"/>
+      <w:r>
+        <w:t>Use Case: Login Registered Users – Sub-Function: End Goal: Login</w:t>
       </w:r>
       <w:bookmarkEnd w:id="30"/>
     </w:p>
     <w:p>
+      <w:r>
+        <w:t>When</w:t>
+      </w:r>
+      <w:r>
+        <w:t xml:space="preserve"> the</w:t>
+      </w:r>
+      <w:r>
+        <w:t xml:space="preserve"> user </w:t>
+      </w:r>
+    </w:p>
+    <w:p>
+      <w:r>
+        <w:t xml:space="preserve">Wants to play </w:t>
+      </w:r>
+      <w:r>
+        <w:t>by logging in,</w:t>
+      </w:r>
+      <w:r>
+        <w:t xml:space="preserve"> they</w:t>
+      </w:r>
+      <w:r>
+        <w:t xml:space="preserve"> then</w:t>
+      </w:r>
+      <w:r>
+        <w:t xml:space="preserve"> press </w:t>
+      </w:r>
+      <w:r>
+        <w:t>login</w:t>
+      </w:r>
+    </w:p>
+    <w:p>
+      <w:r>
+        <w:t>So that th</w:t>
+      </w:r>
+      <w:r>
+        <w:t>at the application opens to the login screen</w:t>
+      </w:r>
+    </w:p>
+    <w:p>
       <w:pPr>
         <w:pStyle w:val="Heading3"/>
       </w:pPr>
-      <w:bookmarkStart w:id="31" w:name="_Toc526781051"/>
+      <w:bookmarkStart w:id="31" w:name="_Toc526781054"/>
+      <w:bookmarkStart w:id="32" w:name="_Toc510647820"/>
+      <w:r>
+        <w:t>Use Case: Login with</w:t>
+      </w:r>
+      <w:r>
+        <w:t xml:space="preserve"> Facebook – </w:t>
+      </w:r>
+      <w:r>
+        <w:t>Sub-Function</w:t>
+      </w:r>
+      <w:r>
+        <w:t xml:space="preserve">: </w:t>
+      </w:r>
+      <w:r>
+        <w:t>End Goal: Login</w:t>
+      </w:r>
+      <w:bookmarkEnd w:id="31"/>
+    </w:p>
+    <w:p>
+      <w:r>
+        <w:t xml:space="preserve">When the user </w:t>
+      </w:r>
+    </w:p>
+    <w:p>
+      <w:r>
+        <w:t>Wants to play by logging in with Facebook, they then press Facebook login</w:t>
+      </w:r>
+    </w:p>
+    <w:p>
+      <w:pPr>
+        <w:rPr>
+          <w:color w:val="7030A0"/>
+        </w:rPr>
+      </w:pPr>
+      <w:r>
+        <w:t>So that that the application connects to the Facebook Authentication server and allows login</w:t>
+      </w:r>
+    </w:p>
+    <w:p>
+      <w:pPr>
+        <w:pStyle w:val="Heading3"/>
+      </w:pPr>
+      <w:bookmarkStart w:id="33" w:name="_Toc510647821"/>
+      <w:bookmarkStart w:id="34" w:name="_Toc526781055"/>
+      <w:bookmarkEnd w:id="32"/>
+      <w:r>
+        <w:t>Use Case: Play as G</w:t>
+      </w:r>
+      <w:r>
+        <w:t>uest</w:t>
+      </w:r>
+      <w:r>
+        <w:t xml:space="preserve"> – </w:t>
+      </w:r>
+      <w:r>
+        <w:t>Sub-Function</w:t>
+      </w:r>
+      <w:r>
+        <w:t xml:space="preserve">: </w:t>
+      </w:r>
+      <w:r>
+        <w:t>End Goal: Login</w:t>
+      </w:r>
+      <w:bookmarkEnd w:id="33"/>
+      <w:bookmarkEnd w:id="34"/>
+    </w:p>
+    <w:p>
+      <w:r>
+        <w:t xml:space="preserve">When the user </w:t>
+      </w:r>
+    </w:p>
+    <w:p>
+      <w:r>
+        <w:t>Wants to play without logging in or first registering they press play as guest</w:t>
+      </w:r>
+    </w:p>
+    <w:p>
+      <w:r>
+        <w:t>So that the application opens to the pre-game screen</w:t>
+      </w:r>
+    </w:p>
+    <w:p>
+      <w:pPr>
+        <w:pStyle w:val="Heading3"/>
+      </w:pPr>
+      <w:bookmarkStart w:id="35" w:name="_Toc526781056"/>
       <w:r>
         <w:t xml:space="preserve">Use Case: End Goal: </w:t>
       </w:r>
       <w:r>
-        <w:t>Register</w:t>
-      </w:r>
-      <w:bookmarkEnd w:id="31"/>
+        <w:t xml:space="preserve"> </w:t>
+      </w:r>
+      <w:r>
+        <w:t>User Submit Question</w:t>
+      </w:r>
+      <w:bookmarkEnd w:id="35"/>
     </w:p>
     <w:p>
       <w:r>
@@ -6891,224 +7077,22 @@
     </w:p>
     <w:p>
       <w:r>
-        <w:t xml:space="preserve">Wants to register a Let’s Quiz account, they must input user details and click register </w:t>
-      </w:r>
-    </w:p>
-    <w:p>
-      <w:r>
-        <w:t>So that the application creates an account for them</w:t>
+        <w:t>Wants to submit a question they will press the submit question button</w:t>
+      </w:r>
+    </w:p>
+    <w:p>
+      <w:r>
+        <w:t xml:space="preserve">So that the application opens to the </w:t>
+      </w:r>
+      <w:r>
+        <w:t>submit question scene</w:t>
       </w:r>
     </w:p>
     <w:p>
       <w:pPr>
         <w:pStyle w:val="Heading3"/>
       </w:pPr>
-      <w:bookmarkStart w:id="32" w:name="_Toc526781052"/>
-      <w:r>
-        <w:t>Use Case: End Goal: Login</w:t>
-      </w:r>
-      <w:bookmarkEnd w:id="32"/>
-    </w:p>
-    <w:p>
-      <w:r>
-        <w:t xml:space="preserve">When the user </w:t>
-      </w:r>
-    </w:p>
-    <w:p>
-      <w:r>
-        <w:t xml:space="preserve">Wants to login, they </w:t>
-      </w:r>
-      <w:r>
-        <w:t>must choose login option</w:t>
-      </w:r>
-    </w:p>
-    <w:p>
-      <w:pPr>
-        <w:rPr>
-          <w:color w:val="7030A0"/>
-        </w:rPr>
-      </w:pPr>
-      <w:r>
-        <w:t xml:space="preserve">So that that the application </w:t>
-      </w:r>
-      <w:r>
-        <w:t>allows login and displays pregame screen</w:t>
-      </w:r>
-    </w:p>
-    <w:p>
-      <w:pPr>
-        <w:pStyle w:val="Heading3"/>
-      </w:pPr>
-      <w:bookmarkStart w:id="33" w:name="_Toc526781053"/>
-      <w:r>
-        <w:t>Use Case: Login Registered Users – Sub-Function: End Goal: Login</w:t>
-      </w:r>
-      <w:bookmarkEnd w:id="33"/>
-    </w:p>
-    <w:p>
-      <w:r>
-        <w:t>When</w:t>
-      </w:r>
-      <w:r>
-        <w:t xml:space="preserve"> the</w:t>
-      </w:r>
-      <w:r>
-        <w:t xml:space="preserve"> user </w:t>
-      </w:r>
-    </w:p>
-    <w:p>
-      <w:r>
-        <w:t xml:space="preserve">Wants to play </w:t>
-      </w:r>
-      <w:r>
-        <w:t>by logging in,</w:t>
-      </w:r>
-      <w:r>
-        <w:t xml:space="preserve"> they</w:t>
-      </w:r>
-      <w:r>
-        <w:t xml:space="preserve"> then</w:t>
-      </w:r>
-      <w:r>
-        <w:t xml:space="preserve"> press </w:t>
-      </w:r>
-      <w:r>
-        <w:t>login</w:t>
-      </w:r>
-    </w:p>
-    <w:p>
-      <w:r>
-        <w:t>So that th</w:t>
-      </w:r>
-      <w:r>
-        <w:t>at the application opens to the login screen</w:t>
-      </w:r>
-    </w:p>
-    <w:p>
-      <w:pPr>
-        <w:pStyle w:val="Heading3"/>
-      </w:pPr>
-      <w:bookmarkStart w:id="34" w:name="_Toc526781054"/>
-      <w:bookmarkStart w:id="35" w:name="_Toc510647820"/>
-      <w:r>
-        <w:t>Use Case: Login with</w:t>
-      </w:r>
-      <w:r>
-        <w:t xml:space="preserve"> Facebook – </w:t>
-      </w:r>
-      <w:r>
-        <w:t>Sub-Function</w:t>
-      </w:r>
-      <w:r>
-        <w:t xml:space="preserve">: </w:t>
-      </w:r>
-      <w:r>
-        <w:t>End Goal: Login</w:t>
-      </w:r>
-      <w:bookmarkEnd w:id="34"/>
-    </w:p>
-    <w:p>
-      <w:r>
-        <w:t xml:space="preserve">When the user </w:t>
-      </w:r>
-    </w:p>
-    <w:p>
-      <w:r>
-        <w:t>Wants to play by logging in with Facebook, they then press Facebook login</w:t>
-      </w:r>
-    </w:p>
-    <w:p>
-      <w:pPr>
-        <w:rPr>
-          <w:color w:val="7030A0"/>
-        </w:rPr>
-      </w:pPr>
-      <w:r>
-        <w:t>So that that the application connects to the Facebook Authentication server and allows login</w:t>
-      </w:r>
-    </w:p>
-    <w:p>
-      <w:pPr>
-        <w:pStyle w:val="Heading3"/>
-      </w:pPr>
-      <w:bookmarkStart w:id="36" w:name="_Toc510647821"/>
-      <w:bookmarkStart w:id="37" w:name="_Toc526781055"/>
-      <w:bookmarkEnd w:id="35"/>
-      <w:r>
-        <w:t>Use Case: Play as G</w:t>
-      </w:r>
-      <w:r>
-        <w:t>uest</w:t>
-      </w:r>
-      <w:r>
-        <w:t xml:space="preserve"> – </w:t>
-      </w:r>
-      <w:r>
-        <w:t>Sub-Function</w:t>
-      </w:r>
-      <w:r>
-        <w:t xml:space="preserve">: </w:t>
-      </w:r>
-      <w:r>
-        <w:t>End Goal: Login</w:t>
-      </w:r>
-      <w:bookmarkEnd w:id="36"/>
-      <w:bookmarkEnd w:id="37"/>
-    </w:p>
-    <w:p>
-      <w:r>
-        <w:t xml:space="preserve">When the user </w:t>
-      </w:r>
-    </w:p>
-    <w:p>
-      <w:r>
-        <w:t>Wants to play without logging in or first registering they press play as guest</w:t>
-      </w:r>
-    </w:p>
-    <w:p>
-      <w:r>
-        <w:t>So that the application opens to the pre-game screen</w:t>
-      </w:r>
-    </w:p>
-    <w:p>
-      <w:pPr>
-        <w:pStyle w:val="Heading3"/>
-      </w:pPr>
-      <w:bookmarkStart w:id="38" w:name="_Toc526781056"/>
-      <w:r>
-        <w:t xml:space="preserve">Use Case: End Goal: </w:t>
-      </w:r>
-      <w:r>
-        <w:t xml:space="preserve"> </w:t>
-      </w:r>
-      <w:r>
-        <w:t>User Submit Question</w:t>
-      </w:r>
-      <w:bookmarkEnd w:id="38"/>
-    </w:p>
-    <w:p>
-      <w:r>
-        <w:t>When the user</w:t>
-      </w:r>
-    </w:p>
-    <w:p>
-      <w:r>
-        <w:t>Wants to submit a question they will press the submit question button</w:t>
-      </w:r>
-    </w:p>
-    <w:p>
-      <w:r>
-        <w:t xml:space="preserve">So that the application opens to the </w:t>
-      </w:r>
-      <w:r>
-        <w:t>submit question scene</w:t>
-      </w:r>
-    </w:p>
-    <w:p>
-      <w:pPr>
-        <w:pStyle w:val="Heading3"/>
-      </w:pPr>
-      <w:bookmarkStart w:id="39" w:name="_Toc526781057"/>
+      <w:bookmarkStart w:id="36" w:name="_Toc526781057"/>
       <w:r>
         <w:lastRenderedPageBreak/>
         <w:t xml:space="preserve">Use Case:  </w:t>
@@ -7125,6 +7109,125 @@
       <w:r>
         <w:t>Game</w:t>
       </w:r>
+      <w:bookmarkEnd w:id="36"/>
+    </w:p>
+    <w:p>
+      <w:r>
+        <w:t xml:space="preserve">When the user </w:t>
+      </w:r>
+    </w:p>
+    <w:p>
+      <w:r>
+        <w:t>Wants to start a new game they will press the start new game button</w:t>
+      </w:r>
+    </w:p>
+    <w:p>
+      <w:pPr>
+        <w:rPr>
+          <w:color w:val="7030A0"/>
+        </w:rPr>
+      </w:pPr>
+      <w:r>
+        <w:t>So that the application will either start a new game or join an existing game.</w:t>
+      </w:r>
+    </w:p>
+    <w:p>
+      <w:pPr>
+        <w:pStyle w:val="Heading3"/>
+      </w:pPr>
+      <w:bookmarkStart w:id="37" w:name="_Toc526781058"/>
+      <w:r>
+        <w:t xml:space="preserve">Use Case: Choose Game Mode – </w:t>
+      </w:r>
+      <w:r>
+        <w:t>Sub-Function</w:t>
+      </w:r>
+      <w:r>
+        <w:t xml:space="preserve">: </w:t>
+      </w:r>
+      <w:r>
+        <w:t>End Goal: Start A Game</w:t>
+      </w:r>
+      <w:bookmarkEnd w:id="37"/>
+    </w:p>
+    <w:p>
+      <w:r>
+        <w:t xml:space="preserve">When </w:t>
+      </w:r>
+      <w:r>
+        <w:t xml:space="preserve">the user </w:t>
+      </w:r>
+    </w:p>
+    <w:p>
+      <w:r>
+        <w:t xml:space="preserve">Wants to </w:t>
+      </w:r>
+      <w:r>
+        <w:t>take their turn in a previously started game</w:t>
+      </w:r>
+      <w:r>
+        <w:t xml:space="preserve"> they </w:t>
+      </w:r>
+      <w:r>
+        <w:t xml:space="preserve">press the games description </w:t>
+      </w:r>
+    </w:p>
+    <w:p>
+      <w:r>
+        <w:t xml:space="preserve">So that </w:t>
+      </w:r>
+      <w:r>
+        <w:t>the application opens the correct game state</w:t>
+      </w:r>
+    </w:p>
+    <w:p>
+      <w:pPr>
+        <w:pStyle w:val="Heading3"/>
+      </w:pPr>
+      <w:bookmarkStart w:id="38" w:name="_Toc526781059"/>
+      <w:r>
+        <w:t>Use Case:</w:t>
+      </w:r>
+      <w:r>
+        <w:t xml:space="preserve"> End Goal:</w:t>
+      </w:r>
+      <w:r>
+        <w:t xml:space="preserve"> Answer Question</w:t>
+      </w:r>
+      <w:bookmarkEnd w:id="38"/>
+    </w:p>
+    <w:p>
+      <w:r>
+        <w:t xml:space="preserve">When the user </w:t>
+      </w:r>
+    </w:p>
+    <w:p>
+      <w:r>
+        <w:t>Wants to answer a question they select the correct answer</w:t>
+      </w:r>
+    </w:p>
+    <w:p>
+      <w:r>
+        <w:t>So that the game can check the answer for correctness</w:t>
+      </w:r>
+    </w:p>
+    <w:p>
+      <w:pPr>
+        <w:pStyle w:val="Heading3"/>
+      </w:pPr>
+      <w:bookmarkStart w:id="39" w:name="_Toc526781060"/>
+      <w:r>
+        <w:t>Use Case</w:t>
+      </w:r>
+      <w:r>
+        <w:t xml:space="preserve">: </w:t>
+      </w:r>
+      <w:r>
+        <w:t xml:space="preserve">End Goal: </w:t>
+      </w:r>
+      <w:r>
+        <w:t>Check Leader Board</w:t>
+      </w:r>
       <w:bookmarkEnd w:id="39"/>
     </w:p>
     <w:p>
@@ -7134,243 +7237,143 @@
     </w:p>
     <w:p>
       <w:r>
-        <w:t>Wants to start a new game they will press the start new game button</w:t>
-      </w:r>
-    </w:p>
-    <w:p>
-      <w:pPr>
-        <w:rPr>
-          <w:color w:val="7030A0"/>
-        </w:rPr>
-      </w:pPr>
-      <w:r>
-        <w:t>So that the application will either start a new game or join an existing game.</w:t>
+        <w:t xml:space="preserve">Wants to </w:t>
+      </w:r>
+      <w:r>
+        <w:t>check the leader board scores</w:t>
+      </w:r>
+      <w:r>
+        <w:t xml:space="preserve"> they </w:t>
+      </w:r>
+      <w:r>
+        <w:t xml:space="preserve">press the leader board button </w:t>
+      </w:r>
+    </w:p>
+    <w:p>
+      <w:r>
+        <w:t xml:space="preserve">So that </w:t>
+      </w:r>
+      <w:r>
+        <w:t xml:space="preserve">the application </w:t>
+      </w:r>
+      <w:r>
+        <w:t>connects to the database and updates the tables</w:t>
       </w:r>
     </w:p>
     <w:p>
       <w:pPr>
         <w:pStyle w:val="Heading3"/>
       </w:pPr>
-      <w:bookmarkStart w:id="40" w:name="_Toc526781058"/>
-      <w:r>
-        <w:t xml:space="preserve">Use Case: Choose Game Mode – </w:t>
-      </w:r>
-      <w:r>
-        <w:t>Sub-Function</w:t>
+      <w:bookmarkStart w:id="40" w:name="_Toc526781061"/>
+      <w:r>
+        <w:t>Use Case</w:t>
       </w:r>
       <w:r>
         <w:t xml:space="preserve">: </w:t>
       </w:r>
       <w:r>
-        <w:t>End Goal: Start A Game</w:t>
+        <w:t xml:space="preserve">End Goal: </w:t>
+      </w:r>
+      <w:r>
+        <w:t xml:space="preserve"> </w:t>
+      </w:r>
+      <w:r>
+        <w:t>Submit Score</w:t>
       </w:r>
       <w:bookmarkEnd w:id="40"/>
     </w:p>
     <w:p>
       <w:r>
-        <w:t xml:space="preserve">When </w:t>
-      </w:r>
-      <w:r>
-        <w:t xml:space="preserve">the user </w:t>
-      </w:r>
-    </w:p>
-    <w:p>
-      <w:r>
-        <w:t xml:space="preserve">Wants to </w:t>
-      </w:r>
-      <w:r>
-        <w:t>take their turn in a previously started game</w:t>
-      </w:r>
-      <w:r>
-        <w:t xml:space="preserve"> they </w:t>
-      </w:r>
-      <w:r>
-        <w:t xml:space="preserve">press the games description </w:t>
-      </w:r>
-    </w:p>
-    <w:p>
-      <w:r>
-        <w:t xml:space="preserve">So that </w:t>
-      </w:r>
-      <w:r>
-        <w:t>the application opens the correct game state</w:t>
+        <w:t xml:space="preserve">When the system </w:t>
+      </w:r>
+    </w:p>
+    <w:p>
+      <w:r>
+        <w:t>Wants to submit score, the system connects to Let’s Quiz Server</w:t>
+      </w:r>
+    </w:p>
+    <w:p>
+      <w:r>
+        <w:t>So the application can send score data to data base for updating</w:t>
       </w:r>
     </w:p>
     <w:p>
       <w:pPr>
         <w:pStyle w:val="Heading3"/>
       </w:pPr>
-      <w:bookmarkStart w:id="41" w:name="_Toc526781059"/>
-      <w:r>
-        <w:t>Use Case:</w:t>
-      </w:r>
-      <w:r>
-        <w:t xml:space="preserve"> End Goal:</w:t>
-      </w:r>
-      <w:r>
-        <w:t xml:space="preserve"> Answer Question</w:t>
+      <w:bookmarkStart w:id="41" w:name="_Toc526876779"/>
+      <w:r>
+        <w:t>Use Case-Voting</w:t>
       </w:r>
       <w:bookmarkEnd w:id="41"/>
     </w:p>
     <w:p>
       <w:r>
-        <w:t xml:space="preserve">When the user </w:t>
-      </w:r>
-    </w:p>
-    <w:p>
-      <w:r>
-        <w:t>Wants to answer a question they select the correct answer</w:t>
-      </w:r>
-    </w:p>
-    <w:p>
-      <w:r>
-        <w:t>So that the game can check the answer for correctness</w:t>
+        <w:t xml:space="preserve"> When the user</w:t>
+      </w:r>
+    </w:p>
+    <w:p>
+      <w:r>
+        <w:t>Wants to vote on a question to the Let’s Quiz question pool</w:t>
+      </w:r>
+    </w:p>
+    <w:p>
+      <w:r>
+        <w:t>They select a like/dislike button from the question page</w:t>
+      </w:r>
+      <w:r>
+        <w:tab/>
+      </w:r>
+    </w:p>
+    <w:p>
+      <w:r>
+        <w:t>So that the application will add or subtract their vote.</w:t>
       </w:r>
     </w:p>
     <w:p>
       <w:pPr>
         <w:pStyle w:val="Heading3"/>
       </w:pPr>
-      <w:bookmarkStart w:id="42" w:name="_Toc526781060"/>
-      <w:r>
-        <w:t>Use Case</w:t>
-      </w:r>
-      <w:r>
-        <w:t xml:space="preserve">: </w:t>
-      </w:r>
-      <w:r>
-        <w:t xml:space="preserve">End Goal: </w:t>
-      </w:r>
-      <w:r>
-        <w:t>Check Leader Board</w:t>
+      <w:bookmarkStart w:id="42" w:name="_Toc526876780"/>
+      <w:r>
+        <w:t>Use Case-Choose a category</w:t>
       </w:r>
       <w:bookmarkEnd w:id="42"/>
     </w:p>
     <w:p>
       <w:r>
-        <w:t xml:space="preserve">When the user </w:t>
-      </w:r>
-    </w:p>
-    <w:p>
-      <w:r>
-        <w:t xml:space="preserve">Wants to </w:t>
-      </w:r>
-      <w:r>
-        <w:t>check the leader board scores</w:t>
-      </w:r>
-      <w:r>
-        <w:t xml:space="preserve"> they </w:t>
-      </w:r>
-      <w:r>
-        <w:t xml:space="preserve">press the leader board button </w:t>
-      </w:r>
-    </w:p>
-    <w:p>
-      <w:r>
-        <w:t xml:space="preserve">So that </w:t>
-      </w:r>
-      <w:r>
-        <w:t xml:space="preserve">the application </w:t>
-      </w:r>
-      <w:r>
-        <w:t>connects to the database and updates the tables</w:t>
+        <w:t>When the user</w:t>
+      </w:r>
+    </w:p>
+    <w:p>
+      <w:r>
+        <w:t>Wants to choose a category</w:t>
+      </w:r>
+      <w:bookmarkStart w:id="43" w:name="_GoBack"/>
+      <w:bookmarkEnd w:id="43"/>
+    </w:p>
+    <w:p>
+      <w:r>
+        <w:t>They select a category from the dropdown menu</w:t>
+      </w:r>
+      <w:r>
+        <w:tab/>
+      </w:r>
+    </w:p>
+    <w:p>
+      <w:r>
+        <w:t>So that the application will allocate a category.</w:t>
       </w:r>
     </w:p>
     <w:p>
       <w:pPr>
         <w:pStyle w:val="Heading3"/>
       </w:pPr>
-      <w:bookmarkStart w:id="43" w:name="_Toc526781061"/>
-      <w:r>
-        <w:t>Use Case</w:t>
-      </w:r>
-      <w:r>
-        <w:t xml:space="preserve">: </w:t>
-      </w:r>
-      <w:r>
-        <w:t xml:space="preserve">End Goal: </w:t>
-      </w:r>
-      <w:r>
-        <w:t xml:space="preserve"> </w:t>
-      </w:r>
-      <w:r>
-        <w:t>Submit Score</w:t>
-      </w:r>
-      <w:bookmarkEnd w:id="43"/>
-    </w:p>
-    <w:p>
-      <w:r>
-        <w:t xml:space="preserve">When the system </w:t>
-      </w:r>
-    </w:p>
-    <w:p>
-      <w:r>
-        <w:t>Wants to submit score, the system connects to Let’s Quiz Server</w:t>
-      </w:r>
-    </w:p>
-    <w:p>
-      <w:r>
-        <w:t>So the application can send score data to data base for updating</w:t>
-      </w:r>
-      <w:r>
-        <w:rPr>
-          <w:rStyle w:val="CommentReference"/>
-          <w:rFonts w:eastAsiaTheme="minorHAnsi"/>
-          <w:lang w:eastAsia="en-US"/>
-        </w:rPr>
-        <w:commentReference w:id="44"/>
-      </w:r>
-      <w:r>
-        <w:rPr>
-          <w:rStyle w:val="CommentReference"/>
-          <w:rFonts w:eastAsiaTheme="minorHAnsi"/>
-          <w:lang w:eastAsia="en-US"/>
-        </w:rPr>
-        <w:commentReference w:id="45"/>
-      </w:r>
-    </w:p>
-    <w:p>
-      <w:pPr>
-        <w:pStyle w:val="Heading3"/>
-      </w:pPr>
-      <w:bookmarkStart w:id="46" w:name="_Toc526876779"/>
-      <w:r>
-        <w:t>Use Case-Voting</w:t>
-      </w:r>
-      <w:bookmarkEnd w:id="46"/>
-    </w:p>
-    <w:p>
-      <w:r>
-        <w:t xml:space="preserve"> When the user</w:t>
-      </w:r>
-    </w:p>
-    <w:p>
-      <w:r>
-        <w:t>Wants to vote on a question to the Let’s Quiz question pool</w:t>
-      </w:r>
-    </w:p>
-    <w:p>
-      <w:r>
-        <w:t>They select a like/dislike button from the question page</w:t>
-      </w:r>
-      <w:r>
-        <w:tab/>
-      </w:r>
-    </w:p>
-    <w:p>
-      <w:r>
-        <w:t>So that the application will add or subtract their vote.</w:t>
-      </w:r>
-    </w:p>
-    <w:p>
-      <w:pPr>
-        <w:pStyle w:val="Heading3"/>
-      </w:pPr>
-      <w:bookmarkStart w:id="47" w:name="_Toc526876780"/>
-      <w:r>
-        <w:t>Use Case-Choose a category</w:t>
-      </w:r>
-      <w:bookmarkEnd w:id="47"/>
+      <w:bookmarkStart w:id="44" w:name="_Toc526876781"/>
+      <w:r>
+        <w:t>Use Case: End Goal: Exit application</w:t>
+      </w:r>
+      <w:bookmarkEnd w:id="44"/>
     </w:p>
     <w:p>
       <w:r>
@@ -7379,46 +7382,7 @@
     </w:p>
     <w:p>
       <w:r>
-        <w:t>Wants to choose a category</w:t>
-      </w:r>
-    </w:p>
-    <w:p>
-      <w:r>
-        <w:t>They select a category from the dropdown menu</w:t>
-      </w:r>
-      <w:r>
-        <w:tab/>
-      </w:r>
-    </w:p>
-    <w:p>
-      <w:r>
-        <w:t>So that the application will allocate a category.</w:t>
-      </w:r>
-    </w:p>
-    <w:p>
-      <w:pPr>
-        <w:pStyle w:val="Heading3"/>
-      </w:pPr>
-      <w:bookmarkStart w:id="48" w:name="_Toc526876781"/>
-      <w:r>
-        <w:t>Use Case: End Goal: Exit application</w:t>
-      </w:r>
-      <w:bookmarkEnd w:id="48"/>
-    </w:p>
-    <w:p>
-      <w:r>
-        <w:t>When the user</w:t>
-      </w:r>
-    </w:p>
-    <w:p>
-      <w:r>
-        <w:t xml:space="preserve">Wants to exit the application they press the back button on android </w:t>
-      </w:r>
-      <w:r>
-        <w:t xml:space="preserve">. </w:t>
-      </w:r>
-      <w:r>
-        <w:t>So that the application closes down</w:t>
+        <w:t>Wants to exit the application they press the back button on android . So that the application closes down</w:t>
       </w:r>
     </w:p>
     <w:p/>
@@ -7428,42 +7392,11 @@
       <w:pPr>
         <w:pStyle w:val="Heading2"/>
       </w:pPr>
-      <w:bookmarkStart w:id="49" w:name="_Toc526781062"/>
-      <w:r>
-        <w:t>Full Use Came</w:t>
-      </w:r>
-      <w:commentRangeStart w:id="50"/>
-      <w:commentRangeStart w:id="51"/>
-      <w:r>
-        <w:t xml:space="preserve"> Diagram</w:t>
-      </w:r>
-      <w:bookmarkEnd w:id="49"/>
-      <w:commentRangeEnd w:id="50"/>
-      <w:r>
-        <w:rPr>
-          <w:rStyle w:val="CommentReference"/>
-          <w:rFonts w:asciiTheme="minorHAnsi" w:eastAsiaTheme="minorHAnsi" w:hAnsiTheme="minorHAnsi" w:cstheme="minorBidi"/>
-          <w:b w:val="0"/>
-          <w:bCs w:val="0"/>
-          <w:smallCaps w:val="0"/>
-          <w:color w:val="auto"/>
-          <w:lang w:eastAsia="en-US"/>
-        </w:rPr>
-        <w:commentReference w:id="50"/>
-      </w:r>
-      <w:commentRangeEnd w:id="51"/>
-      <w:r>
-        <w:rPr>
-          <w:rStyle w:val="CommentReference"/>
-          <w:rFonts w:asciiTheme="minorHAnsi" w:eastAsiaTheme="minorHAnsi" w:hAnsiTheme="minorHAnsi" w:cstheme="minorBidi"/>
-          <w:b w:val="0"/>
-          <w:bCs w:val="0"/>
-          <w:smallCaps w:val="0"/>
-          <w:color w:val="auto"/>
-          <w:lang w:eastAsia="en-US"/>
-        </w:rPr>
-        <w:commentReference w:id="51"/>
-      </w:r>
+      <w:bookmarkStart w:id="45" w:name="_Toc526781062"/>
+      <w:r>
+        <w:t>Full Use Came Diagram</w:t>
+      </w:r>
+      <w:bookmarkEnd w:id="45"/>
     </w:p>
     <w:p>
       <w:r>
@@ -7489,7 +7422,7 @@
                     </pic:cNvPicPr>
                   </pic:nvPicPr>
                   <pic:blipFill>
-                    <a:blip r:embed="rId11">
+                    <a:blip r:embed="rId9">
                       <a:extLst>
                         <a:ext uri="{28A0092B-C50C-407E-A947-70E740481C1C}">
                           <a14:useLocalDpi xmlns:a14="http://schemas.microsoft.com/office/drawing/2010/main" val="0"/>
@@ -7524,21 +7457,21 @@
       <w:pPr>
         <w:pStyle w:val="Heading2"/>
       </w:pPr>
-      <w:bookmarkStart w:id="52" w:name="_Toc526781063"/>
+      <w:bookmarkStart w:id="46" w:name="_Toc526781063"/>
       <w:r>
         <w:t>Activity Diagrams</w:t>
       </w:r>
-      <w:bookmarkEnd w:id="52"/>
+      <w:bookmarkEnd w:id="46"/>
     </w:p>
     <w:p>
       <w:pPr>
         <w:pStyle w:val="Heading3"/>
       </w:pPr>
-      <w:bookmarkStart w:id="53" w:name="_Toc526781064"/>
+      <w:bookmarkStart w:id="47" w:name="_Toc526781064"/>
       <w:r>
         <w:t>Register</w:t>
       </w:r>
-      <w:bookmarkEnd w:id="53"/>
+      <w:bookmarkEnd w:id="47"/>
     </w:p>
     <w:p>
       <w:r>
@@ -7564,7 +7497,7 @@
                     </pic:cNvPicPr>
                   </pic:nvPicPr>
                   <pic:blipFill>
-                    <a:blip r:embed="rId12">
+                    <a:blip r:embed="rId10">
                       <a:extLst>
                         <a:ext uri="{28A0092B-C50C-407E-A947-70E740481C1C}">
                           <a14:useLocalDpi xmlns:a14="http://schemas.microsoft.com/office/drawing/2010/main" val="0"/>
@@ -7600,12 +7533,12 @@
       <w:pPr>
         <w:pStyle w:val="Heading3"/>
       </w:pPr>
-      <w:bookmarkStart w:id="54" w:name="_Toc526781065"/>
+      <w:bookmarkStart w:id="48" w:name="_Toc526781065"/>
       <w:r>
         <w:lastRenderedPageBreak/>
         <w:t>Login</w:t>
       </w:r>
-      <w:bookmarkEnd w:id="54"/>
+      <w:bookmarkEnd w:id="48"/>
     </w:p>
     <w:p>
       <w:r>
@@ -7633,8 +7566,8 @@
             <v:path o:extrusionok="f" gradientshapeok="t" o:connecttype="rect"/>
             <o:lock v:ext="edit" aspectratio="t"/>
           </v:shapetype>
-          <v:shape id="_x0000_i1025" type="#_x0000_t75" style="width:442pt;height:240pt">
-            <v:imagedata r:id="rId13" o:title="Activity Diagram1"/>
+          <v:shape id="_x0000_i1025" type="#_x0000_t75" style="width:442.5pt;height:240pt">
+            <v:imagedata r:id="rId11" o:title="Activity Diagram1"/>
           </v:shape>
         </w:pict>
       </w:r>
@@ -7643,11 +7576,11 @@
       <w:pPr>
         <w:pStyle w:val="Heading3"/>
       </w:pPr>
-      <w:bookmarkStart w:id="55" w:name="_Toc526781066"/>
+      <w:bookmarkStart w:id="49" w:name="_Toc526781066"/>
       <w:r>
         <w:t>Start Game</w:t>
       </w:r>
-      <w:bookmarkEnd w:id="55"/>
+      <w:bookmarkEnd w:id="49"/>
     </w:p>
     <w:p>
       <w:r>
@@ -7673,7 +7606,7 @@
                     </pic:cNvPicPr>
                   </pic:nvPicPr>
                   <pic:blipFill>
-                    <a:blip r:embed="rId14">
+                    <a:blip r:embed="rId12">
                       <a:extLst>
                         <a:ext uri="{28A0092B-C50C-407E-A947-70E740481C1C}">
                           <a14:useLocalDpi xmlns:a14="http://schemas.microsoft.com/office/drawing/2010/main" val="0"/>
@@ -7709,12 +7642,12 @@
       <w:pPr>
         <w:pStyle w:val="Heading3"/>
       </w:pPr>
-      <w:bookmarkStart w:id="56" w:name="_Toc526781067"/>
+      <w:bookmarkStart w:id="50" w:name="_Toc526781067"/>
       <w:r>
         <w:lastRenderedPageBreak/>
         <w:t>Answer Question</w:t>
       </w:r>
-      <w:bookmarkEnd w:id="56"/>
+      <w:bookmarkEnd w:id="50"/>
     </w:p>
     <w:p>
       <w:r>
@@ -7740,7 +7673,7 @@
                     </pic:cNvPicPr>
                   </pic:nvPicPr>
                   <pic:blipFill>
-                    <a:blip r:embed="rId15">
+                    <a:blip r:embed="rId13">
                       <a:extLst>
                         <a:ext uri="{28A0092B-C50C-407E-A947-70E740481C1C}">
                           <a14:useLocalDpi xmlns:a14="http://schemas.microsoft.com/office/drawing/2010/main" val="0"/>
@@ -7776,11 +7709,11 @@
       <w:pPr>
         <w:pStyle w:val="Heading3"/>
       </w:pPr>
-      <w:bookmarkStart w:id="57" w:name="_Toc526781068"/>
+      <w:bookmarkStart w:id="51" w:name="_Toc526781068"/>
       <w:r>
         <w:t>Play Round</w:t>
       </w:r>
-      <w:bookmarkEnd w:id="57"/>
+      <w:bookmarkEnd w:id="51"/>
     </w:p>
     <w:p>
       <w:r>
@@ -7804,7 +7737,7 @@
                     <pic:cNvPicPr/>
                   </pic:nvPicPr>
                   <pic:blipFill>
-                    <a:blip r:embed="rId16"/>
+                    <a:blip r:embed="rId14"/>
                     <a:stretch>
                       <a:fillRect/>
                     </a:stretch>
@@ -7829,12 +7762,12 @@
       <w:pPr>
         <w:pStyle w:val="Heading2"/>
       </w:pPr>
-      <w:bookmarkStart w:id="58" w:name="_Toc526781069"/>
+      <w:bookmarkStart w:id="52" w:name="_Toc526781069"/>
       <w:r>
         <w:lastRenderedPageBreak/>
         <w:t>Domain Model</w:t>
       </w:r>
-      <w:bookmarkEnd w:id="58"/>
+      <w:bookmarkEnd w:id="52"/>
     </w:p>
     <w:p>
       <w:r>
@@ -7860,7 +7793,7 @@
                     </pic:cNvPicPr>
                   </pic:nvPicPr>
                   <pic:blipFill>
-                    <a:blip r:embed="rId17">
+                    <a:blip r:embed="rId15">
                       <a:extLst>
                         <a:ext uri="{28A0092B-C50C-407E-A947-70E740481C1C}">
                           <a14:useLocalDpi xmlns:a14="http://schemas.microsoft.com/office/drawing/2010/main" val="0"/>
@@ -7896,21 +7829,21 @@
       <w:pPr>
         <w:pStyle w:val="Heading2"/>
       </w:pPr>
-      <w:bookmarkStart w:id="59" w:name="_Toc526781070"/>
+      <w:bookmarkStart w:id="53" w:name="_Toc526781070"/>
       <w:r>
         <w:t>Logical View</w:t>
       </w:r>
-      <w:bookmarkEnd w:id="59"/>
+      <w:bookmarkEnd w:id="53"/>
     </w:p>
     <w:p>
       <w:pPr>
         <w:pStyle w:val="Heading3"/>
       </w:pPr>
-      <w:bookmarkStart w:id="60" w:name="_Toc526781071"/>
+      <w:bookmarkStart w:id="54" w:name="_Toc526781071"/>
       <w:r>
         <w:t>Important Classes</w:t>
       </w:r>
-      <w:bookmarkEnd w:id="60"/>
+      <w:bookmarkEnd w:id="54"/>
     </w:p>
     <w:p>
       <w:r>
@@ -7938,12 +7871,12 @@
       <w:pPr>
         <w:pStyle w:val="Heading2"/>
       </w:pPr>
-      <w:bookmarkStart w:id="61" w:name="_Toc526781072"/>
+      <w:bookmarkStart w:id="55" w:name="_Toc526781072"/>
       <w:r>
         <w:lastRenderedPageBreak/>
         <w:t>Deployment Diagram</w:t>
       </w:r>
-      <w:bookmarkEnd w:id="61"/>
+      <w:bookmarkEnd w:id="55"/>
     </w:p>
     <w:p>
       <w:r>
@@ -7969,7 +7902,7 @@
                     </pic:cNvPicPr>
                   </pic:nvPicPr>
                   <pic:blipFill>
-                    <a:blip r:embed="rId18">
+                    <a:blip r:embed="rId16">
                       <a:extLst>
                         <a:ext uri="{28A0092B-C50C-407E-A947-70E740481C1C}">
                           <a14:useLocalDpi xmlns:a14="http://schemas.microsoft.com/office/drawing/2010/main" val="0"/>
@@ -8035,7 +7968,7 @@
                     </pic:cNvPicPr>
                   </pic:nvPicPr>
                   <pic:blipFill>
-                    <a:blip r:embed="rId19">
+                    <a:blip r:embed="rId17">
                       <a:extLst>
                         <a:ext uri="{28A0092B-C50C-407E-A947-70E740481C1C}">
                           <a14:useLocalDpi xmlns:a14="http://schemas.microsoft.com/office/drawing/2010/main" val="0"/>
@@ -8102,7 +8035,7 @@
                     </pic:cNvPicPr>
                   </pic:nvPicPr>
                   <pic:blipFill>
-                    <a:blip r:embed="rId20" cstate="print">
+                    <a:blip r:embed="rId18" cstate="print">
                       <a:extLst>
                         <a:ext uri="{28A0092B-C50C-407E-A947-70E740481C1C}">
                           <a14:useLocalDpi xmlns:a14="http://schemas.microsoft.com/office/drawing/2010/main" val="0"/>
@@ -8142,22 +8075,22 @@
       <w:pPr>
         <w:pStyle w:val="Heading1"/>
       </w:pPr>
-      <w:bookmarkStart w:id="62" w:name="_Toc526781073"/>
+      <w:bookmarkStart w:id="56" w:name="_Toc526781073"/>
       <w:r>
         <w:lastRenderedPageBreak/>
         <w:t>Implementation of CCRD</w:t>
       </w:r>
-      <w:bookmarkEnd w:id="62"/>
+      <w:bookmarkEnd w:id="56"/>
     </w:p>
     <w:p>
       <w:pPr>
         <w:pStyle w:val="Heading2"/>
       </w:pPr>
-      <w:bookmarkStart w:id="63" w:name="_Toc526781074"/>
+      <w:bookmarkStart w:id="57" w:name="_Toc526781074"/>
       <w:r>
         <w:t>Implementation</w:t>
       </w:r>
-      <w:bookmarkEnd w:id="63"/>
+      <w:bookmarkEnd w:id="57"/>
     </w:p>
     <w:p>
       <w:r>
@@ -8174,11 +8107,11 @@
       <w:pPr>
         <w:pStyle w:val="Heading3"/>
       </w:pPr>
-      <w:bookmarkStart w:id="64" w:name="_Toc526781075"/>
+      <w:bookmarkStart w:id="58" w:name="_Toc526781075"/>
       <w:r>
         <w:t>Register</w:t>
       </w:r>
-      <w:bookmarkEnd w:id="64"/>
+      <w:bookmarkEnd w:id="58"/>
     </w:p>
     <w:p>
       <w:r>
@@ -8189,11 +8122,11 @@
       <w:pPr>
         <w:pStyle w:val="Heading3"/>
       </w:pPr>
-      <w:bookmarkStart w:id="65" w:name="_Toc526781076"/>
+      <w:bookmarkStart w:id="59" w:name="_Toc526781076"/>
       <w:r>
         <w:t>Login</w:t>
       </w:r>
-      <w:bookmarkEnd w:id="65"/>
+      <w:bookmarkEnd w:id="59"/>
     </w:p>
     <w:p>
       <w:r>
@@ -8215,11 +8148,11 @@
       <w:pPr>
         <w:pStyle w:val="Heading3"/>
       </w:pPr>
-      <w:bookmarkStart w:id="66" w:name="_Toc526781077"/>
+      <w:bookmarkStart w:id="60" w:name="_Toc526781077"/>
       <w:r>
         <w:t>Answer Question</w:t>
       </w:r>
-      <w:bookmarkEnd w:id="66"/>
+      <w:bookmarkEnd w:id="60"/>
     </w:p>
     <w:p>
       <w:r>
@@ -8273,11 +8206,11 @@
       <w:pPr>
         <w:pStyle w:val="Heading3"/>
       </w:pPr>
-      <w:bookmarkStart w:id="67" w:name="_Toc526781078"/>
+      <w:bookmarkStart w:id="61" w:name="_Toc526781078"/>
       <w:r>
         <w:t>Submit Score</w:t>
       </w:r>
-      <w:bookmarkEnd w:id="67"/>
+      <w:bookmarkEnd w:id="61"/>
     </w:p>
     <w:p>
       <w:r>
@@ -8297,7 +8230,7 @@
       </w:r>
     </w:p>
     <w:sectPr>
-      <w:footerReference w:type="default" r:id="rId21"/>
+      <w:footerReference w:type="default" r:id="rId19"/>
       <w:pgSz w:w="11906" w:h="16838"/>
       <w:pgMar w:top="1440" w:right="1440" w:bottom="1440" w:left="1440" w:header="708" w:footer="708" w:gutter="0"/>
       <w:pgNumType w:start="1"/>
@@ -8308,122 +8241,8 @@
 </w:document>
 </file>
 
-<file path=word/comments.xml><?xml version="1.0" encoding="utf-8"?>
-<w:comments xmlns:wpc="http://schemas.microsoft.com/office/word/2010/wordprocessingCanvas" xmlns:mo="http://schemas.microsoft.com/office/mac/office/2008/main" xmlns:mc="http://schemas.openxmlformats.org/markup-compatibility/2006" xmlns:mv="urn:schemas-microsoft-com:mac:vml" xmlns:o="urn:schemas-microsoft-com:office:office" xmlns:r="http://schemas.openxmlformats.org/officeDocument/2006/relationships" xmlns:m="http://schemas.openxmlformats.org/officeDocument/2006/math" xmlns:v="urn:schemas-microsoft-com:vml" xmlns:wp14="http://schemas.microsoft.com/office/word/2010/wordprocessingDrawing" xmlns:wp="http://schemas.openxmlformats.org/drawingml/2006/wordprocessingDrawing" xmlns:w10="urn:schemas-microsoft-com:office:word" xmlns:w="http://schemas.openxmlformats.org/wordprocessingml/2006/main" xmlns:w14="http://schemas.microsoft.com/office/word/2010/wordml" xmlns:w15="http://schemas.microsoft.com/office/word/2012/wordml" xmlns:wpg="http://schemas.microsoft.com/office/word/2010/wordprocessingGroup" xmlns:wpi="http://schemas.microsoft.com/office/word/2010/wordprocessingInk" xmlns:wne="http://schemas.microsoft.com/office/word/2006/wordml" xmlns:wps="http://schemas.microsoft.com/office/word/2010/wordprocessingShape" mc:Ignorable="w14 w15 wp14">
-  <w:comment w:id="1" w:author="Michelle Vinall" w:date="2018-10-09T19:43:00Z" w:initials="MV">
-    <w:p>
-      <w:pPr>
-        <w:pStyle w:val="CommentText"/>
-      </w:pPr>
-      <w:r>
-        <w:rPr>
-          <w:rStyle w:val="CommentReference"/>
-        </w:rPr>
-        <w:annotationRef/>
-      </w:r>
-      <w:r>
-        <w:t>Looks good there are a couple of use cases missing and I added some to the req doc voting category and submit question otherwise it covers everything are you going to add the sequence diagram to it</w:t>
-      </w:r>
-    </w:p>
-  </w:comment>
-  <w:comment w:id="2" w:author="Aaron Peachey" w:date="2018-10-15T17:38:00Z" w:initials="AP">
-    <w:p>
-      <w:pPr>
-        <w:pStyle w:val="CommentText"/>
-      </w:pPr>
-      <w:r>
-        <w:rPr>
-          <w:rStyle w:val="CommentReference"/>
-        </w:rPr>
-        <w:annotationRef/>
-      </w:r>
-      <w:r>
-        <w:t xml:space="preserve">All done. Sequence diagram is already there as well/. </w:t>
-      </w:r>
-      <w:bookmarkStart w:id="3" w:name="_GoBack"/>
-      <w:bookmarkEnd w:id="3"/>
-    </w:p>
-  </w:comment>
-  <w:comment w:id="44" w:author="Michelle Vinall" w:date="2018-10-12T18:42:00Z" w:initials="MV">
-    <w:p>
-      <w:pPr>
-        <w:pStyle w:val="CommentText"/>
-      </w:pPr>
-      <w:r>
-        <w:rPr>
-          <w:rStyle w:val="CommentReference"/>
-        </w:rPr>
-        <w:annotationRef/>
-      </w:r>
-      <w:r>
-        <w:t>Use case voting, choose category, submit question and exit application are missing.</w:t>
-      </w:r>
-    </w:p>
-  </w:comment>
-  <w:comment w:id="45" w:author="Aaron Peachey" w:date="2018-10-15T17:37:00Z" w:initials="AP">
-    <w:p>
-      <w:pPr>
-        <w:pStyle w:val="CommentText"/>
-      </w:pPr>
-      <w:r>
-        <w:rPr>
-          <w:rStyle w:val="CommentReference"/>
-        </w:rPr>
-        <w:annotationRef/>
-      </w:r>
-      <w:r>
-        <w:t>done</w:t>
-      </w:r>
-    </w:p>
-  </w:comment>
-  <w:comment w:id="50" w:author="Michelle Vinall" w:date="2018-10-12T18:41:00Z" w:initials="MV">
-    <w:p>
-      <w:pPr>
-        <w:pStyle w:val="CommentText"/>
-      </w:pPr>
-      <w:r>
-        <w:rPr>
-          <w:rStyle w:val="CommentReference"/>
-        </w:rPr>
-        <w:annotationRef/>
-      </w:r>
-      <w:r>
-        <w:t>Old version</w:t>
-      </w:r>
-    </w:p>
-  </w:comment>
-  <w:comment w:id="51" w:author="Aaron Peachey" w:date="2018-10-15T17:38:00Z" w:initials="AP">
-    <w:p>
-      <w:pPr>
-        <w:pStyle w:val="CommentText"/>
-      </w:pPr>
-      <w:r>
-        <w:rPr>
-          <w:rStyle w:val="CommentReference"/>
-        </w:rPr>
-        <w:annotationRef/>
-      </w:r>
-      <w:r>
-        <w:t>fixed</w:t>
-      </w:r>
-    </w:p>
-  </w:comment>
-</w:comments>
-</file>
-
-<file path=word/commentsExtended.xml><?xml version="1.0" encoding="utf-8"?>
-<w15:commentsEx xmlns:wpc="http://schemas.microsoft.com/office/word/2010/wordprocessingCanvas" xmlns:mo="http://schemas.microsoft.com/office/mac/office/2008/main" xmlns:mc="http://schemas.openxmlformats.org/markup-compatibility/2006" xmlns:mv="urn:schemas-microsoft-com:mac:vml" xmlns:o="urn:schemas-microsoft-com:office:office" xmlns:r="http://schemas.openxmlformats.org/officeDocument/2006/relationships" xmlns:m="http://schemas.openxmlformats.org/officeDocument/2006/math" xmlns:v="urn:schemas-microsoft-com:vml" xmlns:wp14="http://schemas.microsoft.com/office/word/2010/wordprocessingDrawing" xmlns:wp="http://schemas.openxmlformats.org/drawingml/2006/wordprocessingDrawing" xmlns:w10="urn:schemas-microsoft-com:office:word" xmlns:w="http://schemas.openxmlformats.org/wordprocessingml/2006/main" xmlns:w14="http://schemas.microsoft.com/office/word/2010/wordml" xmlns:w15="http://schemas.microsoft.com/office/word/2012/wordml" xmlns:wpg="http://schemas.microsoft.com/office/word/2010/wordprocessingGroup" xmlns:wpi="http://schemas.microsoft.com/office/word/2010/wordprocessingInk" xmlns:wne="http://schemas.microsoft.com/office/word/2006/wordml" xmlns:wps="http://schemas.microsoft.com/office/word/2010/wordprocessingShape" mc:Ignorable="w14 w15 wp14">
-  <w15:commentEx w15:paraId="650CABB4" w15:done="0"/>
-  <w15:commentEx w15:paraId="1DBA81E8" w15:paraIdParent="650CABB4" w15:done="0"/>
-  <w15:commentEx w15:paraId="2650171A" w15:done="0"/>
-  <w15:commentEx w15:paraId="0726FAE9" w15:paraIdParent="2650171A" w15:done="0"/>
-  <w15:commentEx w15:paraId="2A6CA6B6" w15:done="0"/>
-  <w15:commentEx w15:paraId="5EF4BD50" w15:paraIdParent="2A6CA6B6" w15:done="0"/>
-</w15:commentsEx>
-</file>
-
 <file path=word/endnotes.xml><?xml version="1.0" encoding="utf-8"?>
-<w:endnotes xmlns:wpc="http://schemas.microsoft.com/office/word/2010/wordprocessingCanvas" xmlns:mo="http://schemas.microsoft.com/office/mac/office/2008/main" xmlns:mc="http://schemas.openxmlformats.org/markup-compatibility/2006" xmlns:mv="urn:schemas-microsoft-com:mac:vml" xmlns:o="urn:schemas-microsoft-com:office:office" xmlns:r="http://schemas.openxmlformats.org/officeDocument/2006/relationships" xmlns:m="http://schemas.openxmlformats.org/officeDocument/2006/math" xmlns:v="urn:schemas-microsoft-com:vml" xmlns:wp14="http://schemas.microsoft.com/office/word/2010/wordprocessingDrawing" xmlns:wp="http://schemas.openxmlformats.org/drawingml/2006/wordprocessingDrawing" xmlns:w10="urn:schemas-microsoft-com:office:word" xmlns:w="http://schemas.openxmlformats.org/wordprocessingml/2006/main" xmlns:w14="http://schemas.microsoft.com/office/word/2010/wordml" xmlns:w15="http://schemas.microsoft.com/office/word/2012/wordml" xmlns:wpg="http://schemas.microsoft.com/office/word/2010/wordprocessingGroup" xmlns:wpi="http://schemas.microsoft.com/office/word/2010/wordprocessingInk" xmlns:wne="http://schemas.microsoft.com/office/word/2006/wordml" xmlns:wps="http://schemas.microsoft.com/office/word/2010/wordprocessingShape" mc:Ignorable="w14 w15 wp14">
+<w:endnotes xmlns:wpc="http://schemas.microsoft.com/office/word/2010/wordprocessingCanvas" xmlns:mc="http://schemas.openxmlformats.org/markup-compatibility/2006" xmlns:o="urn:schemas-microsoft-com:office:office" xmlns:r="http://schemas.openxmlformats.org/officeDocument/2006/relationships" xmlns:m="http://schemas.openxmlformats.org/officeDocument/2006/math" xmlns:v="urn:schemas-microsoft-com:vml" xmlns:wp14="http://schemas.microsoft.com/office/word/2010/wordprocessingDrawing" xmlns:wp="http://schemas.openxmlformats.org/drawingml/2006/wordprocessingDrawing" xmlns:w10="urn:schemas-microsoft-com:office:word" xmlns:w="http://schemas.openxmlformats.org/wordprocessingml/2006/main" xmlns:w14="http://schemas.microsoft.com/office/word/2010/wordml" xmlns:w15="http://schemas.microsoft.com/office/word/2012/wordml" xmlns:wpg="http://schemas.microsoft.com/office/word/2010/wordprocessingGroup" xmlns:wpi="http://schemas.microsoft.com/office/word/2010/wordprocessingInk" xmlns:wne="http://schemas.microsoft.com/office/word/2006/wordml" xmlns:wps="http://schemas.microsoft.com/office/word/2010/wordprocessingShape" mc:Ignorable="w14 w15 wp14">
   <w:endnote w:type="separator" w:id="-1">
     <w:p>
       <w:pPr>
@@ -8448,7 +8267,7 @@
 </file>
 
 <file path=word/footer1.xml><?xml version="1.0" encoding="utf-8"?>
-<w:ftr xmlns:wpc="http://schemas.microsoft.com/office/word/2010/wordprocessingCanvas" xmlns:mo="http://schemas.microsoft.com/office/mac/office/2008/main" xmlns:mc="http://schemas.openxmlformats.org/markup-compatibility/2006" xmlns:mv="urn:schemas-microsoft-com:mac:vml" xmlns:o="urn:schemas-microsoft-com:office:office" xmlns:r="http://schemas.openxmlformats.org/officeDocument/2006/relationships" xmlns:m="http://schemas.openxmlformats.org/officeDocument/2006/math" xmlns:v="urn:schemas-microsoft-com:vml" xmlns:wp14="http://schemas.microsoft.com/office/word/2010/wordprocessingDrawing" xmlns:wp="http://schemas.openxmlformats.org/drawingml/2006/wordprocessingDrawing" xmlns:w10="urn:schemas-microsoft-com:office:word" xmlns:w="http://schemas.openxmlformats.org/wordprocessingml/2006/main" xmlns:w14="http://schemas.microsoft.com/office/word/2010/wordml" xmlns:w15="http://schemas.microsoft.com/office/word/2012/wordml" xmlns:wpg="http://schemas.microsoft.com/office/word/2010/wordprocessingGroup" xmlns:wpi="http://schemas.microsoft.com/office/word/2010/wordprocessingInk" xmlns:wne="http://schemas.microsoft.com/office/word/2006/wordml" xmlns:wps="http://schemas.microsoft.com/office/word/2010/wordprocessingShape" mc:Ignorable="w14 w15 wp14">
+<w:ftr xmlns:wpc="http://schemas.microsoft.com/office/word/2010/wordprocessingCanvas" xmlns:mc="http://schemas.openxmlformats.org/markup-compatibility/2006" xmlns:o="urn:schemas-microsoft-com:office:office" xmlns:r="http://schemas.openxmlformats.org/officeDocument/2006/relationships" xmlns:m="http://schemas.openxmlformats.org/officeDocument/2006/math" xmlns:v="urn:schemas-microsoft-com:vml" xmlns:wp14="http://schemas.microsoft.com/office/word/2010/wordprocessingDrawing" xmlns:wp="http://schemas.openxmlformats.org/drawingml/2006/wordprocessingDrawing" xmlns:w10="urn:schemas-microsoft-com:office:word" xmlns:w="http://schemas.openxmlformats.org/wordprocessingml/2006/main" xmlns:w14="http://schemas.microsoft.com/office/word/2010/wordml" xmlns:w15="http://schemas.microsoft.com/office/word/2012/wordml" xmlns:wpg="http://schemas.microsoft.com/office/word/2010/wordprocessingGroup" xmlns:wpi="http://schemas.microsoft.com/office/word/2010/wordprocessingInk" xmlns:wne="http://schemas.microsoft.com/office/word/2006/wordml" xmlns:wps="http://schemas.microsoft.com/office/word/2010/wordprocessingShape" mc:Ignorable="w14 w15 wp14">
   <w:sdt>
     <w:sdtPr>
       <w:id w:val="1829014878"/>
@@ -8481,7 +8300,7 @@
           <w:rPr>
             <w:noProof/>
           </w:rPr>
-          <w:t>i</w:t>
+          <w:t>ii</w:t>
         </w:r>
         <w:r>
           <w:rPr>
@@ -8501,7 +8320,7 @@
 </file>
 
 <file path=word/footer2.xml><?xml version="1.0" encoding="utf-8"?>
-<w:ftr xmlns:wpc="http://schemas.microsoft.com/office/word/2010/wordprocessingCanvas" xmlns:mo="http://schemas.microsoft.com/office/mac/office/2008/main" xmlns:mc="http://schemas.openxmlformats.org/markup-compatibility/2006" xmlns:mv="urn:schemas-microsoft-com:mac:vml" xmlns:o="urn:schemas-microsoft-com:office:office" xmlns:r="http://schemas.openxmlformats.org/officeDocument/2006/relationships" xmlns:m="http://schemas.openxmlformats.org/officeDocument/2006/math" xmlns:v="urn:schemas-microsoft-com:vml" xmlns:wp14="http://schemas.microsoft.com/office/word/2010/wordprocessingDrawing" xmlns:wp="http://schemas.openxmlformats.org/drawingml/2006/wordprocessingDrawing" xmlns:w10="urn:schemas-microsoft-com:office:word" xmlns:w="http://schemas.openxmlformats.org/wordprocessingml/2006/main" xmlns:w14="http://schemas.microsoft.com/office/word/2010/wordml" xmlns:w15="http://schemas.microsoft.com/office/word/2012/wordml" xmlns:wpg="http://schemas.microsoft.com/office/word/2010/wordprocessingGroup" xmlns:wpi="http://schemas.microsoft.com/office/word/2010/wordprocessingInk" xmlns:wne="http://schemas.microsoft.com/office/word/2006/wordml" xmlns:wps="http://schemas.microsoft.com/office/word/2010/wordprocessingShape" mc:Ignorable="w14 w15 wp14">
+<w:ftr xmlns:wpc="http://schemas.microsoft.com/office/word/2010/wordprocessingCanvas" xmlns:mc="http://schemas.openxmlformats.org/markup-compatibility/2006" xmlns:o="urn:schemas-microsoft-com:office:office" xmlns:r="http://schemas.openxmlformats.org/officeDocument/2006/relationships" xmlns:m="http://schemas.openxmlformats.org/officeDocument/2006/math" xmlns:v="urn:schemas-microsoft-com:vml" xmlns:wp14="http://schemas.microsoft.com/office/word/2010/wordprocessingDrawing" xmlns:wp="http://schemas.openxmlformats.org/drawingml/2006/wordprocessingDrawing" xmlns:w10="urn:schemas-microsoft-com:office:word" xmlns:w="http://schemas.openxmlformats.org/wordprocessingml/2006/main" xmlns:w14="http://schemas.microsoft.com/office/word/2010/wordml" xmlns:w15="http://schemas.microsoft.com/office/word/2012/wordml" xmlns:wpg="http://schemas.microsoft.com/office/word/2010/wordprocessingGroup" xmlns:wpi="http://schemas.microsoft.com/office/word/2010/wordprocessingInk" xmlns:wne="http://schemas.microsoft.com/office/word/2006/wordml" xmlns:wps="http://schemas.microsoft.com/office/word/2010/wordprocessingShape" mc:Ignorable="w14 w15 wp14">
   <w:sdt>
     <w:sdtPr>
       <w:id w:val="-1057925505"/>
@@ -8534,7 +8353,7 @@
           <w:rPr>
             <w:noProof/>
           </w:rPr>
-          <w:t>8</w:t>
+          <w:t>15</w:t>
         </w:r>
         <w:r>
           <w:rPr>
@@ -8554,7 +8373,7 @@
 </file>
 
 <file path=word/footnotes.xml><?xml version="1.0" encoding="utf-8"?>
-<w:footnotes xmlns:wpc="http://schemas.microsoft.com/office/word/2010/wordprocessingCanvas" xmlns:mo="http://schemas.microsoft.com/office/mac/office/2008/main" xmlns:mc="http://schemas.openxmlformats.org/markup-compatibility/2006" xmlns:mv="urn:schemas-microsoft-com:mac:vml" xmlns:o="urn:schemas-microsoft-com:office:office" xmlns:r="http://schemas.openxmlformats.org/officeDocument/2006/relationships" xmlns:m="http://schemas.openxmlformats.org/officeDocument/2006/math" xmlns:v="urn:schemas-microsoft-com:vml" xmlns:wp14="http://schemas.microsoft.com/office/word/2010/wordprocessingDrawing" xmlns:wp="http://schemas.openxmlformats.org/drawingml/2006/wordprocessingDrawing" xmlns:w10="urn:schemas-microsoft-com:office:word" xmlns:w="http://schemas.openxmlformats.org/wordprocessingml/2006/main" xmlns:w14="http://schemas.microsoft.com/office/word/2010/wordml" xmlns:w15="http://schemas.microsoft.com/office/word/2012/wordml" xmlns:wpg="http://schemas.microsoft.com/office/word/2010/wordprocessingGroup" xmlns:wpi="http://schemas.microsoft.com/office/word/2010/wordprocessingInk" xmlns:wne="http://schemas.microsoft.com/office/word/2006/wordml" xmlns:wps="http://schemas.microsoft.com/office/word/2010/wordprocessingShape" mc:Ignorable="w14 w15 wp14">
+<w:footnotes xmlns:wpc="http://schemas.microsoft.com/office/word/2010/wordprocessingCanvas" xmlns:mc="http://schemas.openxmlformats.org/markup-compatibility/2006" xmlns:o="urn:schemas-microsoft-com:office:office" xmlns:r="http://schemas.openxmlformats.org/officeDocument/2006/relationships" xmlns:m="http://schemas.openxmlformats.org/officeDocument/2006/math" xmlns:v="urn:schemas-microsoft-com:vml" xmlns:wp14="http://schemas.microsoft.com/office/word/2010/wordprocessingDrawing" xmlns:wp="http://schemas.openxmlformats.org/drawingml/2006/wordprocessingDrawing" xmlns:w10="urn:schemas-microsoft-com:office:word" xmlns:w="http://schemas.openxmlformats.org/wordprocessingml/2006/main" xmlns:w14="http://schemas.microsoft.com/office/word/2010/wordml" xmlns:w15="http://schemas.microsoft.com/office/word/2012/wordml" xmlns:wpg="http://schemas.microsoft.com/office/word/2010/wordprocessingGroup" xmlns:wpi="http://schemas.microsoft.com/office/word/2010/wordprocessingInk" xmlns:wne="http://schemas.microsoft.com/office/word/2006/wordml" xmlns:wps="http://schemas.microsoft.com/office/word/2010/wordprocessingShape" mc:Ignorable="w14 w15 wp14">
   <w:footnote w:type="separator" w:id="-1">
     <w:p>
       <w:pPr>
@@ -8579,7 +8398,7 @@
 </file>
 
 <file path=word/header1.xml><?xml version="1.0" encoding="utf-8"?>
-<w:hdr xmlns:wpc="http://schemas.microsoft.com/office/word/2010/wordprocessingCanvas" xmlns:mo="http://schemas.microsoft.com/office/mac/office/2008/main" xmlns:mc="http://schemas.openxmlformats.org/markup-compatibility/2006" xmlns:mv="urn:schemas-microsoft-com:mac:vml" xmlns:o="urn:schemas-microsoft-com:office:office" xmlns:r="http://schemas.openxmlformats.org/officeDocument/2006/relationships" xmlns:m="http://schemas.openxmlformats.org/officeDocument/2006/math" xmlns:v="urn:schemas-microsoft-com:vml" xmlns:wp14="http://schemas.microsoft.com/office/word/2010/wordprocessingDrawing" xmlns:wp="http://schemas.openxmlformats.org/drawingml/2006/wordprocessingDrawing" xmlns:w10="urn:schemas-microsoft-com:office:word" xmlns:w="http://schemas.openxmlformats.org/wordprocessingml/2006/main" xmlns:w14="http://schemas.microsoft.com/office/word/2010/wordml" xmlns:w15="http://schemas.microsoft.com/office/word/2012/wordml" xmlns:wpg="http://schemas.microsoft.com/office/word/2010/wordprocessingGroup" xmlns:wpi="http://schemas.microsoft.com/office/word/2010/wordprocessingInk" xmlns:wne="http://schemas.microsoft.com/office/word/2006/wordml" xmlns:wps="http://schemas.microsoft.com/office/word/2010/wordprocessingShape" mc:Ignorable="w14 w15 wp14">
+<w:hdr xmlns:wpc="http://schemas.microsoft.com/office/word/2010/wordprocessingCanvas" xmlns:mc="http://schemas.openxmlformats.org/markup-compatibility/2006" xmlns:o="urn:schemas-microsoft-com:office:office" xmlns:r="http://schemas.openxmlformats.org/officeDocument/2006/relationships" xmlns:m="http://schemas.openxmlformats.org/officeDocument/2006/math" xmlns:v="urn:schemas-microsoft-com:vml" xmlns:wp14="http://schemas.microsoft.com/office/word/2010/wordprocessingDrawing" xmlns:wp="http://schemas.openxmlformats.org/drawingml/2006/wordprocessingDrawing" xmlns:w10="urn:schemas-microsoft-com:office:word" xmlns:w="http://schemas.openxmlformats.org/wordprocessingml/2006/main" xmlns:w14="http://schemas.microsoft.com/office/word/2010/wordml" xmlns:w15="http://schemas.microsoft.com/office/word/2012/wordml" xmlns:wpg="http://schemas.microsoft.com/office/word/2010/wordprocessingGroup" xmlns:wpi="http://schemas.microsoft.com/office/word/2010/wordprocessingInk" xmlns:wne="http://schemas.microsoft.com/office/word/2006/wordml" xmlns:wps="http://schemas.microsoft.com/office/word/2010/wordprocessingShape" mc:Ignorable="w14 w15 wp14">
   <w:p>
     <w:pPr>
       <w:pStyle w:val="Header"/>
@@ -8664,8 +8483,8 @@
 </file>
 
 <file path=word/numbering.xml><?xml version="1.0" encoding="utf-8"?>
-<w:numbering xmlns:wpc="http://schemas.microsoft.com/office/word/2010/wordprocessingCanvas" xmlns:mo="http://schemas.microsoft.com/office/mac/office/2008/main" xmlns:mc="http://schemas.openxmlformats.org/markup-compatibility/2006" xmlns:mv="urn:schemas-microsoft-com:mac:vml" xmlns:o="urn:schemas-microsoft-com:office:office" xmlns:r="http://schemas.openxmlformats.org/officeDocument/2006/relationships" xmlns:m="http://schemas.openxmlformats.org/officeDocument/2006/math" xmlns:v="urn:schemas-microsoft-com:vml" xmlns:wp14="http://schemas.microsoft.com/office/word/2010/wordprocessingDrawing" xmlns:wp="http://schemas.openxmlformats.org/drawingml/2006/wordprocessingDrawing" xmlns:w10="urn:schemas-microsoft-com:office:word" xmlns:w="http://schemas.openxmlformats.org/wordprocessingml/2006/main" xmlns:w14="http://schemas.microsoft.com/office/word/2010/wordml" xmlns:w15="http://schemas.microsoft.com/office/word/2012/wordml" xmlns:wpg="http://schemas.microsoft.com/office/word/2010/wordprocessingGroup" xmlns:wpi="http://schemas.microsoft.com/office/word/2010/wordprocessingInk" xmlns:wne="http://schemas.microsoft.com/office/word/2006/wordml" xmlns:wps="http://schemas.microsoft.com/office/word/2010/wordprocessingShape" mc:Ignorable="w14 w15 wp14">
-  <w:abstractNum w:abstractNumId="0">
+<w:numbering xmlns:wpc="http://schemas.microsoft.com/office/word/2010/wordprocessingCanvas" xmlns:mc="http://schemas.openxmlformats.org/markup-compatibility/2006" xmlns:o="urn:schemas-microsoft-com:office:office" xmlns:r="http://schemas.openxmlformats.org/officeDocument/2006/relationships" xmlns:m="http://schemas.openxmlformats.org/officeDocument/2006/math" xmlns:v="urn:schemas-microsoft-com:vml" xmlns:wp14="http://schemas.microsoft.com/office/word/2010/wordprocessingDrawing" xmlns:wp="http://schemas.openxmlformats.org/drawingml/2006/wordprocessingDrawing" xmlns:w10="urn:schemas-microsoft-com:office:word" xmlns:w="http://schemas.openxmlformats.org/wordprocessingml/2006/main" xmlns:w14="http://schemas.microsoft.com/office/word/2010/wordml" xmlns:w15="http://schemas.microsoft.com/office/word/2012/wordml" xmlns:wpg="http://schemas.microsoft.com/office/word/2010/wordprocessingGroup" xmlns:wpi="http://schemas.microsoft.com/office/word/2010/wordprocessingInk" xmlns:wne="http://schemas.microsoft.com/office/word/2006/wordml" xmlns:wps="http://schemas.microsoft.com/office/word/2010/wordprocessingShape" mc:Ignorable="w14 w15 wp14">
+  <w:abstractNum w:abstractNumId="0" w15:restartNumberingAfterBreak="0">
     <w:nsid w:val="05E719AE"/>
     <w:multiLevelType w:val="hybridMultilevel"/>
     <w:tmpl w:val="8F8A108A"/>
@@ -8777,7 +8596,7 @@
       </w:rPr>
     </w:lvl>
   </w:abstractNum>
-  <w:abstractNum w:abstractNumId="1">
+  <w:abstractNum w:abstractNumId="1" w15:restartNumberingAfterBreak="0">
     <w:nsid w:val="064B1279"/>
     <w:multiLevelType w:val="hybridMultilevel"/>
     <w:tmpl w:val="581A4CCC"/>
@@ -8889,7 +8708,7 @@
       </w:rPr>
     </w:lvl>
   </w:abstractNum>
-  <w:abstractNum w:abstractNumId="2">
+  <w:abstractNum w:abstractNumId="2" w15:restartNumberingAfterBreak="0">
     <w:nsid w:val="104C55AB"/>
     <w:multiLevelType w:val="hybridMultilevel"/>
     <w:tmpl w:val="A4748310"/>
@@ -9001,7 +8820,7 @@
       </w:rPr>
     </w:lvl>
   </w:abstractNum>
-  <w:abstractNum w:abstractNumId="3">
+  <w:abstractNum w:abstractNumId="3" w15:restartNumberingAfterBreak="0">
     <w:nsid w:val="1482775B"/>
     <w:multiLevelType w:val="multilevel"/>
     <w:tmpl w:val="D172A1F4"/>
@@ -9096,7 +8915,7 @@
       </w:pPr>
     </w:lvl>
   </w:abstractNum>
-  <w:abstractNum w:abstractNumId="4">
+  <w:abstractNum w:abstractNumId="4" w15:restartNumberingAfterBreak="0">
     <w:nsid w:val="32912554"/>
     <w:multiLevelType w:val="hybridMultilevel"/>
     <w:tmpl w:val="327C0F08"/>
@@ -9182,7 +9001,7 @@
       </w:pPr>
     </w:lvl>
   </w:abstractNum>
-  <w:abstractNum w:abstractNumId="5">
+  <w:abstractNum w:abstractNumId="5" w15:restartNumberingAfterBreak="0">
     <w:nsid w:val="6B2359C1"/>
     <w:multiLevelType w:val="hybridMultilevel"/>
     <w:tmpl w:val="94B21618"/>
@@ -9372,17 +9191,6 @@
 </w:numbering>
 </file>
 
-<file path=word/people.xml><?xml version="1.0" encoding="utf-8"?>
-<w15:people xmlns:wpc="http://schemas.microsoft.com/office/word/2010/wordprocessingCanvas" xmlns:mo="http://schemas.microsoft.com/office/mac/office/2008/main" xmlns:mc="http://schemas.openxmlformats.org/markup-compatibility/2006" xmlns:mv="urn:schemas-microsoft-com:mac:vml" xmlns:o="urn:schemas-microsoft-com:office:office" xmlns:r="http://schemas.openxmlformats.org/officeDocument/2006/relationships" xmlns:m="http://schemas.openxmlformats.org/officeDocument/2006/math" xmlns:v="urn:schemas-microsoft-com:vml" xmlns:wp14="http://schemas.microsoft.com/office/word/2010/wordprocessingDrawing" xmlns:wp="http://schemas.openxmlformats.org/drawingml/2006/wordprocessingDrawing" xmlns:w10="urn:schemas-microsoft-com:office:word" xmlns:w="http://schemas.openxmlformats.org/wordprocessingml/2006/main" xmlns:w14="http://schemas.microsoft.com/office/word/2010/wordml" xmlns:w15="http://schemas.microsoft.com/office/word/2012/wordml" xmlns:wpg="http://schemas.microsoft.com/office/word/2010/wordprocessingGroup" xmlns:wpi="http://schemas.microsoft.com/office/word/2010/wordprocessingInk" xmlns:wne="http://schemas.microsoft.com/office/word/2006/wordml" xmlns:wps="http://schemas.microsoft.com/office/word/2010/wordprocessingShape" mc:Ignorable="w14 w15 wp14">
-  <w15:person w15:author="Michelle Vinall">
-    <w15:presenceInfo w15:providerId="Windows Live" w15:userId="9d56696d303c8ffa"/>
-  </w15:person>
-  <w15:person w15:author="Aaron Peachey">
-    <w15:presenceInfo w15:providerId="None" w15:userId="Aaron Peachey"/>
-  </w15:person>
-</w15:people>
-</file>
-
 <file path=word/styles.xml><?xml version="1.0" encoding="utf-8"?>
 <w:styles xmlns:mc="http://schemas.openxmlformats.org/markup-compatibility/2006" xmlns:r="http://schemas.openxmlformats.org/officeDocument/2006/relationships" xmlns:w="http://schemas.openxmlformats.org/wordprocessingml/2006/main" xmlns:w14="http://schemas.microsoft.com/office/word/2010/wordml" xmlns:w15="http://schemas.microsoft.com/office/word/2012/wordml" mc:Ignorable="w14 w15">
   <w:docDefaults>
@@ -9400,7 +9208,7 @@
       </w:pPr>
     </w:pPrDefault>
   </w:docDefaults>
-  <w:latentStyles w:defLockedState="0" w:defUIPriority="99" w:defSemiHidden="0" w:defUnhideWhenUsed="0" w:defQFormat="0" w:count="380">
+  <w:latentStyles w:defLockedState="0" w:defUIPriority="99" w:defSemiHidden="0" w:defUnhideWhenUsed="0" w:defQFormat="0" w:count="371">
     <w:lsdException w:name="Normal" w:uiPriority="0" w:qFormat="1"/>
     <w:lsdException w:name="heading 1" w:uiPriority="9" w:qFormat="1"/>
     <w:lsdException w:name="heading 2" w:semiHidden="1" w:uiPriority="9" w:unhideWhenUsed="1" w:qFormat="1"/>

</xml_diff>